<commit_message>
feat: completed assignment 2
</commit_message>
<xml_diff>
--- a/Lab Assignment.docx
+++ b/Lab Assignment.docx
@@ -414,6 +414,9 @@
     </w:p>
     <w:p>
       <w:r>
+        <w:rPr>
+          <w:noProof/>
+        </w:rPr>
         <w:drawing>
           <wp:inline distT="0" distB="0" distL="0" distR="0" wp14:anchorId="7B863586" wp14:editId="66C04865">
             <wp:extent cx="4572638" cy="2591162"/>
@@ -1202,6 +1205,9 @@
     </w:p>
     <w:p>
       <w:r>
+        <w:rPr>
+          <w:noProof/>
+        </w:rPr>
         <w:drawing>
           <wp:inline distT="0" distB="0" distL="0" distR="0" wp14:anchorId="7B0711F5" wp14:editId="5948CCAD">
             <wp:extent cx="4058216" cy="1505160"/>
@@ -1290,10 +1296,7 @@
         <w:t>𝑋</w:t>
       </w:r>
       <w:r>
-        <w:t xml:space="preserve">, </w:t>
-      </w:r>
-      <w:r>
-        <w:t>the Min-Max scaling formula is:</w:t>
+        <w:t>, the Min-Max scaling formula is:</w:t>
       </w:r>
     </w:p>
     <w:p>
@@ -1707,6 +1710,9 @@
     </w:p>
     <w:p>
       <w:r>
+        <w:rPr>
+          <w:noProof/>
+        </w:rPr>
         <w:drawing>
           <wp:inline distT="0" distB="0" distL="0" distR="0" wp14:anchorId="7712C596" wp14:editId="26330387">
             <wp:extent cx="3934374" cy="905001"/>
@@ -1966,6 +1972,9 @@
     </w:p>
     <w:p>
       <w:r>
+        <w:rPr>
+          <w:noProof/>
+        </w:rPr>
         <w:drawing>
           <wp:inline distT="0" distB="0" distL="0" distR="0" wp14:anchorId="4EE3CAFF" wp14:editId="13EF7AA5">
             <wp:extent cx="4382112" cy="2534004"/>
@@ -2495,6 +2504,9 @@
     </w:p>
     <w:p>
       <w:r>
+        <w:rPr>
+          <w:noProof/>
+        </w:rPr>
         <w:drawing>
           <wp:inline distT="0" distB="0" distL="0" distR="0" wp14:anchorId="3DB9C3F5" wp14:editId="1A9F7568">
             <wp:extent cx="3962953" cy="866896"/>
@@ -2533,7 +2545,4076 @@
       </w:r>
     </w:p>
     <w:p/>
+    <w:p>
+      <w:r>
+        <w:br w:type="page"/>
+      </w:r>
+    </w:p>
+    <w:p>
+      <w:pPr>
+        <w:pStyle w:val="Heading1"/>
+      </w:pPr>
+      <w:r>
+        <w:lastRenderedPageBreak/>
+        <w:t>Lab 6</w:t>
+      </w:r>
+    </w:p>
+    <w:p>
+      <w:pPr>
+        <w:pStyle w:val="Heading2"/>
+      </w:pPr>
+      <w:r>
+        <w:t>Problem Statement</w:t>
+      </w:r>
+    </w:p>
+    <w:p>
+      <w:r>
+        <w:t>Implement Backpropagation algorithm to train an ANN of configuration 2X2X1 to achieve XOR function.</w:t>
+      </w:r>
+      <w:r>
+        <w:t xml:space="preserve"> </w:t>
+      </w:r>
+      <w:r>
+        <w:t>(Use sigmoid and Tanh activation function).</w:t>
+      </w:r>
+      <w:r>
+        <w:t xml:space="preserve"> </w:t>
+      </w:r>
+      <w:r>
+        <w:t>You have to implement and online as well as batch gradient descent.</w:t>
+      </w:r>
+    </w:p>
+    <w:p>
+      <w:pPr>
+        <w:pStyle w:val="Heading2"/>
+      </w:pPr>
+      <w:r>
+        <w:t>Theory</w:t>
+      </w:r>
+    </w:p>
+    <w:p>
+      <w:pPr>
+        <w:rPr>
+          <w:b/>
+          <w:bCs/>
+        </w:rPr>
+      </w:pPr>
+      <w:r>
+        <w:rPr>
+          <w:b/>
+          <w:bCs/>
+        </w:rPr>
+        <w:t>Backpropagation Algorithm</w:t>
+      </w:r>
+    </w:p>
+    <w:p>
+      <w:r>
+        <w:t>The backpropagation algorithm is a method used to train neural networks by adjusting their weights to minimize the error between the network's predictions and the actual outputs. It works by measuring the error at the output layer and then propagating this error backward through the network to adjust the weights accordingly.</w:t>
+      </w:r>
+    </w:p>
+    <w:p>
+      <w:pPr>
+        <w:rPr>
+          <w:b/>
+          <w:bCs/>
+        </w:rPr>
+      </w:pPr>
+      <w:r>
+        <w:rPr>
+          <w:b/>
+          <w:bCs/>
+        </w:rPr>
+        <w:t>Steps:</w:t>
+      </w:r>
+    </w:p>
+    <w:p>
+      <w:pPr>
+        <w:pStyle w:val="ListParagraph"/>
+        <w:numPr>
+          <w:ilvl w:val="0"/>
+          <w:numId w:val="11"/>
+        </w:numPr>
+      </w:pPr>
+      <w:r>
+        <w:t>Initalize Weights and Biases Randomly</w:t>
+      </w:r>
+    </w:p>
+    <w:p>
+      <w:pPr>
+        <w:pStyle w:val="ListParagraph"/>
+        <w:numPr>
+          <w:ilvl w:val="1"/>
+          <w:numId w:val="11"/>
+        </w:numPr>
+      </w:pPr>
+      <w:r>
+        <w:t>Small random values for all weights (e.g., input to hidden, hidden to output).</w:t>
+      </w:r>
+    </w:p>
+    <w:p>
+      <w:pPr>
+        <w:pStyle w:val="ListParagraph"/>
+        <w:numPr>
+          <w:ilvl w:val="1"/>
+          <w:numId w:val="11"/>
+        </w:numPr>
+      </w:pPr>
+      <w:r>
+        <w:t>Biases often initialized to zero or small random values.</w:t>
+      </w:r>
+    </w:p>
+    <w:p>
+      <w:pPr>
+        <w:pStyle w:val="ListParagraph"/>
+        <w:numPr>
+          <w:ilvl w:val="0"/>
+          <w:numId w:val="11"/>
+        </w:numPr>
+      </w:pPr>
+      <w:r>
+        <w:t>Forward Propagation</w:t>
+      </w:r>
+    </w:p>
+    <w:p>
+      <w:pPr>
+        <w:pStyle w:val="ListParagraph"/>
+        <w:numPr>
+          <w:ilvl w:val="1"/>
+          <w:numId w:val="11"/>
+        </w:numPr>
+      </w:pPr>
+      <w:r>
+        <w:t>Compute outputs layer-by-layer.</w:t>
+      </w:r>
+    </w:p>
+    <w:p>
+      <w:pPr>
+        <w:pStyle w:val="ListParagraph"/>
+        <w:numPr>
+          <w:ilvl w:val="1"/>
+          <w:numId w:val="11"/>
+        </w:numPr>
+      </w:pPr>
+      <w:r>
+        <w:t>For input x:</w:t>
+      </w:r>
+    </w:p>
+    <w:p>
+      <w:pPr>
+        <w:pStyle w:val="ListParagraph"/>
+        <w:numPr>
+          <w:ilvl w:val="2"/>
+          <w:numId w:val="11"/>
+        </w:numPr>
+      </w:pPr>
+      <w:r>
+        <w:t>Hidden Layer:</w:t>
+      </w:r>
+    </w:p>
+    <w:p>
+      <w:pPr>
+        <w:pStyle w:val="ListParagraph"/>
+        <w:numPr>
+          <w:ilvl w:val="3"/>
+          <w:numId w:val="11"/>
+        </w:numPr>
+      </w:pPr>
+      <m:oMath>
+        <m:sSub>
+          <m:sSubPr>
+            <m:ctrlPr>
+              <w:rPr>
+                <w:rFonts w:ascii="Cambria Math" w:hAnsi="Cambria Math"/>
+                <w:i/>
+              </w:rPr>
+            </m:ctrlPr>
+          </m:sSubPr>
+          <m:e>
+            <m:r>
+              <w:rPr>
+                <w:rFonts w:ascii="Cambria Math" w:hAnsi="Cambria Math"/>
+              </w:rPr>
+              <m:t>z</m:t>
+            </m:r>
+          </m:e>
+          <m:sub>
+            <m:r>
+              <w:rPr>
+                <w:rFonts w:ascii="Cambria Math" w:hAnsi="Cambria Math"/>
+              </w:rPr>
+              <m:t>1</m:t>
+            </m:r>
+          </m:sub>
+        </m:sSub>
+        <m:r>
+          <w:rPr>
+            <w:rFonts w:ascii="Cambria Math" w:hAnsi="Cambria Math"/>
+          </w:rPr>
+          <m:t>=x ×</m:t>
+        </m:r>
+        <m:sSub>
+          <m:sSubPr>
+            <m:ctrlPr>
+              <w:rPr>
+                <w:rFonts w:ascii="Cambria Math" w:hAnsi="Cambria Math"/>
+                <w:i/>
+              </w:rPr>
+            </m:ctrlPr>
+          </m:sSubPr>
+          <m:e>
+            <m:r>
+              <w:rPr>
+                <w:rFonts w:ascii="Cambria Math" w:hAnsi="Cambria Math"/>
+              </w:rPr>
+              <m:t>w</m:t>
+            </m:r>
+          </m:e>
+          <m:sub>
+            <m:r>
+              <w:rPr>
+                <w:rFonts w:ascii="Cambria Math" w:hAnsi="Cambria Math"/>
+              </w:rPr>
+              <m:t>1</m:t>
+            </m:r>
+          </m:sub>
+        </m:sSub>
+        <m:r>
+          <w:rPr>
+            <w:rFonts w:ascii="Cambria Math" w:hAnsi="Cambria Math"/>
+          </w:rPr>
+          <m:t>+b1</m:t>
+        </m:r>
+      </m:oMath>
+      <w:r>
+        <w:rPr>
+          <w:rFonts w:eastAsiaTheme="minorEastAsia"/>
+        </w:rPr>
+        <w:t xml:space="preserve"> </w:t>
+      </w:r>
+      <w:r>
+        <w:rPr>
+          <w:rFonts w:eastAsiaTheme="minorEastAsia"/>
+        </w:rPr>
+        <w:sym w:font="Wingdings" w:char="F0E0"/>
+      </w:r>
+      <w:r>
+        <w:rPr>
+          <w:rFonts w:eastAsiaTheme="minorEastAsia"/>
+        </w:rPr>
+        <w:t xml:space="preserve"> Linear Transformation</w:t>
+      </w:r>
+    </w:p>
+    <w:p>
+      <w:pPr>
+        <w:pStyle w:val="ListParagraph"/>
+        <w:numPr>
+          <w:ilvl w:val="3"/>
+          <w:numId w:val="11"/>
+        </w:numPr>
+      </w:pPr>
+      <m:oMath>
+        <m:sSub>
+          <m:sSubPr>
+            <m:ctrlPr>
+              <w:rPr>
+                <w:rFonts w:ascii="Cambria Math" w:hAnsi="Cambria Math"/>
+                <w:i/>
+              </w:rPr>
+            </m:ctrlPr>
+          </m:sSubPr>
+          <m:e>
+            <m:r>
+              <w:rPr>
+                <w:rFonts w:ascii="Cambria Math" w:hAnsi="Cambria Math"/>
+              </w:rPr>
+              <m:t>a</m:t>
+            </m:r>
+          </m:e>
+          <m:sub>
+            <m:r>
+              <w:rPr>
+                <w:rFonts w:ascii="Cambria Math" w:hAnsi="Cambria Math"/>
+              </w:rPr>
+              <m:t>1</m:t>
+            </m:r>
+          </m:sub>
+        </m:sSub>
+        <m:r>
+          <w:rPr>
+            <w:rFonts w:ascii="Cambria Math" w:hAnsi="Cambria Math"/>
+          </w:rPr>
+          <m:t>=activation(</m:t>
+        </m:r>
+        <m:sSub>
+          <m:sSubPr>
+            <m:ctrlPr>
+              <w:rPr>
+                <w:rFonts w:ascii="Cambria Math" w:hAnsi="Cambria Math"/>
+                <w:i/>
+              </w:rPr>
+            </m:ctrlPr>
+          </m:sSubPr>
+          <m:e>
+            <m:r>
+              <w:rPr>
+                <w:rFonts w:ascii="Cambria Math" w:hAnsi="Cambria Math"/>
+              </w:rPr>
+              <m:t>z</m:t>
+            </m:r>
+          </m:e>
+          <m:sub>
+            <m:r>
+              <w:rPr>
+                <w:rFonts w:ascii="Cambria Math" w:hAnsi="Cambria Math"/>
+              </w:rPr>
+              <m:t>1</m:t>
+            </m:r>
+          </m:sub>
+        </m:sSub>
+        <m:r>
+          <w:rPr>
+            <w:rFonts w:ascii="Cambria Math" w:hAnsi="Cambria Math"/>
+          </w:rPr>
+          <m:t>)</m:t>
+        </m:r>
+      </m:oMath>
+      <w:r>
+        <w:rPr>
+          <w:rFonts w:eastAsiaTheme="minorEastAsia"/>
+        </w:rPr>
+        <w:t xml:space="preserve"> </w:t>
+      </w:r>
+      <w:r>
+        <w:rPr>
+          <w:rFonts w:eastAsiaTheme="minorEastAsia"/>
+        </w:rPr>
+        <w:sym w:font="Wingdings" w:char="F0E0"/>
+      </w:r>
+      <w:r>
+        <w:rPr>
+          <w:rFonts w:eastAsiaTheme="minorEastAsia"/>
+        </w:rPr>
+        <w:t xml:space="preserve"> Activation Function</w:t>
+      </w:r>
+    </w:p>
+    <w:p>
+      <w:pPr>
+        <w:pStyle w:val="ListParagraph"/>
+        <w:numPr>
+          <w:ilvl w:val="2"/>
+          <w:numId w:val="11"/>
+        </w:numPr>
+      </w:pPr>
+      <w:r>
+        <w:t>Output Layer</w:t>
+      </w:r>
+    </w:p>
+    <w:p>
+      <w:pPr>
+        <w:pStyle w:val="ListParagraph"/>
+        <w:numPr>
+          <w:ilvl w:val="3"/>
+          <w:numId w:val="11"/>
+        </w:numPr>
+      </w:pPr>
+      <m:oMath>
+        <m:sSub>
+          <m:sSubPr>
+            <m:ctrlPr>
+              <w:rPr>
+                <w:rFonts w:ascii="Cambria Math" w:hAnsi="Cambria Math"/>
+                <w:i/>
+              </w:rPr>
+            </m:ctrlPr>
+          </m:sSubPr>
+          <m:e>
+            <m:r>
+              <w:rPr>
+                <w:rFonts w:ascii="Cambria Math" w:hAnsi="Cambria Math"/>
+              </w:rPr>
+              <m:t>z</m:t>
+            </m:r>
+          </m:e>
+          <m:sub>
+            <m:r>
+              <w:rPr>
+                <w:rFonts w:ascii="Cambria Math" w:hAnsi="Cambria Math"/>
+              </w:rPr>
+              <m:t>2</m:t>
+            </m:r>
+          </m:sub>
+        </m:sSub>
+        <m:r>
+          <w:rPr>
+            <w:rFonts w:ascii="Cambria Math" w:hAnsi="Cambria Math"/>
+          </w:rPr>
+          <m:t xml:space="preserve">= </m:t>
+        </m:r>
+        <m:sSub>
+          <m:sSubPr>
+            <m:ctrlPr>
+              <w:rPr>
+                <w:rFonts w:ascii="Cambria Math" w:hAnsi="Cambria Math"/>
+                <w:i/>
+              </w:rPr>
+            </m:ctrlPr>
+          </m:sSubPr>
+          <m:e>
+            <m:r>
+              <w:rPr>
+                <w:rFonts w:ascii="Cambria Math" w:hAnsi="Cambria Math"/>
+              </w:rPr>
+              <m:t>a</m:t>
+            </m:r>
+          </m:e>
+          <m:sub>
+            <m:r>
+              <w:rPr>
+                <w:rFonts w:ascii="Cambria Math" w:hAnsi="Cambria Math"/>
+              </w:rPr>
+              <m:t>1</m:t>
+            </m:r>
+          </m:sub>
+        </m:sSub>
+        <m:r>
+          <w:rPr>
+            <w:rFonts w:ascii="Cambria Math" w:hAnsi="Cambria Math"/>
+          </w:rPr>
+          <m:t>×</m:t>
+        </m:r>
+        <m:sSub>
+          <m:sSubPr>
+            <m:ctrlPr>
+              <w:rPr>
+                <w:rFonts w:ascii="Cambria Math" w:hAnsi="Cambria Math"/>
+                <w:i/>
+              </w:rPr>
+            </m:ctrlPr>
+          </m:sSubPr>
+          <m:e>
+            <m:r>
+              <w:rPr>
+                <w:rFonts w:ascii="Cambria Math" w:hAnsi="Cambria Math"/>
+              </w:rPr>
+              <m:t>w</m:t>
+            </m:r>
+          </m:e>
+          <m:sub>
+            <m:r>
+              <w:rPr>
+                <w:rFonts w:ascii="Cambria Math" w:hAnsi="Cambria Math"/>
+              </w:rPr>
+              <m:t>2</m:t>
+            </m:r>
+          </m:sub>
+        </m:sSub>
+        <m:r>
+          <w:rPr>
+            <w:rFonts w:ascii="Cambria Math" w:hAnsi="Cambria Math"/>
+          </w:rPr>
+          <m:t>+b2</m:t>
+        </m:r>
+      </m:oMath>
+    </w:p>
+    <w:p>
+      <w:pPr>
+        <w:pStyle w:val="ListParagraph"/>
+        <w:numPr>
+          <w:ilvl w:val="3"/>
+          <w:numId w:val="11"/>
+        </w:numPr>
+      </w:pPr>
+      <m:oMath>
+        <m:sSub>
+          <m:sSubPr>
+            <m:ctrlPr>
+              <w:rPr>
+                <w:rFonts w:ascii="Cambria Math" w:hAnsi="Cambria Math"/>
+                <w:i/>
+              </w:rPr>
+            </m:ctrlPr>
+          </m:sSubPr>
+          <m:e>
+            <m:r>
+              <w:rPr>
+                <w:rFonts w:ascii="Cambria Math" w:hAnsi="Cambria Math"/>
+              </w:rPr>
+              <m:t>a</m:t>
+            </m:r>
+          </m:e>
+          <m:sub>
+            <m:r>
+              <w:rPr>
+                <w:rFonts w:ascii="Cambria Math" w:hAnsi="Cambria Math"/>
+              </w:rPr>
+              <m:t>2</m:t>
+            </m:r>
+          </m:sub>
+        </m:sSub>
+        <m:r>
+          <w:rPr>
+            <w:rFonts w:ascii="Cambria Math" w:hAnsi="Cambria Math"/>
+          </w:rPr>
+          <m:t>=activation(</m:t>
+        </m:r>
+        <m:sSub>
+          <m:sSubPr>
+            <m:ctrlPr>
+              <w:rPr>
+                <w:rFonts w:ascii="Cambria Math" w:hAnsi="Cambria Math"/>
+                <w:i/>
+              </w:rPr>
+            </m:ctrlPr>
+          </m:sSubPr>
+          <m:e>
+            <m:r>
+              <w:rPr>
+                <w:rFonts w:ascii="Cambria Math" w:hAnsi="Cambria Math"/>
+              </w:rPr>
+              <m:t>z</m:t>
+            </m:r>
+          </m:e>
+          <m:sub>
+            <m:r>
+              <w:rPr>
+                <w:rFonts w:ascii="Cambria Math" w:hAnsi="Cambria Math"/>
+              </w:rPr>
+              <m:t>2</m:t>
+            </m:r>
+          </m:sub>
+        </m:sSub>
+        <m:r>
+          <w:rPr>
+            <w:rFonts w:ascii="Cambria Math" w:hAnsi="Cambria Math"/>
+          </w:rPr>
+          <m:t>)</m:t>
+        </m:r>
+      </m:oMath>
+    </w:p>
+    <w:p>
+      <w:pPr>
+        <w:pStyle w:val="ListParagraph"/>
+        <w:numPr>
+          <w:ilvl w:val="1"/>
+          <w:numId w:val="11"/>
+        </w:numPr>
+      </w:pPr>
+      <m:oMath>
+        <m:sSub>
+          <m:sSubPr>
+            <m:ctrlPr>
+              <w:rPr>
+                <w:rFonts w:ascii="Cambria Math" w:hAnsi="Cambria Math"/>
+                <w:i/>
+              </w:rPr>
+            </m:ctrlPr>
+          </m:sSubPr>
+          <m:e>
+            <m:r>
+              <w:rPr>
+                <w:rFonts w:ascii="Cambria Math" w:hAnsi="Cambria Math"/>
+              </w:rPr>
+              <m:t>a</m:t>
+            </m:r>
+          </m:e>
+          <m:sub>
+            <m:r>
+              <w:rPr>
+                <w:rFonts w:ascii="Cambria Math" w:hAnsi="Cambria Math"/>
+              </w:rPr>
+              <m:t>2</m:t>
+            </m:r>
+          </m:sub>
+        </m:sSub>
+      </m:oMath>
+      <w:r>
+        <w:rPr>
+          <w:rFonts w:eastAsiaTheme="minorEastAsia"/>
+        </w:rPr>
+        <w:t xml:space="preserve"> is the final predicted output</w:t>
+      </w:r>
+    </w:p>
+    <w:p>
+      <w:pPr>
+        <w:pStyle w:val="ListParagraph"/>
+        <w:numPr>
+          <w:ilvl w:val="0"/>
+          <w:numId w:val="11"/>
+        </w:numPr>
+      </w:pPr>
+      <w:r>
+        <w:t>Compute Error</w:t>
+      </w:r>
+    </w:p>
+    <w:p>
+      <w:pPr>
+        <w:pStyle w:val="ListParagraph"/>
+        <w:numPr>
+          <w:ilvl w:val="1"/>
+          <w:numId w:val="11"/>
+        </w:numPr>
+      </w:pPr>
+      <m:oMath>
+        <m:r>
+          <w:rPr>
+            <w:rFonts w:ascii="Cambria Math" w:hAnsi="Cambria Math"/>
+          </w:rPr>
+          <m:t>Error=Actual Output- Predicted Output</m:t>
+        </m:r>
+      </m:oMath>
+    </w:p>
+    <w:p>
+      <w:pPr>
+        <w:pStyle w:val="ListParagraph"/>
+        <w:numPr>
+          <w:ilvl w:val="0"/>
+          <w:numId w:val="11"/>
+        </w:numPr>
+      </w:pPr>
+      <w:r>
+        <w:t>Backward Propagation</w:t>
+      </w:r>
+      <w:r>
+        <w:t xml:space="preserve">: Here we </w:t>
+      </w:r>
+      <w:r>
+        <w:t>adjust weights by how much they contributed to the error.</w:t>
+      </w:r>
+    </w:p>
+    <w:p>
+      <w:pPr>
+        <w:pStyle w:val="ListParagraph"/>
+        <w:numPr>
+          <w:ilvl w:val="1"/>
+          <w:numId w:val="11"/>
+        </w:numPr>
+      </w:pPr>
+      <w:r>
+        <w:t>Output Layer Gradient</w:t>
+      </w:r>
+    </w:p>
+    <w:p>
+      <w:pPr>
+        <w:pStyle w:val="ListParagraph"/>
+        <w:numPr>
+          <w:ilvl w:val="2"/>
+          <w:numId w:val="11"/>
+        </w:numPr>
+      </w:pPr>
+      <w:r>
+        <w:t>Compute gradient of the loss w.r.t. output</w:t>
+      </w:r>
+    </w:p>
+    <w:p>
+      <w:pPr>
+        <w:pStyle w:val="ListParagraph"/>
+        <w:numPr>
+          <w:ilvl w:val="3"/>
+          <w:numId w:val="11"/>
+        </w:numPr>
+      </w:pPr>
+      <m:oMath>
+        <m:r>
+          <w:rPr>
+            <w:rFonts w:ascii="Cambria Math" w:hAnsi="Cambria Math"/>
+          </w:rPr>
+          <m:t>d</m:t>
+        </m:r>
+        <m:sSub>
+          <m:sSubPr>
+            <m:ctrlPr>
+              <w:rPr>
+                <w:rFonts w:ascii="Cambria Math" w:hAnsi="Cambria Math"/>
+                <w:i/>
+              </w:rPr>
+            </m:ctrlPr>
+          </m:sSubPr>
+          <m:e>
+            <m:r>
+              <w:rPr>
+                <w:rFonts w:ascii="Cambria Math" w:hAnsi="Cambria Math"/>
+              </w:rPr>
+              <m:t>z</m:t>
+            </m:r>
+          </m:e>
+          <m:sub>
+            <m:r>
+              <w:rPr>
+                <w:rFonts w:ascii="Cambria Math" w:hAnsi="Cambria Math"/>
+              </w:rPr>
+              <m:t>2</m:t>
+            </m:r>
+          </m:sub>
+        </m:sSub>
+        <m:r>
+          <w:rPr>
+            <w:rFonts w:ascii="Cambria Math" w:hAnsi="Cambria Math"/>
+          </w:rPr>
+          <m:t>=Error×activation_derivative(a2)</m:t>
+        </m:r>
+      </m:oMath>
+    </w:p>
+    <w:p>
+      <w:pPr>
+        <w:pStyle w:val="ListParagraph"/>
+        <w:numPr>
+          <w:ilvl w:val="2"/>
+          <w:numId w:val="11"/>
+        </w:numPr>
+      </w:pPr>
+      <w:r>
+        <w:t>Compute change needed for weights and biases</w:t>
+      </w:r>
+    </w:p>
+    <w:p>
+      <w:pPr>
+        <w:pStyle w:val="ListParagraph"/>
+        <w:numPr>
+          <w:ilvl w:val="3"/>
+          <w:numId w:val="11"/>
+        </w:numPr>
+      </w:pPr>
+      <m:oMath>
+        <m:r>
+          <w:rPr>
+            <w:rFonts w:ascii="Cambria Math" w:hAnsi="Cambria Math"/>
+          </w:rPr>
+          <m:t>d</m:t>
+        </m:r>
+        <m:sSub>
+          <m:sSubPr>
+            <m:ctrlPr>
+              <w:rPr>
+                <w:rFonts w:ascii="Cambria Math" w:hAnsi="Cambria Math"/>
+                <w:i/>
+              </w:rPr>
+            </m:ctrlPr>
+          </m:sSubPr>
+          <m:e>
+            <m:r>
+              <w:rPr>
+                <w:rFonts w:ascii="Cambria Math" w:hAnsi="Cambria Math"/>
+              </w:rPr>
+              <m:t>w</m:t>
+            </m:r>
+          </m:e>
+          <m:sub>
+            <m:r>
+              <w:rPr>
+                <w:rFonts w:ascii="Cambria Math" w:hAnsi="Cambria Math"/>
+              </w:rPr>
+              <m:t>2</m:t>
+            </m:r>
+          </m:sub>
+        </m:sSub>
+        <m:r>
+          <w:rPr>
+            <w:rFonts w:ascii="Cambria Math" w:hAnsi="Cambria Math"/>
+          </w:rPr>
+          <m:t>=</m:t>
+        </m:r>
+        <m:sSubSup>
+          <m:sSubSupPr>
+            <m:ctrlPr>
+              <w:rPr>
+                <w:rFonts w:ascii="Cambria Math" w:hAnsi="Cambria Math"/>
+                <w:i/>
+              </w:rPr>
+            </m:ctrlPr>
+          </m:sSubSupPr>
+          <m:e>
+            <m:r>
+              <w:rPr>
+                <w:rFonts w:ascii="Cambria Math" w:hAnsi="Cambria Math"/>
+              </w:rPr>
+              <m:t>a</m:t>
+            </m:r>
+          </m:e>
+          <m:sub>
+            <m:r>
+              <w:rPr>
+                <w:rFonts w:ascii="Cambria Math" w:hAnsi="Cambria Math"/>
+              </w:rPr>
+              <m:t>1</m:t>
+            </m:r>
+          </m:sub>
+          <m:sup>
+            <m:r>
+              <w:rPr>
+                <w:rFonts w:ascii="Cambria Math" w:hAnsi="Cambria Math"/>
+              </w:rPr>
+              <m:t>T</m:t>
+            </m:r>
+          </m:sup>
+        </m:sSubSup>
+        <m:r>
+          <w:rPr>
+            <w:rFonts w:ascii="Cambria Math" w:eastAsiaTheme="minorEastAsia" w:hAnsi="Cambria Math"/>
+          </w:rPr>
+          <m:t>×d</m:t>
+        </m:r>
+        <m:sSub>
+          <m:sSubPr>
+            <m:ctrlPr>
+              <w:rPr>
+                <w:rFonts w:ascii="Cambria Math" w:eastAsiaTheme="minorEastAsia" w:hAnsi="Cambria Math"/>
+                <w:i/>
+              </w:rPr>
+            </m:ctrlPr>
+          </m:sSubPr>
+          <m:e>
+            <m:r>
+              <w:rPr>
+                <w:rFonts w:ascii="Cambria Math" w:eastAsiaTheme="minorEastAsia" w:hAnsi="Cambria Math"/>
+              </w:rPr>
+              <m:t>z</m:t>
+            </m:r>
+          </m:e>
+          <m:sub>
+            <m:r>
+              <w:rPr>
+                <w:rFonts w:ascii="Cambria Math" w:eastAsiaTheme="minorEastAsia" w:hAnsi="Cambria Math"/>
+              </w:rPr>
+              <m:t>2</m:t>
+            </m:r>
+          </m:sub>
+        </m:sSub>
+      </m:oMath>
+    </w:p>
+    <w:p>
+      <w:pPr>
+        <w:pStyle w:val="ListParagraph"/>
+        <w:numPr>
+          <w:ilvl w:val="3"/>
+          <w:numId w:val="11"/>
+        </w:numPr>
+      </w:pPr>
+      <m:oMath>
+        <m:r>
+          <w:rPr>
+            <w:rFonts w:ascii="Cambria Math" w:hAnsi="Cambria Math"/>
+          </w:rPr>
+          <m:t>d</m:t>
+        </m:r>
+        <m:sSub>
+          <m:sSubPr>
+            <m:ctrlPr>
+              <w:rPr>
+                <w:rFonts w:ascii="Cambria Math" w:hAnsi="Cambria Math"/>
+                <w:i/>
+              </w:rPr>
+            </m:ctrlPr>
+          </m:sSubPr>
+          <m:e>
+            <m:r>
+              <w:rPr>
+                <w:rFonts w:ascii="Cambria Math" w:hAnsi="Cambria Math"/>
+              </w:rPr>
+              <m:t>b</m:t>
+            </m:r>
+          </m:e>
+          <m:sub>
+            <m:r>
+              <w:rPr>
+                <w:rFonts w:ascii="Cambria Math" w:hAnsi="Cambria Math"/>
+              </w:rPr>
+              <m:t>2</m:t>
+            </m:r>
+          </m:sub>
+        </m:sSub>
+        <m:r>
+          <w:rPr>
+            <w:rFonts w:ascii="Cambria Math" w:hAnsi="Cambria Math"/>
+          </w:rPr>
+          <m:t>=d</m:t>
+        </m:r>
+        <m:sSub>
+          <m:sSubPr>
+            <m:ctrlPr>
+              <w:rPr>
+                <w:rFonts w:ascii="Cambria Math" w:hAnsi="Cambria Math"/>
+                <w:i/>
+              </w:rPr>
+            </m:ctrlPr>
+          </m:sSubPr>
+          <m:e>
+            <m:r>
+              <w:rPr>
+                <w:rFonts w:ascii="Cambria Math" w:hAnsi="Cambria Math"/>
+              </w:rPr>
+              <m:t>z</m:t>
+            </m:r>
+          </m:e>
+          <m:sub>
+            <m:r>
+              <w:rPr>
+                <w:rFonts w:ascii="Cambria Math" w:hAnsi="Cambria Math"/>
+              </w:rPr>
+              <m:t>2</m:t>
+            </m:r>
+          </m:sub>
+        </m:sSub>
+      </m:oMath>
+    </w:p>
+    <w:p>
+      <w:pPr>
+        <w:pStyle w:val="ListParagraph"/>
+        <w:numPr>
+          <w:ilvl w:val="1"/>
+          <w:numId w:val="11"/>
+        </w:numPr>
+      </w:pPr>
+      <w:r>
+        <w:t>Hidden Layer Gradient</w:t>
+      </w:r>
+    </w:p>
+    <w:p>
+      <w:pPr>
+        <w:pStyle w:val="ListParagraph"/>
+        <w:numPr>
+          <w:ilvl w:val="2"/>
+          <w:numId w:val="11"/>
+        </w:numPr>
+      </w:pPr>
+      <w:r>
+        <w:t>Backpropagate the error to hidden layer</w:t>
+      </w:r>
+    </w:p>
+    <w:p>
+      <w:pPr>
+        <w:pStyle w:val="ListParagraph"/>
+        <w:numPr>
+          <w:ilvl w:val="3"/>
+          <w:numId w:val="11"/>
+        </w:numPr>
+      </w:pPr>
+      <m:oMath>
+        <m:r>
+          <w:rPr>
+            <w:rFonts w:ascii="Cambria Math" w:hAnsi="Cambria Math"/>
+          </w:rPr>
+          <m:t>d</m:t>
+        </m:r>
+        <m:sSub>
+          <m:sSubPr>
+            <m:ctrlPr>
+              <w:rPr>
+                <w:rFonts w:ascii="Cambria Math" w:hAnsi="Cambria Math"/>
+                <w:i/>
+              </w:rPr>
+            </m:ctrlPr>
+          </m:sSubPr>
+          <m:e>
+            <m:r>
+              <w:rPr>
+                <w:rFonts w:ascii="Cambria Math" w:hAnsi="Cambria Math"/>
+              </w:rPr>
+              <m:t>z</m:t>
+            </m:r>
+          </m:e>
+          <m:sub>
+            <m:r>
+              <w:rPr>
+                <w:rFonts w:ascii="Cambria Math" w:hAnsi="Cambria Math"/>
+              </w:rPr>
+              <m:t>1</m:t>
+            </m:r>
+          </m:sub>
+        </m:sSub>
+        <m:r>
+          <w:rPr>
+            <w:rFonts w:ascii="Cambria Math" w:hAnsi="Cambria Math"/>
+          </w:rPr>
+          <m:t>=(</m:t>
+        </m:r>
+        <m:sSub>
+          <m:sSubPr>
+            <m:ctrlPr>
+              <w:rPr>
+                <w:rFonts w:ascii="Cambria Math" w:hAnsi="Cambria Math"/>
+                <w:i/>
+              </w:rPr>
+            </m:ctrlPr>
+          </m:sSubPr>
+          <m:e>
+            <m:r>
+              <w:rPr>
+                <w:rFonts w:ascii="Cambria Math" w:hAnsi="Cambria Math"/>
+              </w:rPr>
+              <m:t>dz</m:t>
+            </m:r>
+          </m:e>
+          <m:sub>
+            <m:r>
+              <w:rPr>
+                <w:rFonts w:ascii="Cambria Math" w:hAnsi="Cambria Math"/>
+              </w:rPr>
+              <m:t>2</m:t>
+            </m:r>
+          </m:sub>
+        </m:sSub>
+        <m:r>
+          <w:rPr>
+            <w:rFonts w:ascii="Cambria Math" w:hAnsi="Cambria Math"/>
+          </w:rPr>
+          <m:t>×</m:t>
+        </m:r>
+        <m:sSubSup>
+          <m:sSubSupPr>
+            <m:ctrlPr>
+              <w:rPr>
+                <w:rFonts w:ascii="Cambria Math" w:hAnsi="Cambria Math"/>
+                <w:i/>
+              </w:rPr>
+            </m:ctrlPr>
+          </m:sSubSupPr>
+          <m:e>
+            <m:r>
+              <w:rPr>
+                <w:rFonts w:ascii="Cambria Math" w:hAnsi="Cambria Math"/>
+              </w:rPr>
+              <m:t>w</m:t>
+            </m:r>
+          </m:e>
+          <m:sub>
+            <m:r>
+              <w:rPr>
+                <w:rFonts w:ascii="Cambria Math" w:hAnsi="Cambria Math"/>
+              </w:rPr>
+              <m:t>2</m:t>
+            </m:r>
+          </m:sub>
+          <m:sup>
+            <m:r>
+              <w:rPr>
+                <w:rFonts w:ascii="Cambria Math" w:hAnsi="Cambria Math"/>
+              </w:rPr>
+              <m:t>T</m:t>
+            </m:r>
+          </m:sup>
+        </m:sSubSup>
+        <m:r>
+          <w:rPr>
+            <w:rFonts w:ascii="Cambria Math" w:hAnsi="Cambria Math"/>
+          </w:rPr>
+          <m:t>)×activation_derivative(</m:t>
+        </m:r>
+        <m:sSub>
+          <m:sSubPr>
+            <m:ctrlPr>
+              <w:rPr>
+                <w:rFonts w:ascii="Cambria Math" w:hAnsi="Cambria Math"/>
+                <w:i/>
+              </w:rPr>
+            </m:ctrlPr>
+          </m:sSubPr>
+          <m:e>
+            <m:r>
+              <w:rPr>
+                <w:rFonts w:ascii="Cambria Math" w:hAnsi="Cambria Math"/>
+              </w:rPr>
+              <m:t>a</m:t>
+            </m:r>
+          </m:e>
+          <m:sub>
+            <m:r>
+              <w:rPr>
+                <w:rFonts w:ascii="Cambria Math" w:hAnsi="Cambria Math"/>
+              </w:rPr>
+              <m:t>1</m:t>
+            </m:r>
+          </m:sub>
+        </m:sSub>
+        <m:r>
+          <w:rPr>
+            <w:rFonts w:ascii="Cambria Math" w:hAnsi="Cambria Math"/>
+          </w:rPr>
+          <m:t>)</m:t>
+        </m:r>
+      </m:oMath>
+    </w:p>
+    <w:p>
+      <w:pPr>
+        <w:pStyle w:val="ListParagraph"/>
+        <w:ind w:left="2880"/>
+      </w:pPr>
+    </w:p>
+    <w:p>
+      <w:pPr>
+        <w:pStyle w:val="ListParagraph"/>
+        <w:numPr>
+          <w:ilvl w:val="2"/>
+          <w:numId w:val="11"/>
+        </w:numPr>
+      </w:pPr>
+      <w:r>
+        <w:lastRenderedPageBreak/>
+        <w:t>Compute update for input-to-hidden weights</w:t>
+      </w:r>
+    </w:p>
+    <w:p>
+      <w:pPr>
+        <w:pStyle w:val="ListParagraph"/>
+        <w:numPr>
+          <w:ilvl w:val="3"/>
+          <w:numId w:val="11"/>
+        </w:numPr>
+      </w:pPr>
+      <m:oMath>
+        <m:r>
+          <w:rPr>
+            <w:rFonts w:ascii="Cambria Math" w:hAnsi="Cambria Math"/>
+          </w:rPr>
+          <m:t>d</m:t>
+        </m:r>
+        <m:sSub>
+          <m:sSubPr>
+            <m:ctrlPr>
+              <w:rPr>
+                <w:rFonts w:ascii="Cambria Math" w:hAnsi="Cambria Math"/>
+                <w:i/>
+              </w:rPr>
+            </m:ctrlPr>
+          </m:sSubPr>
+          <m:e>
+            <m:r>
+              <w:rPr>
+                <w:rFonts w:ascii="Cambria Math" w:hAnsi="Cambria Math"/>
+              </w:rPr>
+              <m:t>w</m:t>
+            </m:r>
+          </m:e>
+          <m:sub>
+            <m:r>
+              <w:rPr>
+                <w:rFonts w:ascii="Cambria Math" w:hAnsi="Cambria Math"/>
+              </w:rPr>
+              <m:t>1</m:t>
+            </m:r>
+          </m:sub>
+        </m:sSub>
+        <m:r>
+          <w:rPr>
+            <w:rFonts w:ascii="Cambria Math" w:hAnsi="Cambria Math"/>
+          </w:rPr>
+          <m:t>=</m:t>
+        </m:r>
+        <m:sSup>
+          <m:sSupPr>
+            <m:ctrlPr>
+              <w:rPr>
+                <w:rFonts w:ascii="Cambria Math" w:hAnsi="Cambria Math"/>
+                <w:i/>
+              </w:rPr>
+            </m:ctrlPr>
+          </m:sSupPr>
+          <m:e>
+            <m:r>
+              <w:rPr>
+                <w:rFonts w:ascii="Cambria Math" w:hAnsi="Cambria Math"/>
+              </w:rPr>
+              <m:t>x</m:t>
+            </m:r>
+          </m:e>
+          <m:sup>
+            <m:r>
+              <w:rPr>
+                <w:rFonts w:ascii="Cambria Math" w:hAnsi="Cambria Math"/>
+              </w:rPr>
+              <m:t>T</m:t>
+            </m:r>
+          </m:sup>
+        </m:sSup>
+        <m:r>
+          <w:rPr>
+            <w:rFonts w:ascii="Cambria Math" w:hAnsi="Cambria Math"/>
+          </w:rPr>
+          <m:t>×</m:t>
+        </m:r>
+        <m:sSub>
+          <m:sSubPr>
+            <m:ctrlPr>
+              <w:rPr>
+                <w:rFonts w:ascii="Cambria Math" w:hAnsi="Cambria Math"/>
+                <w:i/>
+              </w:rPr>
+            </m:ctrlPr>
+          </m:sSubPr>
+          <m:e>
+            <m:r>
+              <w:rPr>
+                <w:rFonts w:ascii="Cambria Math" w:hAnsi="Cambria Math"/>
+              </w:rPr>
+              <m:t>dz</m:t>
+            </m:r>
+          </m:e>
+          <m:sub>
+            <m:r>
+              <w:rPr>
+                <w:rFonts w:ascii="Cambria Math" w:hAnsi="Cambria Math"/>
+              </w:rPr>
+              <m:t>1</m:t>
+            </m:r>
+          </m:sub>
+        </m:sSub>
+      </m:oMath>
+    </w:p>
+    <w:p>
+      <w:pPr>
+        <w:pStyle w:val="ListParagraph"/>
+        <w:numPr>
+          <w:ilvl w:val="3"/>
+          <w:numId w:val="11"/>
+        </w:numPr>
+      </w:pPr>
+      <m:oMath>
+        <m:r>
+          <w:rPr>
+            <w:rFonts w:ascii="Cambria Math" w:hAnsi="Cambria Math"/>
+          </w:rPr>
+          <m:t>d</m:t>
+        </m:r>
+        <m:sSub>
+          <m:sSubPr>
+            <m:ctrlPr>
+              <w:rPr>
+                <w:rFonts w:ascii="Cambria Math" w:hAnsi="Cambria Math"/>
+                <w:i/>
+              </w:rPr>
+            </m:ctrlPr>
+          </m:sSubPr>
+          <m:e>
+            <m:r>
+              <w:rPr>
+                <w:rFonts w:ascii="Cambria Math" w:hAnsi="Cambria Math"/>
+              </w:rPr>
+              <m:t>b</m:t>
+            </m:r>
+          </m:e>
+          <m:sub>
+            <m:r>
+              <w:rPr>
+                <w:rFonts w:ascii="Cambria Math" w:hAnsi="Cambria Math"/>
+              </w:rPr>
+              <m:t>1</m:t>
+            </m:r>
+          </m:sub>
+        </m:sSub>
+        <m:r>
+          <w:rPr>
+            <w:rFonts w:ascii="Cambria Math" w:hAnsi="Cambria Math"/>
+          </w:rPr>
+          <m:t>=d</m:t>
+        </m:r>
+        <m:sSub>
+          <m:sSubPr>
+            <m:ctrlPr>
+              <w:rPr>
+                <w:rFonts w:ascii="Cambria Math" w:hAnsi="Cambria Math"/>
+                <w:i/>
+              </w:rPr>
+            </m:ctrlPr>
+          </m:sSubPr>
+          <m:e>
+            <m:r>
+              <w:rPr>
+                <w:rFonts w:ascii="Cambria Math" w:hAnsi="Cambria Math"/>
+              </w:rPr>
+              <m:t>z</m:t>
+            </m:r>
+          </m:e>
+          <m:sub>
+            <m:r>
+              <w:rPr>
+                <w:rFonts w:ascii="Cambria Math" w:hAnsi="Cambria Math"/>
+              </w:rPr>
+              <m:t>1</m:t>
+            </m:r>
+          </m:sub>
+        </m:sSub>
+      </m:oMath>
+    </w:p>
+    <w:p>
+      <w:pPr>
+        <w:pStyle w:val="ListParagraph"/>
+        <w:numPr>
+          <w:ilvl w:val="0"/>
+          <w:numId w:val="11"/>
+        </w:numPr>
+      </w:pPr>
+      <w:r>
+        <w:t>Update Weights and Biases</w:t>
+      </w:r>
+    </w:p>
+    <w:p>
+      <w:pPr>
+        <w:pStyle w:val="ListParagraph"/>
+        <w:numPr>
+          <w:ilvl w:val="1"/>
+          <w:numId w:val="11"/>
+        </w:numPr>
+      </w:pPr>
+      <w:r>
+        <w:t>Updates using gradient descent rules</w:t>
+      </w:r>
+    </w:p>
+    <w:p>
+      <w:pPr>
+        <w:pStyle w:val="ListParagraph"/>
+        <w:numPr>
+          <w:ilvl w:val="2"/>
+          <w:numId w:val="11"/>
+        </w:numPr>
+        <w:rPr>
+          <w:rFonts w:eastAsiaTheme="minorEastAsia"/>
+        </w:rPr>
+      </w:pPr>
+      <m:oMath>
+        <m:r>
+          <w:rPr>
+            <w:rFonts w:ascii="Cambria Math" w:hAnsi="Cambria Math"/>
+          </w:rPr>
+          <m:t>w=w+learning_rate×dw</m:t>
+        </m:r>
+      </m:oMath>
+    </w:p>
+    <w:p>
+      <w:pPr>
+        <w:pStyle w:val="ListParagraph"/>
+        <w:numPr>
+          <w:ilvl w:val="2"/>
+          <w:numId w:val="11"/>
+        </w:numPr>
+        <w:rPr>
+          <w:rFonts w:eastAsiaTheme="minorEastAsia"/>
+        </w:rPr>
+      </w:pPr>
+      <m:oMath>
+        <m:r>
+          <w:rPr>
+            <w:rFonts w:ascii="Cambria Math" w:eastAsiaTheme="minorEastAsia" w:hAnsi="Cambria Math"/>
+          </w:rPr>
+          <m:t>b=b+learnint_rate×db</m:t>
+        </m:r>
+      </m:oMath>
+    </w:p>
+    <w:p>
+      <w:pPr>
+        <w:pStyle w:val="ListParagraph"/>
+        <w:numPr>
+          <w:ilvl w:val="0"/>
+          <w:numId w:val="11"/>
+        </w:numPr>
+      </w:pPr>
+      <w:r>
+        <w:t>Repeat for many epochs</w:t>
+      </w:r>
+    </w:p>
+    <w:p>
+      <w:pPr>
+        <w:rPr>
+          <w:b/>
+          <w:bCs/>
+        </w:rPr>
+      </w:pPr>
+      <w:r>
+        <w:rPr>
+          <w:b/>
+          <w:bCs/>
+        </w:rPr>
+        <w:t>Types of Training</w:t>
+      </w:r>
+    </w:p>
+    <w:p>
+      <w:pPr>
+        <w:pStyle w:val="ListParagraph"/>
+        <w:numPr>
+          <w:ilvl w:val="0"/>
+          <w:numId w:val="12"/>
+        </w:numPr>
+      </w:pPr>
+      <w:r>
+        <w:t>Online Gradient Descent: Also known as Stochastic</w:t>
+      </w:r>
+      <w:r>
+        <w:t xml:space="preserve"> Gradient Descent, </w:t>
+      </w:r>
+      <w:r>
+        <w:t>Update weights after every single input example.</w:t>
+      </w:r>
+    </w:p>
+    <w:p>
+      <w:pPr>
+        <w:pStyle w:val="ListParagraph"/>
+        <w:numPr>
+          <w:ilvl w:val="0"/>
+          <w:numId w:val="12"/>
+        </w:numPr>
+      </w:pPr>
+      <w:r>
+        <w:t xml:space="preserve">Batch Gradient Descent: </w:t>
+      </w:r>
+      <w:r>
+        <w:t>Calculate updates after seeing the entire dataset once.</w:t>
+      </w:r>
+    </w:p>
     <w:p/>
+    <w:p>
+      <w:pPr>
+        <w:pStyle w:val="Heading2"/>
+      </w:pPr>
+      <w:r>
+        <w:t>Program</w:t>
+      </w:r>
+    </w:p>
+    <w:p>
+      <w:r>
+        <w:t>import numpy as np</w:t>
+      </w:r>
+    </w:p>
+    <w:p/>
+    <w:p>
+      <w:r>
+        <w:t>#XOR DATASET</w:t>
+      </w:r>
+    </w:p>
+    <w:p>
+      <w:r>
+        <w:t>X = np.array([[0,0], [0,1], [1,0], [1,1]])</w:t>
+      </w:r>
+    </w:p>
+    <w:p>
+      <w:r>
+        <w:t>Y = np.array([[0], [1], [1], [0]])</w:t>
+      </w:r>
+    </w:p>
+    <w:p/>
+    <w:p>
+      <w:r>
+        <w:t>#ACTIVATION FUNCTION</w:t>
+      </w:r>
+    </w:p>
+    <w:p>
+      <w:r>
+        <w:t>def sigmoid(x):</w:t>
+      </w:r>
+    </w:p>
+    <w:p>
+      <w:r>
+        <w:t xml:space="preserve">    return 1 / (1 + np.exp(-x))</w:t>
+      </w:r>
+    </w:p>
+    <w:p/>
+    <w:p>
+      <w:r>
+        <w:t>def sigmoid_derivative(x):</w:t>
+      </w:r>
+    </w:p>
+    <w:p>
+      <w:r>
+        <w:t xml:space="preserve">    return x * (1 - x)</w:t>
+      </w:r>
+    </w:p>
+    <w:p/>
+    <w:p>
+      <w:r>
+        <w:t>def tanh(x):</w:t>
+      </w:r>
+    </w:p>
+    <w:p>
+      <w:r>
+        <w:t xml:space="preserve">    return np.tanh(x)</w:t>
+      </w:r>
+    </w:p>
+    <w:p/>
+    <w:p>
+      <w:r>
+        <w:t>def tanh_derivative(x):</w:t>
+      </w:r>
+    </w:p>
+    <w:p>
+      <w:r>
+        <w:lastRenderedPageBreak/>
+        <w:t xml:space="preserve">    return 1 - np.tanh(x)**2</w:t>
+      </w:r>
+    </w:p>
+    <w:p/>
+    <w:p>
+      <w:r>
+        <w:t>#ALGORITHM</w:t>
+      </w:r>
+    </w:p>
+    <w:p>
+      <w:r>
+        <w:t>def train_xor(X, Y, activation="sigmoid", epochs=10000, learning_rate=0.1, batch_mode=False):</w:t>
+      </w:r>
+    </w:p>
+    <w:p>
+      <w:r>
+        <w:t xml:space="preserve">    #Initialize weights and biases</w:t>
+      </w:r>
+    </w:p>
+    <w:p>
+      <w:r>
+        <w:t xml:space="preserve">    np.random.seed(42)</w:t>
+      </w:r>
+    </w:p>
+    <w:p>
+      <w:r>
+        <w:t xml:space="preserve">    w1 = np.random.rand(2, 2) #INPUT TO HIDDEN</w:t>
+      </w:r>
+    </w:p>
+    <w:p>
+      <w:r>
+        <w:t xml:space="preserve">    b1 = np.zeros((1, 2))</w:t>
+      </w:r>
+    </w:p>
+    <w:p>
+      <w:r>
+        <w:t xml:space="preserve">    w2 = np.random.rand(2, 1) #HIDDEN TO OUTPUT</w:t>
+      </w:r>
+    </w:p>
+    <w:p>
+      <w:r>
+        <w:t xml:space="preserve">    b2 = np.zeros((1, 1))</w:t>
+      </w:r>
+    </w:p>
+    <w:p/>
+    <w:p>
+      <w:r>
+        <w:t xml:space="preserve">    #Choose activation</w:t>
+      </w:r>
+    </w:p>
+    <w:p>
+      <w:r>
+        <w:t xml:space="preserve">    if activation == "sigmoid":</w:t>
+      </w:r>
+    </w:p>
+    <w:p>
+      <w:r>
+        <w:t xml:space="preserve">        activation_function = sigmoid</w:t>
+      </w:r>
+    </w:p>
+    <w:p>
+      <w:r>
+        <w:t xml:space="preserve">        activation_derivative = sigmoid_derivative</w:t>
+      </w:r>
+    </w:p>
+    <w:p>
+      <w:r>
+        <w:t xml:space="preserve">    elif activation == "tanh":</w:t>
+      </w:r>
+    </w:p>
+    <w:p>
+      <w:r>
+        <w:t xml:space="preserve">        activation_function = tanh</w:t>
+      </w:r>
+    </w:p>
+    <w:p>
+      <w:r>
+        <w:t xml:space="preserve">        activation_derivative = tanh_derivative</w:t>
+      </w:r>
+    </w:p>
+    <w:p>
+      <w:r>
+        <w:t xml:space="preserve">    else:</w:t>
+      </w:r>
+    </w:p>
+    <w:p>
+      <w:r>
+        <w:t xml:space="preserve">        raise ValueError("Invalid activation function")</w:t>
+      </w:r>
+    </w:p>
+    <w:p>
+      <w:r>
+        <w:t xml:space="preserve">    </w:t>
+      </w:r>
+    </w:p>
+    <w:p>
+      <w:r>
+        <w:t xml:space="preserve">    #Train</w:t>
+      </w:r>
+    </w:p>
+    <w:p>
+      <w:r>
+        <w:t xml:space="preserve">    for epoch in range(epochs):</w:t>
+      </w:r>
+    </w:p>
+    <w:p>
+      <w:r>
+        <w:t xml:space="preserve">        if batch_mode:</w:t>
+      </w:r>
+    </w:p>
+    <w:p>
+      <w:r>
+        <w:t xml:space="preserve">            #forward pass</w:t>
+      </w:r>
+    </w:p>
+    <w:p>
+      <w:r>
+        <w:t xml:space="preserve">            z1 = np.dot(X, w1) + b1</w:t>
+      </w:r>
+    </w:p>
+    <w:p>
+      <w:r>
+        <w:t xml:space="preserve">            a1 = activation_function(z1)</w:t>
+      </w:r>
+    </w:p>
+    <w:p>
+      <w:r>
+        <w:t xml:space="preserve">            z2 = np.dot(a1, w2) + b2</w:t>
+      </w:r>
+    </w:p>
+    <w:p>
+      <w:r>
+        <w:lastRenderedPageBreak/>
+        <w:t xml:space="preserve">            a2 = activation_function(z2)</w:t>
+      </w:r>
+    </w:p>
+    <w:p/>
+    <w:p>
+      <w:r>
+        <w:t xml:space="preserve">            #backpropagation</w:t>
+      </w:r>
+    </w:p>
+    <w:p>
+      <w:r>
+        <w:t xml:space="preserve">            error = Y - a2</w:t>
+      </w:r>
+    </w:p>
+    <w:p>
+      <w:r>
+        <w:t xml:space="preserve">            dz2 = error * activation_derivative(a2)</w:t>
+      </w:r>
+    </w:p>
+    <w:p>
+      <w:r>
+        <w:t xml:space="preserve">            dw2 = np.dot(a1.T, dz2)</w:t>
+      </w:r>
+    </w:p>
+    <w:p>
+      <w:r>
+        <w:t xml:space="preserve">            db2 = np.sum(dz2, axis=0, keepdims=True)</w:t>
+      </w:r>
+    </w:p>
+    <w:p/>
+    <w:p>
+      <w:r>
+        <w:t xml:space="preserve">            dz1 = np.dot(dz2, w2.T) * activation_derivative(a1)</w:t>
+      </w:r>
+    </w:p>
+    <w:p>
+      <w:r>
+        <w:t xml:space="preserve">            dw1 = np.dot(X.T, dz1)</w:t>
+      </w:r>
+    </w:p>
+    <w:p>
+      <w:r>
+        <w:t xml:space="preserve">            db1 = np.sum(dz1, axis=0)</w:t>
+      </w:r>
+    </w:p>
+    <w:p/>
+    <w:p>
+      <w:r>
+        <w:t xml:space="preserve">            #updates</w:t>
+      </w:r>
+    </w:p>
+    <w:p>
+      <w:r>
+        <w:t xml:space="preserve">            w1 += learning_rate * dw1</w:t>
+      </w:r>
+    </w:p>
+    <w:p>
+      <w:r>
+        <w:t xml:space="preserve">            b1 += learning_rate * db1</w:t>
+      </w:r>
+    </w:p>
+    <w:p>
+      <w:r>
+        <w:t xml:space="preserve">            w2 += learning_rate * dw2</w:t>
+      </w:r>
+    </w:p>
+    <w:p>
+      <w:r>
+        <w:t xml:space="preserve">            b2 += learning_rate * db2</w:t>
+      </w:r>
+    </w:p>
+    <w:p>
+      <w:r>
+        <w:t xml:space="preserve">        else:</w:t>
+      </w:r>
+    </w:p>
+    <w:p>
+      <w:r>
+        <w:t xml:space="preserve">            for i in range(len(X)):</w:t>
+      </w:r>
+    </w:p>
+    <w:p>
+      <w:r>
+        <w:t xml:space="preserve">                x = X[i:i+1]</w:t>
+      </w:r>
+    </w:p>
+    <w:p>
+      <w:r>
+        <w:t xml:space="preserve">                y = Y[i:i+1]</w:t>
+      </w:r>
+    </w:p>
+    <w:p/>
+    <w:p>
+      <w:r>
+        <w:t xml:space="preserve">                #forward pass</w:t>
+      </w:r>
+    </w:p>
+    <w:p>
+      <w:r>
+        <w:t xml:space="preserve">                z1 = np.dot(x, w1) + b1</w:t>
+      </w:r>
+    </w:p>
+    <w:p>
+      <w:r>
+        <w:t xml:space="preserve">                a1 = activation_function(z1)</w:t>
+      </w:r>
+    </w:p>
+    <w:p>
+      <w:r>
+        <w:t xml:space="preserve">                z2 = np.dot(a1, w2) + b2</w:t>
+      </w:r>
+    </w:p>
+    <w:p>
+      <w:r>
+        <w:t xml:space="preserve">                a2 = activation_function(z2)</w:t>
+      </w:r>
+    </w:p>
+    <w:p/>
+    <w:p>
+      <w:r>
+        <w:lastRenderedPageBreak/>
+        <w:t xml:space="preserve">                #backpropagation</w:t>
+      </w:r>
+    </w:p>
+    <w:p>
+      <w:r>
+        <w:t xml:space="preserve">                error = y - a2</w:t>
+      </w:r>
+    </w:p>
+    <w:p>
+      <w:r>
+        <w:t xml:space="preserve">                dz2 = error * activation_derivative(a2)</w:t>
+      </w:r>
+    </w:p>
+    <w:p>
+      <w:r>
+        <w:t xml:space="preserve">                dw2 = np.dot(a1.T, dz2)</w:t>
+      </w:r>
+    </w:p>
+    <w:p>
+      <w:r>
+        <w:t xml:space="preserve">                db2 = dz2</w:t>
+      </w:r>
+    </w:p>
+    <w:p/>
+    <w:p>
+      <w:r>
+        <w:t xml:space="preserve">                dz1 = np.dot(dz2, w2.T) * activation_derivative(a1)</w:t>
+      </w:r>
+    </w:p>
+    <w:p>
+      <w:r>
+        <w:t xml:space="preserve">                dw1 = np.dot(x.T, dz1)</w:t>
+      </w:r>
+    </w:p>
+    <w:p>
+      <w:r>
+        <w:t xml:space="preserve">                db1 = dz1</w:t>
+      </w:r>
+    </w:p>
+    <w:p/>
+    <w:p>
+      <w:r>
+        <w:t xml:space="preserve">                #updates</w:t>
+      </w:r>
+    </w:p>
+    <w:p>
+      <w:r>
+        <w:t xml:space="preserve">                w1 += learning_rate * dw1</w:t>
+      </w:r>
+    </w:p>
+    <w:p>
+      <w:r>
+        <w:t xml:space="preserve">                b1 += learning_rate * db1</w:t>
+      </w:r>
+    </w:p>
+    <w:p>
+      <w:r>
+        <w:t xml:space="preserve">                w2 += learning_rate * dw2</w:t>
+      </w:r>
+    </w:p>
+    <w:p>
+      <w:r>
+        <w:t xml:space="preserve">                b2 += learning_rate * db2</w:t>
+      </w:r>
+    </w:p>
+    <w:p/>
+    <w:p>
+      <w:r>
+        <w:t xml:space="preserve">            if epoch % 1000 == 0:</w:t>
+      </w:r>
+    </w:p>
+    <w:p>
+      <w:r>
+        <w:t xml:space="preserve">                loss = np.mean((Y - a2) ** 2)</w:t>
+      </w:r>
+    </w:p>
+    <w:p>
+      <w:r>
+        <w:t xml:space="preserve">                print(f"Epoch {epoch}, Loss: {loss: .4f}")</w:t>
+      </w:r>
+    </w:p>
+    <w:p/>
+    <w:p>
+      <w:r>
+        <w:t xml:space="preserve">    return w1, b1, w2, b2</w:t>
+      </w:r>
+    </w:p>
+    <w:p/>
+    <w:p>
+      <w:r>
+        <w:t>#EVALUATION</w:t>
+      </w:r>
+    </w:p>
+    <w:p>
+      <w:r>
+        <w:t>def evaluate_xor(X, w1, b1, w2, b2, activation="sigmoid"):</w:t>
+      </w:r>
+    </w:p>
+    <w:p>
+      <w:r>
+        <w:t xml:space="preserve">    if activation == "sigmoid":</w:t>
+      </w:r>
+    </w:p>
+    <w:p>
+      <w:r>
+        <w:t xml:space="preserve">        activation_function = sigmoid</w:t>
+      </w:r>
+    </w:p>
+    <w:p>
+      <w:r>
+        <w:t xml:space="preserve">    elif activation == "tanh":</w:t>
+      </w:r>
+    </w:p>
+    <w:p>
+      <w:r>
+        <w:t xml:space="preserve">        activation_function = tanh</w:t>
+      </w:r>
+    </w:p>
+    <w:p/>
+    <w:p>
+      <w:r>
+        <w:t xml:space="preserve">    a1 = activation_function(np.dot(X, w1) + b1)</w:t>
+      </w:r>
+    </w:p>
+    <w:p>
+      <w:r>
+        <w:t xml:space="preserve">    a2 = activation_function(np.dot(a1, w2) + b2)</w:t>
+      </w:r>
+    </w:p>
+    <w:p>
+      <w:r>
+        <w:t xml:space="preserve">    return a2</w:t>
+      </w:r>
+    </w:p>
+    <w:p/>
+    <w:p>
+      <w:r>
+        <w:t># MAIN</w:t>
+      </w:r>
+    </w:p>
+    <w:p>
+      <w:r>
+        <w:t>def main():</w:t>
+      </w:r>
+    </w:p>
+    <w:p>
+      <w:r>
+        <w:t xml:space="preserve">    print("Train XOR ANN (2x2x1)")</w:t>
+      </w:r>
+    </w:p>
+    <w:p>
+      <w:r>
+        <w:t xml:space="preserve">    activation = input("Choose activation function (sigmoid/tanh): ").strip().lower()</w:t>
+      </w:r>
+    </w:p>
+    <w:p>
+      <w:r>
+        <w:t xml:space="preserve">    mode = input("Choose training mode (batch/online): ").strip().lower()</w:t>
+      </w:r>
+    </w:p>
+    <w:p>
+      <w:r>
+        <w:t xml:space="preserve">    epochs = int(input("Number of training epochs [default: 10000]: ") or 10000)</w:t>
+      </w:r>
+    </w:p>
+    <w:p>
+      <w:r>
+        <w:t xml:space="preserve">    lr = float(input("Learning rate [default: 0.1]: ") or 0.1)</w:t>
+      </w:r>
+    </w:p>
+    <w:p/>
+    <w:p>
+      <w:r>
+        <w:t xml:space="preserve">    batch_mode = True if mode == "batch" else False</w:t>
+      </w:r>
+    </w:p>
+    <w:p/>
+    <w:p>
+      <w:r>
+        <w:t xml:space="preserve">    print("\nTraining started...\n")</w:t>
+      </w:r>
+    </w:p>
+    <w:p>
+      <w:r>
+        <w:t xml:space="preserve">    w1, b1, w2, b2 = train_xor(X, Y, activation=activation, epochs=epochs, learning_rate=lr, batch_mode=batch_mode)</w:t>
+      </w:r>
+    </w:p>
+    <w:p>
+      <w:r>
+        <w:t xml:space="preserve">    </w:t>
+      </w:r>
+    </w:p>
+    <w:p>
+      <w:r>
+        <w:t xml:space="preserve">    preds = evaluate_xor(X, w1, b1, w2, b2, activation=activation)</w:t>
+      </w:r>
+    </w:p>
+    <w:p>
+      <w:r>
+        <w:t xml:space="preserve">    print("Input\tExpected\tPredicted")</w:t>
+      </w:r>
+    </w:p>
+    <w:p>
+      <w:r>
+        <w:t xml:space="preserve">    for i in range(len(X)):</w:t>
+      </w:r>
+    </w:p>
+    <w:p>
+      <w:r>
+        <w:t xml:space="preserve">        x1, x2 = X[i]</w:t>
+      </w:r>
+    </w:p>
+    <w:p>
+      <w:r>
+        <w:t xml:space="preserve">        expected = Y[i][0]</w:t>
+      </w:r>
+    </w:p>
+    <w:p>
+      <w:r>
+        <w:t xml:space="preserve">        predicted = np.round(preds[i][0])</w:t>
+      </w:r>
+    </w:p>
+    <w:p>
+      <w:r>
+        <w:t xml:space="preserve">        print(f"{x1} {x2}\t   {expected}\t\t   {predicted}")</w:t>
+      </w:r>
+    </w:p>
+    <w:p/>
+    <w:p>
+      <w:r>
+        <w:t>if __name__ == "__main__":</w:t>
+      </w:r>
+    </w:p>
+    <w:p>
+      <w:r>
+        <w:t xml:space="preserve">    main()</w:t>
+      </w:r>
+    </w:p>
+    <w:p>
+      <w:r>
+        <w:lastRenderedPageBreak/>
+        <w:t>Output</w:t>
+      </w:r>
+    </w:p>
+    <w:p>
+      <w:pPr>
+        <w:pStyle w:val="ListParagraph"/>
+        <w:numPr>
+          <w:ilvl w:val="0"/>
+          <w:numId w:val="13"/>
+        </w:numPr>
+      </w:pPr>
+      <w:r>
+        <w:t>With Online Gradient Descent</w:t>
+      </w:r>
+    </w:p>
+    <w:p>
+      <w:pPr>
+        <w:pStyle w:val="ListParagraph"/>
+        <w:numPr>
+          <w:ilvl w:val="1"/>
+          <w:numId w:val="13"/>
+        </w:numPr>
+      </w:pPr>
+      <w:r>
+        <w:t>Tanh Activation Function</w:t>
+      </w:r>
+    </w:p>
+    <w:p>
+      <w:pPr>
+        <w:pStyle w:val="ListParagraph"/>
+        <w:numPr>
+          <w:ilvl w:val="2"/>
+          <w:numId w:val="13"/>
+        </w:numPr>
+      </w:pPr>
+      <w:r>
+        <w:drawing>
+          <wp:inline distT="0" distB="0" distL="0" distR="0" wp14:anchorId="07E9CA27" wp14:editId="02F2372C">
+            <wp:extent cx="3195930" cy="3338423"/>
+            <wp:effectExtent l="0" t="0" r="5080" b="0"/>
+            <wp:docPr id="1869495624" name="Picture 1"/>
+            <wp:cNvGraphicFramePr>
+              <a:graphicFrameLocks xmlns:a="http://schemas.openxmlformats.org/drawingml/2006/main" noChangeAspect="1"/>
+            </wp:cNvGraphicFramePr>
+            <a:graphic xmlns:a="http://schemas.openxmlformats.org/drawingml/2006/main">
+              <a:graphicData uri="http://schemas.openxmlformats.org/drawingml/2006/picture">
+                <pic:pic xmlns:pic="http://schemas.openxmlformats.org/drawingml/2006/picture">
+                  <pic:nvPicPr>
+                    <pic:cNvPr id="1869495624" name=""/>
+                    <pic:cNvPicPr/>
+                  </pic:nvPicPr>
+                  <pic:blipFill>
+                    <a:blip r:embed="rId15"/>
+                    <a:stretch>
+                      <a:fillRect/>
+                    </a:stretch>
+                  </pic:blipFill>
+                  <pic:spPr>
+                    <a:xfrm>
+                      <a:off x="0" y="0"/>
+                      <a:ext cx="3212989" cy="3356243"/>
+                    </a:xfrm>
+                    <a:prstGeom prst="rect">
+                      <a:avLst/>
+                    </a:prstGeom>
+                  </pic:spPr>
+                </pic:pic>
+              </a:graphicData>
+            </a:graphic>
+          </wp:inline>
+        </w:drawing>
+      </w:r>
+    </w:p>
+    <w:p>
+      <w:pPr>
+        <w:pStyle w:val="ListParagraph"/>
+        <w:ind w:left="2160"/>
+      </w:pPr>
+    </w:p>
+    <w:p>
+      <w:pPr>
+        <w:pStyle w:val="ListParagraph"/>
+        <w:numPr>
+          <w:ilvl w:val="1"/>
+          <w:numId w:val="13"/>
+        </w:numPr>
+      </w:pPr>
+      <w:r>
+        <w:t>Sigmoid Activation Function</w:t>
+      </w:r>
+    </w:p>
+    <w:p>
+      <w:pPr>
+        <w:pStyle w:val="ListParagraph"/>
+        <w:numPr>
+          <w:ilvl w:val="2"/>
+          <w:numId w:val="13"/>
+        </w:numPr>
+      </w:pPr>
+      <w:r>
+        <w:drawing>
+          <wp:inline distT="0" distB="0" distL="0" distR="0" wp14:anchorId="316BA8D5" wp14:editId="021A418C">
+            <wp:extent cx="3165894" cy="3405216"/>
+            <wp:effectExtent l="0" t="0" r="0" b="5080"/>
+            <wp:docPr id="81784985" name="Picture 1"/>
+            <wp:cNvGraphicFramePr>
+              <a:graphicFrameLocks xmlns:a="http://schemas.openxmlformats.org/drawingml/2006/main" noChangeAspect="1"/>
+            </wp:cNvGraphicFramePr>
+            <a:graphic xmlns:a="http://schemas.openxmlformats.org/drawingml/2006/main">
+              <a:graphicData uri="http://schemas.openxmlformats.org/drawingml/2006/picture">
+                <pic:pic xmlns:pic="http://schemas.openxmlformats.org/drawingml/2006/picture">
+                  <pic:nvPicPr>
+                    <pic:cNvPr id="81784985" name=""/>
+                    <pic:cNvPicPr/>
+                  </pic:nvPicPr>
+                  <pic:blipFill>
+                    <a:blip r:embed="rId16"/>
+                    <a:stretch>
+                      <a:fillRect/>
+                    </a:stretch>
+                  </pic:blipFill>
+                  <pic:spPr>
+                    <a:xfrm>
+                      <a:off x="0" y="0"/>
+                      <a:ext cx="3171339" cy="3411072"/>
+                    </a:xfrm>
+                    <a:prstGeom prst="rect">
+                      <a:avLst/>
+                    </a:prstGeom>
+                  </pic:spPr>
+                </pic:pic>
+              </a:graphicData>
+            </a:graphic>
+          </wp:inline>
+        </w:drawing>
+      </w:r>
+    </w:p>
+    <w:p>
+      <w:pPr>
+        <w:pStyle w:val="ListParagraph"/>
+        <w:ind w:left="2160"/>
+      </w:pPr>
+    </w:p>
+    <w:p>
+      <w:pPr>
+        <w:pStyle w:val="ListParagraph"/>
+        <w:ind w:left="2160"/>
+      </w:pPr>
+    </w:p>
+    <w:p>
+      <w:pPr>
+        <w:pStyle w:val="ListParagraph"/>
+        <w:numPr>
+          <w:ilvl w:val="0"/>
+          <w:numId w:val="13"/>
+        </w:numPr>
+      </w:pPr>
+      <w:r>
+        <w:lastRenderedPageBreak/>
+        <w:t>With Batch Gradient Descent</w:t>
+      </w:r>
+    </w:p>
+    <w:p>
+      <w:pPr>
+        <w:pStyle w:val="ListParagraph"/>
+        <w:numPr>
+          <w:ilvl w:val="1"/>
+          <w:numId w:val="13"/>
+        </w:numPr>
+      </w:pPr>
+      <w:r>
+        <w:t>Tanh Activation Function</w:t>
+      </w:r>
+    </w:p>
+    <w:p>
+      <w:pPr>
+        <w:pStyle w:val="ListParagraph"/>
+        <w:numPr>
+          <w:ilvl w:val="2"/>
+          <w:numId w:val="13"/>
+        </w:numPr>
+      </w:pPr>
+      <w:r>
+        <w:drawing>
+          <wp:inline distT="0" distB="0" distL="0" distR="0" wp14:anchorId="42985507" wp14:editId="79AC84BA">
+            <wp:extent cx="3497983" cy="2242868"/>
+            <wp:effectExtent l="0" t="0" r="7620" b="5080"/>
+            <wp:docPr id="1661018346" name="Picture 1"/>
+            <wp:cNvGraphicFramePr>
+              <a:graphicFrameLocks xmlns:a="http://schemas.openxmlformats.org/drawingml/2006/main" noChangeAspect="1"/>
+            </wp:cNvGraphicFramePr>
+            <a:graphic xmlns:a="http://schemas.openxmlformats.org/drawingml/2006/main">
+              <a:graphicData uri="http://schemas.openxmlformats.org/drawingml/2006/picture">
+                <pic:pic xmlns:pic="http://schemas.openxmlformats.org/drawingml/2006/picture">
+                  <pic:nvPicPr>
+                    <pic:cNvPr id="1661018346" name=""/>
+                    <pic:cNvPicPr/>
+                  </pic:nvPicPr>
+                  <pic:blipFill>
+                    <a:blip r:embed="rId17"/>
+                    <a:stretch>
+                      <a:fillRect/>
+                    </a:stretch>
+                  </pic:blipFill>
+                  <pic:spPr>
+                    <a:xfrm>
+                      <a:off x="0" y="0"/>
+                      <a:ext cx="3504938" cy="2247327"/>
+                    </a:xfrm>
+                    <a:prstGeom prst="rect">
+                      <a:avLst/>
+                    </a:prstGeom>
+                  </pic:spPr>
+                </pic:pic>
+              </a:graphicData>
+            </a:graphic>
+          </wp:inline>
+        </w:drawing>
+      </w:r>
+    </w:p>
+    <w:p>
+      <w:pPr>
+        <w:pStyle w:val="ListParagraph"/>
+        <w:ind w:left="2160"/>
+      </w:pPr>
+    </w:p>
+    <w:p>
+      <w:pPr>
+        <w:pStyle w:val="ListParagraph"/>
+        <w:numPr>
+          <w:ilvl w:val="1"/>
+          <w:numId w:val="13"/>
+        </w:numPr>
+      </w:pPr>
+      <w:r>
+        <w:t>Sigmoid Activation Function</w:t>
+      </w:r>
+    </w:p>
+    <w:p>
+      <w:pPr>
+        <w:pStyle w:val="ListParagraph"/>
+        <w:numPr>
+          <w:ilvl w:val="2"/>
+          <w:numId w:val="13"/>
+        </w:numPr>
+      </w:pPr>
+      <w:r>
+        <w:drawing>
+          <wp:inline distT="0" distB="0" distL="0" distR="0" wp14:anchorId="274C3B70" wp14:editId="467541F7">
+            <wp:extent cx="3526641" cy="2294627"/>
+            <wp:effectExtent l="0" t="0" r="0" b="0"/>
+            <wp:docPr id="1686343581" name="Picture 1"/>
+            <wp:cNvGraphicFramePr>
+              <a:graphicFrameLocks xmlns:a="http://schemas.openxmlformats.org/drawingml/2006/main" noChangeAspect="1"/>
+            </wp:cNvGraphicFramePr>
+            <a:graphic xmlns:a="http://schemas.openxmlformats.org/drawingml/2006/main">
+              <a:graphicData uri="http://schemas.openxmlformats.org/drawingml/2006/picture">
+                <pic:pic xmlns:pic="http://schemas.openxmlformats.org/drawingml/2006/picture">
+                  <pic:nvPicPr>
+                    <pic:cNvPr id="1686343581" name=""/>
+                    <pic:cNvPicPr/>
+                  </pic:nvPicPr>
+                  <pic:blipFill>
+                    <a:blip r:embed="rId18"/>
+                    <a:stretch>
+                      <a:fillRect/>
+                    </a:stretch>
+                  </pic:blipFill>
+                  <pic:spPr>
+                    <a:xfrm>
+                      <a:off x="0" y="0"/>
+                      <a:ext cx="3536866" cy="2301280"/>
+                    </a:xfrm>
+                    <a:prstGeom prst="rect">
+                      <a:avLst/>
+                    </a:prstGeom>
+                  </pic:spPr>
+                </pic:pic>
+              </a:graphicData>
+            </a:graphic>
+          </wp:inline>
+        </w:drawing>
+      </w:r>
+    </w:p>
+    <w:p>
+      <w:r>
+        <w:br w:type="page"/>
+      </w:r>
+    </w:p>
+    <w:p>
+      <w:pPr>
+        <w:pStyle w:val="Heading1"/>
+      </w:pPr>
+      <w:r>
+        <w:lastRenderedPageBreak/>
+        <w:t>Lab 7</w:t>
+      </w:r>
+    </w:p>
+    <w:p>
+      <w:pPr>
+        <w:pStyle w:val="Heading2"/>
+      </w:pPr>
+      <w:r>
+        <w:t>Problem Statement</w:t>
+      </w:r>
+    </w:p>
+    <w:p>
+      <w:r>
+        <w:t>Implement Backpro</w:t>
+      </w:r>
+      <w:r>
+        <w:t>pa</w:t>
+      </w:r>
+      <w:r>
+        <w:t>gation algorithm to train an ANN of configuration 3X2X2X1 to achieve majority function with 3-bit data.</w:t>
+      </w:r>
+      <w:r>
+        <w:t xml:space="preserve"> </w:t>
+      </w:r>
+      <w:r>
+        <w:t>Output of the network must be 1 when there are two or more 1’s in the data.</w:t>
+      </w:r>
+      <w:r>
+        <w:t xml:space="preserve"> </w:t>
+      </w:r>
+      <w:r>
+        <w:t>(Use sigmoid and Tanh activation function). You have to implement and online as well as batch gradient descent.</w:t>
+      </w:r>
+    </w:p>
+    <w:p>
+      <w:pPr>
+        <w:pStyle w:val="Heading2"/>
+      </w:pPr>
+      <w:r>
+        <w:t>Theory</w:t>
+      </w:r>
+    </w:p>
+    <w:p>
+      <w:r>
+        <w:t xml:space="preserve">Majority Function </w:t>
+      </w:r>
+      <w:r>
+        <w:t>Dataset:</w:t>
+      </w:r>
+    </w:p>
+    <w:tbl>
+      <w:tblPr>
+        <w:tblStyle w:val="TableGrid"/>
+        <w:tblW w:w="0" w:type="auto"/>
+        <w:tblLook w:val="04A0" w:firstRow="1" w:lastRow="0" w:firstColumn="1" w:lastColumn="0" w:noHBand="0" w:noVBand="1"/>
+      </w:tblPr>
+      <w:tblGrid>
+        <w:gridCol w:w="911"/>
+        <w:gridCol w:w="911"/>
+        <w:gridCol w:w="911"/>
+        <w:gridCol w:w="911"/>
+      </w:tblGrid>
+      <w:tr>
+        <w:trPr>
+          <w:trHeight w:val="506"/>
+        </w:trPr>
+        <w:tc>
+          <w:tcPr>
+            <w:tcW w:w="911" w:type="dxa"/>
+            <w:vAlign w:val="center"/>
+          </w:tcPr>
+          <w:p>
+            <w:pPr>
+              <w:jc w:val="center"/>
+            </w:pPr>
+            <w:r>
+              <w:t>X1</w:t>
+            </w:r>
+          </w:p>
+        </w:tc>
+        <w:tc>
+          <w:tcPr>
+            <w:tcW w:w="911" w:type="dxa"/>
+            <w:vAlign w:val="center"/>
+          </w:tcPr>
+          <w:p>
+            <w:pPr>
+              <w:jc w:val="center"/>
+            </w:pPr>
+            <w:r>
+              <w:t>X2</w:t>
+            </w:r>
+          </w:p>
+        </w:tc>
+        <w:tc>
+          <w:tcPr>
+            <w:tcW w:w="911" w:type="dxa"/>
+            <w:vAlign w:val="center"/>
+          </w:tcPr>
+          <w:p>
+            <w:pPr>
+              <w:jc w:val="center"/>
+            </w:pPr>
+            <w:r>
+              <w:t>X3</w:t>
+            </w:r>
+          </w:p>
+        </w:tc>
+        <w:tc>
+          <w:tcPr>
+            <w:tcW w:w="911" w:type="dxa"/>
+            <w:vAlign w:val="center"/>
+          </w:tcPr>
+          <w:p>
+            <w:pPr>
+              <w:jc w:val="center"/>
+            </w:pPr>
+            <w:r>
+              <w:t>Output</w:t>
+            </w:r>
+          </w:p>
+        </w:tc>
+      </w:tr>
+      <w:tr>
+        <w:trPr>
+          <w:trHeight w:val="506"/>
+        </w:trPr>
+        <w:tc>
+          <w:tcPr>
+            <w:tcW w:w="911" w:type="dxa"/>
+            <w:vAlign w:val="center"/>
+          </w:tcPr>
+          <w:p>
+            <w:pPr>
+              <w:jc w:val="center"/>
+            </w:pPr>
+            <w:r>
+              <w:t>0</w:t>
+            </w:r>
+          </w:p>
+        </w:tc>
+        <w:tc>
+          <w:tcPr>
+            <w:tcW w:w="911" w:type="dxa"/>
+            <w:vAlign w:val="center"/>
+          </w:tcPr>
+          <w:p>
+            <w:pPr>
+              <w:jc w:val="center"/>
+            </w:pPr>
+            <w:r>
+              <w:t>0</w:t>
+            </w:r>
+          </w:p>
+        </w:tc>
+        <w:tc>
+          <w:tcPr>
+            <w:tcW w:w="911" w:type="dxa"/>
+            <w:vAlign w:val="center"/>
+          </w:tcPr>
+          <w:p>
+            <w:pPr>
+              <w:jc w:val="center"/>
+            </w:pPr>
+            <w:r>
+              <w:t>0</w:t>
+            </w:r>
+          </w:p>
+        </w:tc>
+        <w:tc>
+          <w:tcPr>
+            <w:tcW w:w="911" w:type="dxa"/>
+            <w:vAlign w:val="center"/>
+          </w:tcPr>
+          <w:p>
+            <w:pPr>
+              <w:jc w:val="center"/>
+            </w:pPr>
+            <w:r>
+              <w:t>0</w:t>
+            </w:r>
+          </w:p>
+        </w:tc>
+      </w:tr>
+      <w:tr>
+        <w:trPr>
+          <w:trHeight w:val="506"/>
+        </w:trPr>
+        <w:tc>
+          <w:tcPr>
+            <w:tcW w:w="911" w:type="dxa"/>
+            <w:vAlign w:val="center"/>
+          </w:tcPr>
+          <w:p>
+            <w:pPr>
+              <w:jc w:val="center"/>
+            </w:pPr>
+            <w:r>
+              <w:t>0</w:t>
+            </w:r>
+          </w:p>
+        </w:tc>
+        <w:tc>
+          <w:tcPr>
+            <w:tcW w:w="911" w:type="dxa"/>
+            <w:vAlign w:val="center"/>
+          </w:tcPr>
+          <w:p>
+            <w:pPr>
+              <w:jc w:val="center"/>
+            </w:pPr>
+            <w:r>
+              <w:t>0</w:t>
+            </w:r>
+          </w:p>
+        </w:tc>
+        <w:tc>
+          <w:tcPr>
+            <w:tcW w:w="911" w:type="dxa"/>
+            <w:vAlign w:val="center"/>
+          </w:tcPr>
+          <w:p>
+            <w:pPr>
+              <w:jc w:val="center"/>
+            </w:pPr>
+            <w:r>
+              <w:t>1</w:t>
+            </w:r>
+          </w:p>
+        </w:tc>
+        <w:tc>
+          <w:tcPr>
+            <w:tcW w:w="911" w:type="dxa"/>
+            <w:vAlign w:val="center"/>
+          </w:tcPr>
+          <w:p>
+            <w:pPr>
+              <w:jc w:val="center"/>
+            </w:pPr>
+            <w:r>
+              <w:t>0</w:t>
+            </w:r>
+          </w:p>
+        </w:tc>
+      </w:tr>
+      <w:tr>
+        <w:trPr>
+          <w:trHeight w:val="506"/>
+        </w:trPr>
+        <w:tc>
+          <w:tcPr>
+            <w:tcW w:w="911" w:type="dxa"/>
+            <w:vAlign w:val="center"/>
+          </w:tcPr>
+          <w:p>
+            <w:pPr>
+              <w:jc w:val="center"/>
+            </w:pPr>
+            <w:r>
+              <w:t>0</w:t>
+            </w:r>
+          </w:p>
+        </w:tc>
+        <w:tc>
+          <w:tcPr>
+            <w:tcW w:w="911" w:type="dxa"/>
+            <w:vAlign w:val="center"/>
+          </w:tcPr>
+          <w:p>
+            <w:pPr>
+              <w:jc w:val="center"/>
+            </w:pPr>
+            <w:r>
+              <w:t>1</w:t>
+            </w:r>
+          </w:p>
+        </w:tc>
+        <w:tc>
+          <w:tcPr>
+            <w:tcW w:w="911" w:type="dxa"/>
+            <w:vAlign w:val="center"/>
+          </w:tcPr>
+          <w:p>
+            <w:pPr>
+              <w:jc w:val="center"/>
+            </w:pPr>
+            <w:r>
+              <w:t>0</w:t>
+            </w:r>
+          </w:p>
+        </w:tc>
+        <w:tc>
+          <w:tcPr>
+            <w:tcW w:w="911" w:type="dxa"/>
+            <w:vAlign w:val="center"/>
+          </w:tcPr>
+          <w:p>
+            <w:pPr>
+              <w:jc w:val="center"/>
+            </w:pPr>
+            <w:r>
+              <w:t>0</w:t>
+            </w:r>
+          </w:p>
+        </w:tc>
+      </w:tr>
+      <w:tr>
+        <w:trPr>
+          <w:trHeight w:val="506"/>
+        </w:trPr>
+        <w:tc>
+          <w:tcPr>
+            <w:tcW w:w="911" w:type="dxa"/>
+            <w:vAlign w:val="center"/>
+          </w:tcPr>
+          <w:p>
+            <w:pPr>
+              <w:jc w:val="center"/>
+            </w:pPr>
+            <w:r>
+              <w:t>0</w:t>
+            </w:r>
+          </w:p>
+        </w:tc>
+        <w:tc>
+          <w:tcPr>
+            <w:tcW w:w="911" w:type="dxa"/>
+            <w:vAlign w:val="center"/>
+          </w:tcPr>
+          <w:p>
+            <w:pPr>
+              <w:jc w:val="center"/>
+            </w:pPr>
+            <w:r>
+              <w:t>1</w:t>
+            </w:r>
+          </w:p>
+        </w:tc>
+        <w:tc>
+          <w:tcPr>
+            <w:tcW w:w="911" w:type="dxa"/>
+            <w:vAlign w:val="center"/>
+          </w:tcPr>
+          <w:p>
+            <w:pPr>
+              <w:jc w:val="center"/>
+            </w:pPr>
+            <w:r>
+              <w:t>1</w:t>
+            </w:r>
+          </w:p>
+        </w:tc>
+        <w:tc>
+          <w:tcPr>
+            <w:tcW w:w="911" w:type="dxa"/>
+            <w:vAlign w:val="center"/>
+          </w:tcPr>
+          <w:p>
+            <w:pPr>
+              <w:jc w:val="center"/>
+            </w:pPr>
+            <w:r>
+              <w:t>1</w:t>
+            </w:r>
+          </w:p>
+        </w:tc>
+      </w:tr>
+      <w:tr>
+        <w:trPr>
+          <w:trHeight w:val="506"/>
+        </w:trPr>
+        <w:tc>
+          <w:tcPr>
+            <w:tcW w:w="911" w:type="dxa"/>
+            <w:vAlign w:val="center"/>
+          </w:tcPr>
+          <w:p>
+            <w:pPr>
+              <w:jc w:val="center"/>
+            </w:pPr>
+            <w:r>
+              <w:t>1</w:t>
+            </w:r>
+          </w:p>
+        </w:tc>
+        <w:tc>
+          <w:tcPr>
+            <w:tcW w:w="911" w:type="dxa"/>
+            <w:vAlign w:val="center"/>
+          </w:tcPr>
+          <w:p>
+            <w:pPr>
+              <w:jc w:val="center"/>
+            </w:pPr>
+            <w:r>
+              <w:t>0</w:t>
+            </w:r>
+          </w:p>
+        </w:tc>
+        <w:tc>
+          <w:tcPr>
+            <w:tcW w:w="911" w:type="dxa"/>
+            <w:vAlign w:val="center"/>
+          </w:tcPr>
+          <w:p>
+            <w:pPr>
+              <w:jc w:val="center"/>
+            </w:pPr>
+            <w:r>
+              <w:t>0</w:t>
+            </w:r>
+          </w:p>
+        </w:tc>
+        <w:tc>
+          <w:tcPr>
+            <w:tcW w:w="911" w:type="dxa"/>
+            <w:vAlign w:val="center"/>
+          </w:tcPr>
+          <w:p>
+            <w:pPr>
+              <w:jc w:val="center"/>
+            </w:pPr>
+            <w:r>
+              <w:t>0</w:t>
+            </w:r>
+          </w:p>
+        </w:tc>
+      </w:tr>
+      <w:tr>
+        <w:trPr>
+          <w:trHeight w:val="506"/>
+        </w:trPr>
+        <w:tc>
+          <w:tcPr>
+            <w:tcW w:w="911" w:type="dxa"/>
+            <w:vAlign w:val="center"/>
+          </w:tcPr>
+          <w:p>
+            <w:pPr>
+              <w:jc w:val="center"/>
+            </w:pPr>
+            <w:r>
+              <w:t>1</w:t>
+            </w:r>
+          </w:p>
+        </w:tc>
+        <w:tc>
+          <w:tcPr>
+            <w:tcW w:w="911" w:type="dxa"/>
+            <w:vAlign w:val="center"/>
+          </w:tcPr>
+          <w:p>
+            <w:pPr>
+              <w:jc w:val="center"/>
+            </w:pPr>
+            <w:r>
+              <w:t>0</w:t>
+            </w:r>
+          </w:p>
+        </w:tc>
+        <w:tc>
+          <w:tcPr>
+            <w:tcW w:w="911" w:type="dxa"/>
+            <w:vAlign w:val="center"/>
+          </w:tcPr>
+          <w:p>
+            <w:pPr>
+              <w:jc w:val="center"/>
+            </w:pPr>
+            <w:r>
+              <w:t>1</w:t>
+            </w:r>
+          </w:p>
+        </w:tc>
+        <w:tc>
+          <w:tcPr>
+            <w:tcW w:w="911" w:type="dxa"/>
+            <w:vAlign w:val="center"/>
+          </w:tcPr>
+          <w:p>
+            <w:pPr>
+              <w:jc w:val="center"/>
+            </w:pPr>
+            <w:r>
+              <w:t>1</w:t>
+            </w:r>
+          </w:p>
+        </w:tc>
+      </w:tr>
+      <w:tr>
+        <w:trPr>
+          <w:trHeight w:val="506"/>
+        </w:trPr>
+        <w:tc>
+          <w:tcPr>
+            <w:tcW w:w="911" w:type="dxa"/>
+            <w:vAlign w:val="center"/>
+          </w:tcPr>
+          <w:p>
+            <w:pPr>
+              <w:jc w:val="center"/>
+            </w:pPr>
+            <w:r>
+              <w:t>1</w:t>
+            </w:r>
+          </w:p>
+        </w:tc>
+        <w:tc>
+          <w:tcPr>
+            <w:tcW w:w="911" w:type="dxa"/>
+            <w:vAlign w:val="center"/>
+          </w:tcPr>
+          <w:p>
+            <w:pPr>
+              <w:jc w:val="center"/>
+            </w:pPr>
+            <w:r>
+              <w:t>1</w:t>
+            </w:r>
+          </w:p>
+        </w:tc>
+        <w:tc>
+          <w:tcPr>
+            <w:tcW w:w="911" w:type="dxa"/>
+            <w:vAlign w:val="center"/>
+          </w:tcPr>
+          <w:p>
+            <w:pPr>
+              <w:jc w:val="center"/>
+            </w:pPr>
+            <w:r>
+              <w:t>0</w:t>
+            </w:r>
+          </w:p>
+        </w:tc>
+        <w:tc>
+          <w:tcPr>
+            <w:tcW w:w="911" w:type="dxa"/>
+            <w:vAlign w:val="center"/>
+          </w:tcPr>
+          <w:p>
+            <w:pPr>
+              <w:jc w:val="center"/>
+            </w:pPr>
+            <w:r>
+              <w:t>1</w:t>
+            </w:r>
+          </w:p>
+        </w:tc>
+      </w:tr>
+      <w:tr>
+        <w:trPr>
+          <w:trHeight w:val="506"/>
+        </w:trPr>
+        <w:tc>
+          <w:tcPr>
+            <w:tcW w:w="911" w:type="dxa"/>
+            <w:vAlign w:val="center"/>
+          </w:tcPr>
+          <w:p>
+            <w:pPr>
+              <w:jc w:val="center"/>
+            </w:pPr>
+            <w:r>
+              <w:t>1</w:t>
+            </w:r>
+          </w:p>
+        </w:tc>
+        <w:tc>
+          <w:tcPr>
+            <w:tcW w:w="911" w:type="dxa"/>
+            <w:vAlign w:val="center"/>
+          </w:tcPr>
+          <w:p>
+            <w:pPr>
+              <w:jc w:val="center"/>
+            </w:pPr>
+            <w:r>
+              <w:t>1</w:t>
+            </w:r>
+          </w:p>
+        </w:tc>
+        <w:tc>
+          <w:tcPr>
+            <w:tcW w:w="911" w:type="dxa"/>
+            <w:vAlign w:val="center"/>
+          </w:tcPr>
+          <w:p>
+            <w:pPr>
+              <w:jc w:val="center"/>
+            </w:pPr>
+            <w:r>
+              <w:t>1</w:t>
+            </w:r>
+          </w:p>
+        </w:tc>
+        <w:tc>
+          <w:tcPr>
+            <w:tcW w:w="911" w:type="dxa"/>
+            <w:vAlign w:val="center"/>
+          </w:tcPr>
+          <w:p>
+            <w:pPr>
+              <w:jc w:val="center"/>
+            </w:pPr>
+            <w:r>
+              <w:t>1</w:t>
+            </w:r>
+          </w:p>
+        </w:tc>
+      </w:tr>
+    </w:tbl>
+    <w:p/>
+    <w:p>
+      <w:r>
+        <w:t>Program:</w:t>
+      </w:r>
+    </w:p>
+    <w:p>
+      <w:r>
+        <w:t>import numpy as np</w:t>
+      </w:r>
+    </w:p>
+    <w:p/>
+    <w:p>
+      <w:r>
+        <w:t># Majority Function Dataset</w:t>
+      </w:r>
+    </w:p>
+    <w:p>
+      <w:r>
+        <w:t>X = np.array([</w:t>
+      </w:r>
+    </w:p>
+    <w:p>
+      <w:r>
+        <w:t xml:space="preserve">    [0, 0, 0],</w:t>
+      </w:r>
+    </w:p>
+    <w:p>
+      <w:r>
+        <w:t xml:space="preserve">    [0, 0, 1],</w:t>
+      </w:r>
+    </w:p>
+    <w:p>
+      <w:r>
+        <w:t xml:space="preserve">    [0, 1, 0],</w:t>
+      </w:r>
+    </w:p>
+    <w:p>
+      <w:r>
+        <w:t xml:space="preserve">    [0, 1, 1],</w:t>
+      </w:r>
+    </w:p>
+    <w:p>
+      <w:r>
+        <w:t xml:space="preserve">    [1, 0, 0],</w:t>
+      </w:r>
+    </w:p>
+    <w:p>
+      <w:r>
+        <w:lastRenderedPageBreak/>
+        <w:t xml:space="preserve">    [1, 0, 1],</w:t>
+      </w:r>
+    </w:p>
+    <w:p>
+      <w:r>
+        <w:t xml:space="preserve">    [1, 1, 0],</w:t>
+      </w:r>
+    </w:p>
+    <w:p>
+      <w:r>
+        <w:t xml:space="preserve">    [1, 1, 1]</w:t>
+      </w:r>
+    </w:p>
+    <w:p>
+      <w:r>
+        <w:t>])</w:t>
+      </w:r>
+    </w:p>
+    <w:p/>
+    <w:p>
+      <w:r>
+        <w:t>Y = np.array([</w:t>
+      </w:r>
+    </w:p>
+    <w:p>
+      <w:r>
+        <w:t xml:space="preserve">    [0],</w:t>
+      </w:r>
+    </w:p>
+    <w:p>
+      <w:r>
+        <w:t xml:space="preserve">    [0],</w:t>
+      </w:r>
+    </w:p>
+    <w:p>
+      <w:r>
+        <w:t xml:space="preserve">    [0],</w:t>
+      </w:r>
+    </w:p>
+    <w:p>
+      <w:r>
+        <w:t xml:space="preserve">    [1],</w:t>
+      </w:r>
+    </w:p>
+    <w:p>
+      <w:r>
+        <w:t xml:space="preserve">    [0],</w:t>
+      </w:r>
+    </w:p>
+    <w:p>
+      <w:r>
+        <w:t xml:space="preserve">    [1],</w:t>
+      </w:r>
+    </w:p>
+    <w:p>
+      <w:r>
+        <w:t xml:space="preserve">    [1],</w:t>
+      </w:r>
+    </w:p>
+    <w:p>
+      <w:r>
+        <w:t xml:space="preserve">    [1]</w:t>
+      </w:r>
+    </w:p>
+    <w:p>
+      <w:r>
+        <w:t>])</w:t>
+      </w:r>
+    </w:p>
+    <w:p/>
+    <w:p>
+      <w:r>
+        <w:t># Activation Functions</w:t>
+      </w:r>
+    </w:p>
+    <w:p>
+      <w:r>
+        <w:t>def sigmoid(x):</w:t>
+      </w:r>
+    </w:p>
+    <w:p>
+      <w:r>
+        <w:t xml:space="preserve">    return 1 / (1 + np.exp(-x))</w:t>
+      </w:r>
+    </w:p>
+    <w:p/>
+    <w:p>
+      <w:r>
+        <w:t>def sigmoid_derivative(x):</w:t>
+      </w:r>
+    </w:p>
+    <w:p>
+      <w:r>
+        <w:t xml:space="preserve">    return x * (1 - x)</w:t>
+      </w:r>
+    </w:p>
+    <w:p/>
+    <w:p>
+      <w:r>
+        <w:t>def tanh(x):</w:t>
+      </w:r>
+    </w:p>
+    <w:p>
+      <w:r>
+        <w:t xml:space="preserve">    return np.tanh(x)</w:t>
+      </w:r>
+    </w:p>
+    <w:p/>
+    <w:p>
+      <w:r>
+        <w:t>def tanh_derivative(x):</w:t>
+      </w:r>
+    </w:p>
+    <w:p>
+      <w:r>
+        <w:t xml:space="preserve">    return 1 - np.tanh(x)**2</w:t>
+      </w:r>
+    </w:p>
+    <w:p/>
+    <w:p>
+      <w:r>
+        <w:t># Training Function</w:t>
+      </w:r>
+    </w:p>
+    <w:p>
+      <w:r>
+        <w:t>def train_majority(X, Y, activation="sigmoid", epochs=10000, learning_rate=0.1, batch_mode=False):</w:t>
+      </w:r>
+    </w:p>
+    <w:p>
+      <w:r>
+        <w:t xml:space="preserve">    np.random.seed(42)</w:t>
+      </w:r>
+    </w:p>
+    <w:p/>
+    <w:p>
+      <w:r>
+        <w:t xml:space="preserve">    w1 = np.random.randn(3, 2)</w:t>
+      </w:r>
+    </w:p>
+    <w:p>
+      <w:r>
+        <w:t xml:space="preserve">    b1 = np.zeros((1, 2))</w:t>
+      </w:r>
+    </w:p>
+    <w:p/>
+    <w:p>
+      <w:r>
+        <w:t xml:space="preserve">    w2 = np.random.randn(2, 2)</w:t>
+      </w:r>
+    </w:p>
+    <w:p>
+      <w:r>
+        <w:t xml:space="preserve">    b2 = np.zeros((1, 2))</w:t>
+      </w:r>
+    </w:p>
+    <w:p/>
+    <w:p>
+      <w:r>
+        <w:t xml:space="preserve">    w3 = np.random.randn(2, 1)</w:t>
+      </w:r>
+    </w:p>
+    <w:p>
+      <w:r>
+        <w:t xml:space="preserve">    b3 = np.zeros((1, 1))</w:t>
+      </w:r>
+    </w:p>
+    <w:p/>
+    <w:p>
+      <w:r>
+        <w:t xml:space="preserve">    if activation == "sigmoid":</w:t>
+      </w:r>
+    </w:p>
+    <w:p>
+      <w:r>
+        <w:t xml:space="preserve">        act = sigmoid</w:t>
+      </w:r>
+    </w:p>
+    <w:p>
+      <w:r>
+        <w:t xml:space="preserve">        act_derivative = sigmoid_derivative</w:t>
+      </w:r>
+    </w:p>
+    <w:p>
+      <w:r>
+        <w:t xml:space="preserve">    elif activation == "tanh":</w:t>
+      </w:r>
+    </w:p>
+    <w:p>
+      <w:r>
+        <w:t xml:space="preserve">        act = tanh</w:t>
+      </w:r>
+    </w:p>
+    <w:p>
+      <w:r>
+        <w:t xml:space="preserve">        act_derivative = tanh_derivative</w:t>
+      </w:r>
+    </w:p>
+    <w:p>
+      <w:r>
+        <w:t xml:space="preserve">    else:</w:t>
+      </w:r>
+    </w:p>
+    <w:p>
+      <w:r>
+        <w:t xml:space="preserve">        raise ValueError("Invalid activation function")</w:t>
+      </w:r>
+    </w:p>
+    <w:p/>
+    <w:p>
+      <w:r>
+        <w:t xml:space="preserve">    for epoch in range(epochs):</w:t>
+      </w:r>
+    </w:p>
+    <w:p>
+      <w:r>
+        <w:t xml:space="preserve">        if batch_mode:</w:t>
+      </w:r>
+    </w:p>
+    <w:p>
+      <w:r>
+        <w:t xml:space="preserve">            z1 = np.dot(X, w1) + b1</w:t>
+      </w:r>
+    </w:p>
+    <w:p>
+      <w:r>
+        <w:t xml:space="preserve">            a1 = act(z1)</w:t>
+      </w:r>
+    </w:p>
+    <w:p/>
+    <w:p>
+      <w:r>
+        <w:lastRenderedPageBreak/>
+        <w:t xml:space="preserve">            z2 = np.dot(a1, w2) + b2</w:t>
+      </w:r>
+    </w:p>
+    <w:p>
+      <w:r>
+        <w:t xml:space="preserve">            a2 = act(z2)</w:t>
+      </w:r>
+    </w:p>
+    <w:p/>
+    <w:p>
+      <w:r>
+        <w:t xml:space="preserve">            z3 = np.dot(a2, w3) + b3</w:t>
+      </w:r>
+    </w:p>
+    <w:p>
+      <w:r>
+        <w:t xml:space="preserve">            a3 = act(z3)</w:t>
+      </w:r>
+    </w:p>
+    <w:p/>
+    <w:p>
+      <w:r>
+        <w:t xml:space="preserve">            error = Y - a3</w:t>
+      </w:r>
+    </w:p>
+    <w:p>
+      <w:r>
+        <w:t xml:space="preserve">            dz3 = error * act_derivative(a3)</w:t>
+      </w:r>
+    </w:p>
+    <w:p>
+      <w:r>
+        <w:t xml:space="preserve">            dw3 = np.dot(a2.T, dz3)</w:t>
+      </w:r>
+    </w:p>
+    <w:p>
+      <w:r>
+        <w:t xml:space="preserve">            db3 = np.sum(dz3, axis=0, keepdims=True)</w:t>
+      </w:r>
+    </w:p>
+    <w:p/>
+    <w:p>
+      <w:r>
+        <w:t xml:space="preserve">            dz2 = np.dot(dz3, w3.T) * act_derivative(a2)</w:t>
+      </w:r>
+    </w:p>
+    <w:p>
+      <w:r>
+        <w:t xml:space="preserve">            dw2 = np.dot(a1.T, dz2)</w:t>
+      </w:r>
+    </w:p>
+    <w:p>
+      <w:r>
+        <w:t xml:space="preserve">            db2 = np.sum(dz2, axis=0, keepdims=True)</w:t>
+      </w:r>
+    </w:p>
+    <w:p/>
+    <w:p>
+      <w:r>
+        <w:t xml:space="preserve">            dz1 = np.dot(dz2, w2.T) * act_derivative(a1)</w:t>
+      </w:r>
+    </w:p>
+    <w:p>
+      <w:r>
+        <w:t xml:space="preserve">            dw1 = np.dot(X.T, dz1)</w:t>
+      </w:r>
+    </w:p>
+    <w:p>
+      <w:r>
+        <w:t xml:space="preserve">            db1 = np.sum(dz1, axis=0, keepdims=True)</w:t>
+      </w:r>
+    </w:p>
+    <w:p/>
+    <w:p>
+      <w:r>
+        <w:t xml:space="preserve">            w1 += learning_rate * dw1</w:t>
+      </w:r>
+    </w:p>
+    <w:p>
+      <w:r>
+        <w:t xml:space="preserve">            b1 += learning_rate * db1</w:t>
+      </w:r>
+    </w:p>
+    <w:p>
+      <w:r>
+        <w:t xml:space="preserve">            w2 += learning_rate * dw2</w:t>
+      </w:r>
+    </w:p>
+    <w:p>
+      <w:r>
+        <w:t xml:space="preserve">            b2 += learning_rate * db2</w:t>
+      </w:r>
+    </w:p>
+    <w:p>
+      <w:r>
+        <w:t xml:space="preserve">            w3 += learning_rate * dw3</w:t>
+      </w:r>
+    </w:p>
+    <w:p>
+      <w:r>
+        <w:t xml:space="preserve">            b3 += learning_rate * db3</w:t>
+      </w:r>
+    </w:p>
+    <w:p/>
+    <w:p>
+      <w:r>
+        <w:t xml:space="preserve">        else:</w:t>
+      </w:r>
+    </w:p>
+    <w:p>
+      <w:r>
+        <w:t xml:space="preserve">            for i in range(len(X)):</w:t>
+      </w:r>
+    </w:p>
+    <w:p>
+      <w:r>
+        <w:lastRenderedPageBreak/>
+        <w:t xml:space="preserve">                x = X[i:i+1]</w:t>
+      </w:r>
+    </w:p>
+    <w:p>
+      <w:r>
+        <w:t xml:space="preserve">                y = Y[i:i+1]</w:t>
+      </w:r>
+    </w:p>
+    <w:p/>
+    <w:p>
+      <w:r>
+        <w:t xml:space="preserve">                z1 = np.dot(x, w1) + b1</w:t>
+      </w:r>
+    </w:p>
+    <w:p>
+      <w:r>
+        <w:t xml:space="preserve">                a1 = act(z1)</w:t>
+      </w:r>
+    </w:p>
+    <w:p/>
+    <w:p>
+      <w:r>
+        <w:t xml:space="preserve">                z2 = np.dot(a1, w2) + b2</w:t>
+      </w:r>
+    </w:p>
+    <w:p>
+      <w:r>
+        <w:t xml:space="preserve">                a2 = act(z2)</w:t>
+      </w:r>
+    </w:p>
+    <w:p/>
+    <w:p>
+      <w:r>
+        <w:t xml:space="preserve">                z3 = np.dot(a2, w3) + b3</w:t>
+      </w:r>
+    </w:p>
+    <w:p>
+      <w:r>
+        <w:t xml:space="preserve">                a3 = act(z3)</w:t>
+      </w:r>
+    </w:p>
+    <w:p/>
+    <w:p>
+      <w:r>
+        <w:t xml:space="preserve">                error = y - a3</w:t>
+      </w:r>
+    </w:p>
+    <w:p>
+      <w:r>
+        <w:t xml:space="preserve">                dz3 = error * act_derivative(a3)</w:t>
+      </w:r>
+    </w:p>
+    <w:p>
+      <w:r>
+        <w:t xml:space="preserve">                dw3 = np.dot(a2.T, dz3)</w:t>
+      </w:r>
+    </w:p>
+    <w:p>
+      <w:r>
+        <w:t xml:space="preserve">                db3 = dz3</w:t>
+      </w:r>
+    </w:p>
+    <w:p/>
+    <w:p>
+      <w:r>
+        <w:t xml:space="preserve">                dz2 = np.dot(dz3, w3.T) * act_derivative(a2)</w:t>
+      </w:r>
+    </w:p>
+    <w:p>
+      <w:r>
+        <w:t xml:space="preserve">                dw2 = np.dot(a1.T, dz2)</w:t>
+      </w:r>
+    </w:p>
+    <w:p>
+      <w:r>
+        <w:t xml:space="preserve">                db2 = dz2</w:t>
+      </w:r>
+    </w:p>
+    <w:p/>
+    <w:p>
+      <w:r>
+        <w:t xml:space="preserve">                dz1 = np.dot(dz2, w2.T) * act_derivative(a1)</w:t>
+      </w:r>
+    </w:p>
+    <w:p>
+      <w:r>
+        <w:t xml:space="preserve">                dw1 = np.dot(x.T, dz1)</w:t>
+      </w:r>
+    </w:p>
+    <w:p>
+      <w:r>
+        <w:t xml:space="preserve">                db1 = dz1</w:t>
+      </w:r>
+    </w:p>
+    <w:p/>
+    <w:p>
+      <w:r>
+        <w:t xml:space="preserve">                w1 += learning_rate * dw1</w:t>
+      </w:r>
+    </w:p>
+    <w:p>
+      <w:r>
+        <w:t xml:space="preserve">                b1 += learning_rate * db1</w:t>
+      </w:r>
+    </w:p>
+    <w:p>
+      <w:r>
+        <w:t xml:space="preserve">                w2 += learning_rate * dw2</w:t>
+      </w:r>
+    </w:p>
+    <w:p>
+      <w:r>
+        <w:lastRenderedPageBreak/>
+        <w:t xml:space="preserve">                b2 += learning_rate * db2</w:t>
+      </w:r>
+    </w:p>
+    <w:p>
+      <w:r>
+        <w:t xml:space="preserve">                w3 += learning_rate * dw3</w:t>
+      </w:r>
+    </w:p>
+    <w:p>
+      <w:r>
+        <w:t xml:space="preserve">                b3 += learning_rate * db3</w:t>
+      </w:r>
+    </w:p>
+    <w:p/>
+    <w:p>
+      <w:r>
+        <w:t xml:space="preserve">        if epoch % 1000 == 0:</w:t>
+      </w:r>
+    </w:p>
+    <w:p>
+      <w:r>
+        <w:t xml:space="preserve">            loss = np.mean((Y - a3) ** 2)</w:t>
+      </w:r>
+    </w:p>
+    <w:p>
+      <w:r>
+        <w:t xml:space="preserve">            print(f"Epoch {epoch}, Loss: {loss:.4f}")</w:t>
+      </w:r>
+    </w:p>
+    <w:p/>
+    <w:p>
+      <w:r>
+        <w:t xml:space="preserve">    return w1, b1, w2, b2, w3, b3</w:t>
+      </w:r>
+    </w:p>
+    <w:p/>
+    <w:p>
+      <w:r>
+        <w:t># Evaluation Function</w:t>
+      </w:r>
+    </w:p>
+    <w:p>
+      <w:r>
+        <w:t>def evaluate_majority(X, w1, b1, w2, b2, w3, b3, activation="sigmoid"):</w:t>
+      </w:r>
+    </w:p>
+    <w:p>
+      <w:r>
+        <w:t xml:space="preserve">    if activation == "sigmoid":</w:t>
+      </w:r>
+    </w:p>
+    <w:p>
+      <w:r>
+        <w:t xml:space="preserve">        act = sigmoid</w:t>
+      </w:r>
+    </w:p>
+    <w:p>
+      <w:r>
+        <w:t xml:space="preserve">    elif activation == "tanh":</w:t>
+      </w:r>
+    </w:p>
+    <w:p>
+      <w:r>
+        <w:t xml:space="preserve">        act = tanh</w:t>
+      </w:r>
+    </w:p>
+    <w:p/>
+    <w:p>
+      <w:r>
+        <w:t xml:space="preserve">    a1 = act(np.dot(X, w1) + b1)</w:t>
+      </w:r>
+    </w:p>
+    <w:p>
+      <w:r>
+        <w:t xml:space="preserve">    a2 = act(np.dot(a1, w2) + b2)</w:t>
+      </w:r>
+    </w:p>
+    <w:p>
+      <w:r>
+        <w:t xml:space="preserve">    a3 = act(np.dot(a2, w3) + b3)</w:t>
+      </w:r>
+    </w:p>
+    <w:p>
+      <w:r>
+        <w:t xml:space="preserve">    return a3</w:t>
+      </w:r>
+    </w:p>
+    <w:p/>
+    <w:p>
+      <w:r>
+        <w:t># User chooses Activation</w:t>
+      </w:r>
+    </w:p>
+    <w:p>
+      <w:r>
+        <w:t>print("Choose Activation Function:")</w:t>
+      </w:r>
+    </w:p>
+    <w:p>
+      <w:r>
+        <w:t>print("1. Sigmoid")</w:t>
+      </w:r>
+    </w:p>
+    <w:p>
+      <w:r>
+        <w:t>print("2. Tanh")</w:t>
+      </w:r>
+    </w:p>
+    <w:p>
+      <w:r>
+        <w:t>activation_choice = input("Enter 1 or 2: ").strip()</w:t>
+      </w:r>
+    </w:p>
+    <w:p>
+      <w:r>
+        <w:t>if activation_choice == "1":</w:t>
+      </w:r>
+    </w:p>
+    <w:p>
+      <w:r>
+        <w:lastRenderedPageBreak/>
+        <w:t xml:space="preserve">    activation_choice = "sigmoid"</w:t>
+      </w:r>
+    </w:p>
+    <w:p>
+      <w:r>
+        <w:t>elif activation_choice == "2":</w:t>
+      </w:r>
+    </w:p>
+    <w:p>
+      <w:r>
+        <w:t xml:space="preserve">    activation_choice = "tanh"</w:t>
+      </w:r>
+    </w:p>
+    <w:p>
+      <w:r>
+        <w:t>else:</w:t>
+      </w:r>
+    </w:p>
+    <w:p>
+      <w:r>
+        <w:t xml:space="preserve">    print("Invalid choice. Defaulting to Sigmoid.")</w:t>
+      </w:r>
+    </w:p>
+    <w:p>
+      <w:r>
+        <w:t xml:space="preserve">    activation_choice = "sigmoid"</w:t>
+      </w:r>
+    </w:p>
+    <w:p/>
+    <w:p>
+      <w:r>
+        <w:t># User chooses Training Mode</w:t>
+      </w:r>
+    </w:p>
+    <w:p>
+      <w:r>
+        <w:t>print("\nChoose Training Mode:")</w:t>
+      </w:r>
+    </w:p>
+    <w:p>
+      <w:r>
+        <w:t>print("1. Batch Gradient Descent")</w:t>
+      </w:r>
+    </w:p>
+    <w:p>
+      <w:r>
+        <w:t>print("2. Online Gradient Descent")</w:t>
+      </w:r>
+    </w:p>
+    <w:p>
+      <w:r>
+        <w:t>mode_choice = input("Enter 1 or 2: ").strip()</w:t>
+      </w:r>
+    </w:p>
+    <w:p>
+      <w:r>
+        <w:t>if mode_choice == "1":</w:t>
+      </w:r>
+    </w:p>
+    <w:p>
+      <w:r>
+        <w:t xml:space="preserve">    batch_mode = True</w:t>
+      </w:r>
+    </w:p>
+    <w:p>
+      <w:r>
+        <w:t>elif mode_choice == "2":</w:t>
+      </w:r>
+    </w:p>
+    <w:p>
+      <w:r>
+        <w:t xml:space="preserve">    batch_mode = False</w:t>
+      </w:r>
+    </w:p>
+    <w:p>
+      <w:r>
+        <w:t>else:</w:t>
+      </w:r>
+    </w:p>
+    <w:p>
+      <w:r>
+        <w:t xml:space="preserve">    print("Invalid choice. Defaulting to Batch mode.")</w:t>
+      </w:r>
+    </w:p>
+    <w:p>
+      <w:r>
+        <w:t xml:space="preserve">    batch_mode = True</w:t>
+      </w:r>
+    </w:p>
+    <w:p/>
+    <w:p>
+      <w:r>
+        <w:t># Training</w:t>
+      </w:r>
+    </w:p>
+    <w:p>
+      <w:r>
+        <w:t>print(f"\nTraining using {activation_choice.upper()} activation and {'BATCH' if batch_mode else 'ONLINE'} mode...\n")</w:t>
+      </w:r>
+    </w:p>
+    <w:p>
+      <w:r>
+        <w:t>w1, b1, w2, b2, w3, b3 = train_majority(X, Y, activation=activation_choice, epochs=10000, learning_rate=0.1, batch_mode=batch_mode)</w:t>
+      </w:r>
+    </w:p>
+    <w:p/>
+    <w:p>
+      <w:r>
+        <w:t># Evaluate</w:t>
+      </w:r>
+    </w:p>
+    <w:p>
+      <w:r>
+        <w:t>preds = evaluate_majority(X, w1, b1, w2, b2, w3, b3, activation=activation_choice)</w:t>
+      </w:r>
+    </w:p>
+    <w:p/>
+    <w:p>
+      <w:r>
+        <w:lastRenderedPageBreak/>
+        <w:t># Show final predictions</w:t>
+      </w:r>
+    </w:p>
+    <w:p>
+      <w:r>
+        <w:t>print("\nFinal Predictions:")</w:t>
+      </w:r>
+    </w:p>
+    <w:p>
+      <w:r>
+        <w:t>print("Input\t\tExpected\tPredicted")</w:t>
+      </w:r>
+    </w:p>
+    <w:p>
+      <w:r>
+        <w:t>for i in range(len(X)):</w:t>
+      </w:r>
+    </w:p>
+    <w:p>
+      <w:r>
+        <w:t xml:space="preserve">    x1, x2, x3 = X[i]</w:t>
+      </w:r>
+    </w:p>
+    <w:p>
+      <w:r>
+        <w:t xml:space="preserve">    expected = Y[i][0]</w:t>
+      </w:r>
+    </w:p>
+    <w:p>
+      <w:r>
+        <w:t xml:space="preserve">    predicted = np.round(preds[i][0])</w:t>
+      </w:r>
+    </w:p>
+    <w:p>
+      <w:r>
+        <w:t xml:space="preserve">    print(f"{x1} {x2} {x3}\t\t  {expected}\t\t  {predicted}")</w:t>
+      </w:r>
+    </w:p>
+    <w:p/>
+    <w:p>
+      <w:r>
+        <w:t>while True:</w:t>
+      </w:r>
+    </w:p>
+    <w:p>
+      <w:r>
+        <w:t xml:space="preserve">    user_input = input("\nEnter 3 bits separated by spaces (e.g., '1 0 1') or type 'exit' to quit: ").strip()</w:t>
+      </w:r>
+    </w:p>
+    <w:p>
+      <w:r>
+        <w:t xml:space="preserve">    if user_input.lower() == 'exit':</w:t>
+      </w:r>
+    </w:p>
+    <w:p>
+      <w:r>
+        <w:t xml:space="preserve">        print("Goodbye!")</w:t>
+      </w:r>
+    </w:p>
+    <w:p>
+      <w:r>
+        <w:t xml:space="preserve">        break</w:t>
+      </w:r>
+    </w:p>
+    <w:p>
+      <w:r>
+        <w:t xml:space="preserve">    try:</w:t>
+      </w:r>
+    </w:p>
+    <w:p>
+      <w:r>
+        <w:t xml:space="preserve">        bits = list(map(int, user_input.split()))</w:t>
+      </w:r>
+    </w:p>
+    <w:p>
+      <w:r>
+        <w:t xml:space="preserve">        if len(bits) != 3 or any(b not in (0, 1) for b in bits):</w:t>
+      </w:r>
+    </w:p>
+    <w:p>
+      <w:r>
+        <w:t xml:space="preserve">            print("Invalid input! Please enter exactly three 0 or 1 values.")</w:t>
+      </w:r>
+    </w:p>
+    <w:p>
+      <w:r>
+        <w:t xml:space="preserve">            continue</w:t>
+      </w:r>
+    </w:p>
+    <w:p>
+      <w:r>
+        <w:t xml:space="preserve">        bits_array = np.array(bits).reshape(1, -1)</w:t>
+      </w:r>
+    </w:p>
+    <w:p>
+      <w:r>
+        <w:t xml:space="preserve">        user_pred = evaluate_majority(bits_array, w1, b1, w2, b2, w3, b3, activation=activation_choice)</w:t>
+      </w:r>
+    </w:p>
+    <w:p>
+      <w:r>
+        <w:t xml:space="preserve">        user_pred_binary = np.round(user_pred[0][0])</w:t>
+      </w:r>
+    </w:p>
+    <w:p>
+      <w:r>
+        <w:t xml:space="preserve">        print(f"Predicted Output: {int(user_pred_binary)}")</w:t>
+      </w:r>
+    </w:p>
+    <w:p>
+      <w:r>
+        <w:t xml:space="preserve">    except Exception as e:</w:t>
+      </w:r>
+    </w:p>
+    <w:p>
+      <w:r>
+        <w:t xml:space="preserve">        print("Error:", e)</w:t>
+      </w:r>
+    </w:p>
+    <w:p>
+      <w:r>
+        <w:t xml:space="preserve">        continue</w:t>
+      </w:r>
+    </w:p>
+    <w:p/>
+    <w:p>
+      <w:pPr>
+        <w:pStyle w:val="Heading2"/>
+      </w:pPr>
+      <w:r>
+        <w:lastRenderedPageBreak/>
+        <w:t>Output</w:t>
+      </w:r>
+    </w:p>
+    <w:p>
+      <w:pPr>
+        <w:pStyle w:val="ListParagraph"/>
+        <w:numPr>
+          <w:ilvl w:val="0"/>
+          <w:numId w:val="14"/>
+        </w:numPr>
+      </w:pPr>
+      <w:r>
+        <w:t>With Online Gradient Descent</w:t>
+      </w:r>
+    </w:p>
+    <w:p>
+      <w:pPr>
+        <w:pStyle w:val="ListParagraph"/>
+        <w:numPr>
+          <w:ilvl w:val="1"/>
+          <w:numId w:val="14"/>
+        </w:numPr>
+      </w:pPr>
+      <w:r>
+        <w:t>Sigmoid</w:t>
+      </w:r>
+      <w:r>
+        <w:t xml:space="preserve"> Activation Function</w:t>
+      </w:r>
+    </w:p>
+    <w:p>
+      <w:pPr>
+        <w:ind w:firstLine="720"/>
+      </w:pPr>
+      <w:r>
+        <w:drawing>
+          <wp:inline distT="0" distB="0" distL="0" distR="0" wp14:anchorId="21FE0CA6" wp14:editId="02863046">
+            <wp:extent cx="5132717" cy="6560117"/>
+            <wp:effectExtent l="0" t="0" r="0" b="0"/>
+            <wp:docPr id="1131179555" name="Picture 1"/>
+            <wp:cNvGraphicFramePr>
+              <a:graphicFrameLocks xmlns:a="http://schemas.openxmlformats.org/drawingml/2006/main" noChangeAspect="1"/>
+            </wp:cNvGraphicFramePr>
+            <a:graphic xmlns:a="http://schemas.openxmlformats.org/drawingml/2006/main">
+              <a:graphicData uri="http://schemas.openxmlformats.org/drawingml/2006/picture">
+                <pic:pic xmlns:pic="http://schemas.openxmlformats.org/drawingml/2006/picture">
+                  <pic:nvPicPr>
+                    <pic:cNvPr id="1131179555" name=""/>
+                    <pic:cNvPicPr/>
+                  </pic:nvPicPr>
+                  <pic:blipFill>
+                    <a:blip r:embed="rId19"/>
+                    <a:stretch>
+                      <a:fillRect/>
+                    </a:stretch>
+                  </pic:blipFill>
+                  <pic:spPr>
+                    <a:xfrm>
+                      <a:off x="0" y="0"/>
+                      <a:ext cx="5135492" cy="6563663"/>
+                    </a:xfrm>
+                    <a:prstGeom prst="rect">
+                      <a:avLst/>
+                    </a:prstGeom>
+                  </pic:spPr>
+                </pic:pic>
+              </a:graphicData>
+            </a:graphic>
+          </wp:inline>
+        </w:drawing>
+      </w:r>
+    </w:p>
+    <w:p>
+      <w:pPr>
+        <w:pStyle w:val="ListParagraph"/>
+        <w:ind w:left="2160"/>
+      </w:pPr>
+    </w:p>
+    <w:p>
+      <w:pPr>
+        <w:pStyle w:val="ListParagraph"/>
+        <w:ind w:left="2160"/>
+      </w:pPr>
+    </w:p>
+    <w:p>
+      <w:pPr>
+        <w:pStyle w:val="ListParagraph"/>
+        <w:ind w:left="2160"/>
+      </w:pPr>
+    </w:p>
+    <w:p>
+      <w:pPr>
+        <w:pStyle w:val="ListParagraph"/>
+        <w:ind w:left="2160"/>
+      </w:pPr>
+    </w:p>
+    <w:p>
+      <w:pPr>
+        <w:pStyle w:val="ListParagraph"/>
+        <w:numPr>
+          <w:ilvl w:val="1"/>
+          <w:numId w:val="14"/>
+        </w:numPr>
+      </w:pPr>
+      <w:r>
+        <w:lastRenderedPageBreak/>
+        <w:t>Tanh</w:t>
+      </w:r>
+      <w:r>
+        <w:t xml:space="preserve"> Activation Function</w:t>
+      </w:r>
+    </w:p>
+    <w:p>
+      <w:pPr>
+        <w:ind w:firstLine="360"/>
+      </w:pPr>
+      <w:r>
+        <w:drawing>
+          <wp:inline distT="0" distB="0" distL="0" distR="0" wp14:anchorId="0CC07150" wp14:editId="27E15770">
+            <wp:extent cx="5560664" cy="7177177"/>
+            <wp:effectExtent l="0" t="0" r="2540" b="5080"/>
+            <wp:docPr id="2020607674" name="Picture 1"/>
+            <wp:cNvGraphicFramePr>
+              <a:graphicFrameLocks xmlns:a="http://schemas.openxmlformats.org/drawingml/2006/main" noChangeAspect="1"/>
+            </wp:cNvGraphicFramePr>
+            <a:graphic xmlns:a="http://schemas.openxmlformats.org/drawingml/2006/main">
+              <a:graphicData uri="http://schemas.openxmlformats.org/drawingml/2006/picture">
+                <pic:pic xmlns:pic="http://schemas.openxmlformats.org/drawingml/2006/picture">
+                  <pic:nvPicPr>
+                    <pic:cNvPr id="2020607674" name=""/>
+                    <pic:cNvPicPr/>
+                  </pic:nvPicPr>
+                  <pic:blipFill>
+                    <a:blip r:embed="rId20"/>
+                    <a:stretch>
+                      <a:fillRect/>
+                    </a:stretch>
+                  </pic:blipFill>
+                  <pic:spPr>
+                    <a:xfrm>
+                      <a:off x="0" y="0"/>
+                      <a:ext cx="5562478" cy="7179519"/>
+                    </a:xfrm>
+                    <a:prstGeom prst="rect">
+                      <a:avLst/>
+                    </a:prstGeom>
+                  </pic:spPr>
+                </pic:pic>
+              </a:graphicData>
+            </a:graphic>
+          </wp:inline>
+        </w:drawing>
+      </w:r>
+    </w:p>
+    <w:p>
+      <w:pPr>
+        <w:pStyle w:val="ListParagraph"/>
+        <w:ind w:left="2160"/>
+      </w:pPr>
+    </w:p>
+    <w:p>
+      <w:pPr>
+        <w:pStyle w:val="ListParagraph"/>
+        <w:ind w:left="2160"/>
+      </w:pPr>
+    </w:p>
+    <w:p>
+      <w:pPr>
+        <w:pStyle w:val="ListParagraph"/>
+        <w:ind w:left="2160"/>
+      </w:pPr>
+    </w:p>
+    <w:p>
+      <w:pPr>
+        <w:pStyle w:val="ListParagraph"/>
+        <w:numPr>
+          <w:ilvl w:val="0"/>
+          <w:numId w:val="14"/>
+        </w:numPr>
+      </w:pPr>
+      <w:r>
+        <w:lastRenderedPageBreak/>
+        <w:t>With Batch Gradient Descent</w:t>
+      </w:r>
+    </w:p>
+    <w:p>
+      <w:pPr>
+        <w:pStyle w:val="ListParagraph"/>
+        <w:numPr>
+          <w:ilvl w:val="1"/>
+          <w:numId w:val="14"/>
+        </w:numPr>
+      </w:pPr>
+      <w:r>
+        <w:t>Tanh Activation Function</w:t>
+      </w:r>
+    </w:p>
+    <w:p>
+      <w:r>
+        <w:drawing>
+          <wp:inline distT="0" distB="0" distL="0" distR="0" wp14:anchorId="369FC840" wp14:editId="69DF0282">
+            <wp:extent cx="5943600" cy="7649210"/>
+            <wp:effectExtent l="0" t="0" r="0" b="8890"/>
+            <wp:docPr id="769931678" name="Picture 1"/>
+            <wp:cNvGraphicFramePr>
+              <a:graphicFrameLocks xmlns:a="http://schemas.openxmlformats.org/drawingml/2006/main" noChangeAspect="1"/>
+            </wp:cNvGraphicFramePr>
+            <a:graphic xmlns:a="http://schemas.openxmlformats.org/drawingml/2006/main">
+              <a:graphicData uri="http://schemas.openxmlformats.org/drawingml/2006/picture">
+                <pic:pic xmlns:pic="http://schemas.openxmlformats.org/drawingml/2006/picture">
+                  <pic:nvPicPr>
+                    <pic:cNvPr id="769931678" name=""/>
+                    <pic:cNvPicPr/>
+                  </pic:nvPicPr>
+                  <pic:blipFill>
+                    <a:blip r:embed="rId21"/>
+                    <a:stretch>
+                      <a:fillRect/>
+                    </a:stretch>
+                  </pic:blipFill>
+                  <pic:spPr>
+                    <a:xfrm>
+                      <a:off x="0" y="0"/>
+                      <a:ext cx="5943600" cy="7649210"/>
+                    </a:xfrm>
+                    <a:prstGeom prst="rect">
+                      <a:avLst/>
+                    </a:prstGeom>
+                  </pic:spPr>
+                </pic:pic>
+              </a:graphicData>
+            </a:graphic>
+          </wp:inline>
+        </w:drawing>
+      </w:r>
+    </w:p>
+    <w:p>
+      <w:pPr>
+        <w:pStyle w:val="ListParagraph"/>
+        <w:ind w:left="2160"/>
+      </w:pPr>
+    </w:p>
+    <w:p>
+      <w:pPr>
+        <w:pStyle w:val="ListParagraph"/>
+        <w:numPr>
+          <w:ilvl w:val="1"/>
+          <w:numId w:val="14"/>
+        </w:numPr>
+      </w:pPr>
+      <w:r>
+        <w:t>Sigmoid Activation Function</w:t>
+      </w:r>
+    </w:p>
+    <w:p>
+      <w:r>
+        <w:drawing>
+          <wp:inline distT="0" distB="0" distL="0" distR="0" wp14:anchorId="736E9968" wp14:editId="6AF5F396">
+            <wp:extent cx="5417996" cy="7556740"/>
+            <wp:effectExtent l="0" t="0" r="0" b="6350"/>
+            <wp:docPr id="1070478087" name="Picture 1"/>
+            <wp:cNvGraphicFramePr>
+              <a:graphicFrameLocks xmlns:a="http://schemas.openxmlformats.org/drawingml/2006/main" noChangeAspect="1"/>
+            </wp:cNvGraphicFramePr>
+            <a:graphic xmlns:a="http://schemas.openxmlformats.org/drawingml/2006/main">
+              <a:graphicData uri="http://schemas.openxmlformats.org/drawingml/2006/picture">
+                <pic:pic xmlns:pic="http://schemas.openxmlformats.org/drawingml/2006/picture">
+                  <pic:nvPicPr>
+                    <pic:cNvPr id="1070478087" name=""/>
+                    <pic:cNvPicPr/>
+                  </pic:nvPicPr>
+                  <pic:blipFill>
+                    <a:blip r:embed="rId22"/>
+                    <a:stretch>
+                      <a:fillRect/>
+                    </a:stretch>
+                  </pic:blipFill>
+                  <pic:spPr>
+                    <a:xfrm>
+                      <a:off x="0" y="0"/>
+                      <a:ext cx="5429478" cy="7572755"/>
+                    </a:xfrm>
+                    <a:prstGeom prst="rect">
+                      <a:avLst/>
+                    </a:prstGeom>
+                  </pic:spPr>
+                </pic:pic>
+              </a:graphicData>
+            </a:graphic>
+          </wp:inline>
+        </w:drawing>
+      </w:r>
+    </w:p>
     <w:sectPr>
       <w:pgSz w:w="12240" w:h="15840"/>
       <w:pgMar w:top="1440" w:right="1440" w:bottom="1440" w:left="1440" w:header="720" w:footer="720" w:gutter="0"/>
@@ -2773,6 +6854,95 @@
     </w:lvl>
   </w:abstractNum>
   <w:abstractNum w:abstractNumId="2" w15:restartNumberingAfterBreak="0">
+    <w:nsid w:val="123412B1"/>
+    <w:multiLevelType w:val="hybridMultilevel"/>
+    <w:tmpl w:val="90C69396"/>
+    <w:lvl w:ilvl="0" w:tplc="FFFFFFFF">
+      <w:start w:val="1"/>
+      <w:numFmt w:val="decimal"/>
+      <w:lvlText w:val="%1."/>
+      <w:lvlJc w:val="left"/>
+      <w:pPr>
+        <w:ind w:left="720" w:hanging="360"/>
+      </w:pPr>
+      <w:rPr>
+        <w:rFonts w:hint="default"/>
+      </w:rPr>
+    </w:lvl>
+    <w:lvl w:ilvl="1" w:tplc="FFFFFFFF">
+      <w:start w:val="1"/>
+      <w:numFmt w:val="lowerLetter"/>
+      <w:lvlText w:val="%2."/>
+      <w:lvlJc w:val="left"/>
+      <w:pPr>
+        <w:ind w:left="1440" w:hanging="360"/>
+      </w:pPr>
+    </w:lvl>
+    <w:lvl w:ilvl="2" w:tplc="FFFFFFFF">
+      <w:start w:val="1"/>
+      <w:numFmt w:val="lowerRoman"/>
+      <w:lvlText w:val="%3."/>
+      <w:lvlJc w:val="right"/>
+      <w:pPr>
+        <w:ind w:left="2160" w:hanging="180"/>
+      </w:pPr>
+    </w:lvl>
+    <w:lvl w:ilvl="3" w:tplc="FFFFFFFF">
+      <w:start w:val="1"/>
+      <w:numFmt w:val="decimal"/>
+      <w:lvlText w:val="%4."/>
+      <w:lvlJc w:val="left"/>
+      <w:pPr>
+        <w:ind w:left="2880" w:hanging="360"/>
+      </w:pPr>
+    </w:lvl>
+    <w:lvl w:ilvl="4" w:tplc="FFFFFFFF" w:tentative="1">
+      <w:start w:val="1"/>
+      <w:numFmt w:val="lowerLetter"/>
+      <w:lvlText w:val="%5."/>
+      <w:lvlJc w:val="left"/>
+      <w:pPr>
+        <w:ind w:left="3600" w:hanging="360"/>
+      </w:pPr>
+    </w:lvl>
+    <w:lvl w:ilvl="5" w:tplc="FFFFFFFF" w:tentative="1">
+      <w:start w:val="1"/>
+      <w:numFmt w:val="lowerRoman"/>
+      <w:lvlText w:val="%6."/>
+      <w:lvlJc w:val="right"/>
+      <w:pPr>
+        <w:ind w:left="4320" w:hanging="180"/>
+      </w:pPr>
+    </w:lvl>
+    <w:lvl w:ilvl="6" w:tplc="FFFFFFFF" w:tentative="1">
+      <w:start w:val="1"/>
+      <w:numFmt w:val="decimal"/>
+      <w:lvlText w:val="%7."/>
+      <w:lvlJc w:val="left"/>
+      <w:pPr>
+        <w:ind w:left="5040" w:hanging="360"/>
+      </w:pPr>
+    </w:lvl>
+    <w:lvl w:ilvl="7" w:tplc="FFFFFFFF" w:tentative="1">
+      <w:start w:val="1"/>
+      <w:numFmt w:val="lowerLetter"/>
+      <w:lvlText w:val="%8."/>
+      <w:lvlJc w:val="left"/>
+      <w:pPr>
+        <w:ind w:left="5760" w:hanging="360"/>
+      </w:pPr>
+    </w:lvl>
+    <w:lvl w:ilvl="8" w:tplc="FFFFFFFF" w:tentative="1">
+      <w:start w:val="1"/>
+      <w:numFmt w:val="lowerRoman"/>
+      <w:lvlText w:val="%9."/>
+      <w:lvlJc w:val="right"/>
+      <w:pPr>
+        <w:ind w:left="6480" w:hanging="180"/>
+      </w:pPr>
+    </w:lvl>
+  </w:abstractNum>
+  <w:abstractNum w:abstractNumId="3" w15:restartNumberingAfterBreak="0">
     <w:nsid w:val="19FA4130"/>
     <w:multiLevelType w:val="hybridMultilevel"/>
     <w:tmpl w:val="43E8AAE6"/>
@@ -2885,7 +7055,96 @@
       </w:rPr>
     </w:lvl>
   </w:abstractNum>
-  <w:abstractNum w:abstractNumId="3" w15:restartNumberingAfterBreak="0">
+  <w:abstractNum w:abstractNumId="4" w15:restartNumberingAfterBreak="0">
+    <w:nsid w:val="2E37399F"/>
+    <w:multiLevelType w:val="hybridMultilevel"/>
+    <w:tmpl w:val="90C69396"/>
+    <w:lvl w:ilvl="0" w:tplc="FFFFFFFF">
+      <w:start w:val="1"/>
+      <w:numFmt w:val="decimal"/>
+      <w:lvlText w:val="%1."/>
+      <w:lvlJc w:val="left"/>
+      <w:pPr>
+        <w:ind w:left="720" w:hanging="360"/>
+      </w:pPr>
+      <w:rPr>
+        <w:rFonts w:hint="default"/>
+      </w:rPr>
+    </w:lvl>
+    <w:lvl w:ilvl="1" w:tplc="FFFFFFFF">
+      <w:start w:val="1"/>
+      <w:numFmt w:val="lowerLetter"/>
+      <w:lvlText w:val="%2."/>
+      <w:lvlJc w:val="left"/>
+      <w:pPr>
+        <w:ind w:left="1440" w:hanging="360"/>
+      </w:pPr>
+    </w:lvl>
+    <w:lvl w:ilvl="2" w:tplc="FFFFFFFF">
+      <w:start w:val="1"/>
+      <w:numFmt w:val="lowerRoman"/>
+      <w:lvlText w:val="%3."/>
+      <w:lvlJc w:val="right"/>
+      <w:pPr>
+        <w:ind w:left="2160" w:hanging="180"/>
+      </w:pPr>
+    </w:lvl>
+    <w:lvl w:ilvl="3" w:tplc="FFFFFFFF">
+      <w:start w:val="1"/>
+      <w:numFmt w:val="decimal"/>
+      <w:lvlText w:val="%4."/>
+      <w:lvlJc w:val="left"/>
+      <w:pPr>
+        <w:ind w:left="2880" w:hanging="360"/>
+      </w:pPr>
+    </w:lvl>
+    <w:lvl w:ilvl="4" w:tplc="FFFFFFFF" w:tentative="1">
+      <w:start w:val="1"/>
+      <w:numFmt w:val="lowerLetter"/>
+      <w:lvlText w:val="%5."/>
+      <w:lvlJc w:val="left"/>
+      <w:pPr>
+        <w:ind w:left="3600" w:hanging="360"/>
+      </w:pPr>
+    </w:lvl>
+    <w:lvl w:ilvl="5" w:tplc="FFFFFFFF" w:tentative="1">
+      <w:start w:val="1"/>
+      <w:numFmt w:val="lowerRoman"/>
+      <w:lvlText w:val="%6."/>
+      <w:lvlJc w:val="right"/>
+      <w:pPr>
+        <w:ind w:left="4320" w:hanging="180"/>
+      </w:pPr>
+    </w:lvl>
+    <w:lvl w:ilvl="6" w:tplc="FFFFFFFF" w:tentative="1">
+      <w:start w:val="1"/>
+      <w:numFmt w:val="decimal"/>
+      <w:lvlText w:val="%7."/>
+      <w:lvlJc w:val="left"/>
+      <w:pPr>
+        <w:ind w:left="5040" w:hanging="360"/>
+      </w:pPr>
+    </w:lvl>
+    <w:lvl w:ilvl="7" w:tplc="FFFFFFFF" w:tentative="1">
+      <w:start w:val="1"/>
+      <w:numFmt w:val="lowerLetter"/>
+      <w:lvlText w:val="%8."/>
+      <w:lvlJc w:val="left"/>
+      <w:pPr>
+        <w:ind w:left="5760" w:hanging="360"/>
+      </w:pPr>
+    </w:lvl>
+    <w:lvl w:ilvl="8" w:tplc="FFFFFFFF" w:tentative="1">
+      <w:start w:val="1"/>
+      <w:numFmt w:val="lowerRoman"/>
+      <w:lvlText w:val="%9."/>
+      <w:lvlJc w:val="right"/>
+      <w:pPr>
+        <w:ind w:left="6480" w:hanging="180"/>
+      </w:pPr>
+    </w:lvl>
+  </w:abstractNum>
+  <w:abstractNum w:abstractNumId="5" w15:restartNumberingAfterBreak="0">
     <w:nsid w:val="2E96628B"/>
     <w:multiLevelType w:val="hybridMultilevel"/>
     <w:tmpl w:val="8E420126"/>
@@ -3025,7 +7284,7 @@
       </w:rPr>
     </w:lvl>
   </w:abstractNum>
-  <w:abstractNum w:abstractNumId="4" w15:restartNumberingAfterBreak="0">
+  <w:abstractNum w:abstractNumId="6" w15:restartNumberingAfterBreak="0">
     <w:nsid w:val="36A92C23"/>
     <w:multiLevelType w:val="hybridMultilevel"/>
     <w:tmpl w:val="115408CC"/>
@@ -3138,7 +7397,185 @@
       </w:rPr>
     </w:lvl>
   </w:abstractNum>
-  <w:abstractNum w:abstractNumId="5" w15:restartNumberingAfterBreak="0">
+  <w:abstractNum w:abstractNumId="7" w15:restartNumberingAfterBreak="0">
+    <w:nsid w:val="3ADD6D62"/>
+    <w:multiLevelType w:val="hybridMultilevel"/>
+    <w:tmpl w:val="90C69396"/>
+    <w:lvl w:ilvl="0" w:tplc="FFFFFFFF">
+      <w:start w:val="1"/>
+      <w:numFmt w:val="decimal"/>
+      <w:lvlText w:val="%1."/>
+      <w:lvlJc w:val="left"/>
+      <w:pPr>
+        <w:ind w:left="720" w:hanging="360"/>
+      </w:pPr>
+      <w:rPr>
+        <w:rFonts w:hint="default"/>
+      </w:rPr>
+    </w:lvl>
+    <w:lvl w:ilvl="1" w:tplc="FFFFFFFF">
+      <w:start w:val="1"/>
+      <w:numFmt w:val="lowerLetter"/>
+      <w:lvlText w:val="%2."/>
+      <w:lvlJc w:val="left"/>
+      <w:pPr>
+        <w:ind w:left="1440" w:hanging="360"/>
+      </w:pPr>
+    </w:lvl>
+    <w:lvl w:ilvl="2" w:tplc="FFFFFFFF">
+      <w:start w:val="1"/>
+      <w:numFmt w:val="lowerRoman"/>
+      <w:lvlText w:val="%3."/>
+      <w:lvlJc w:val="right"/>
+      <w:pPr>
+        <w:ind w:left="2160" w:hanging="180"/>
+      </w:pPr>
+    </w:lvl>
+    <w:lvl w:ilvl="3" w:tplc="FFFFFFFF">
+      <w:start w:val="1"/>
+      <w:numFmt w:val="decimal"/>
+      <w:lvlText w:val="%4."/>
+      <w:lvlJc w:val="left"/>
+      <w:pPr>
+        <w:ind w:left="2880" w:hanging="360"/>
+      </w:pPr>
+    </w:lvl>
+    <w:lvl w:ilvl="4" w:tplc="FFFFFFFF" w:tentative="1">
+      <w:start w:val="1"/>
+      <w:numFmt w:val="lowerLetter"/>
+      <w:lvlText w:val="%5."/>
+      <w:lvlJc w:val="left"/>
+      <w:pPr>
+        <w:ind w:left="3600" w:hanging="360"/>
+      </w:pPr>
+    </w:lvl>
+    <w:lvl w:ilvl="5" w:tplc="FFFFFFFF" w:tentative="1">
+      <w:start w:val="1"/>
+      <w:numFmt w:val="lowerRoman"/>
+      <w:lvlText w:val="%6."/>
+      <w:lvlJc w:val="right"/>
+      <w:pPr>
+        <w:ind w:left="4320" w:hanging="180"/>
+      </w:pPr>
+    </w:lvl>
+    <w:lvl w:ilvl="6" w:tplc="FFFFFFFF" w:tentative="1">
+      <w:start w:val="1"/>
+      <w:numFmt w:val="decimal"/>
+      <w:lvlText w:val="%7."/>
+      <w:lvlJc w:val="left"/>
+      <w:pPr>
+        <w:ind w:left="5040" w:hanging="360"/>
+      </w:pPr>
+    </w:lvl>
+    <w:lvl w:ilvl="7" w:tplc="FFFFFFFF" w:tentative="1">
+      <w:start w:val="1"/>
+      <w:numFmt w:val="lowerLetter"/>
+      <w:lvlText w:val="%8."/>
+      <w:lvlJc w:val="left"/>
+      <w:pPr>
+        <w:ind w:left="5760" w:hanging="360"/>
+      </w:pPr>
+    </w:lvl>
+    <w:lvl w:ilvl="8" w:tplc="FFFFFFFF" w:tentative="1">
+      <w:start w:val="1"/>
+      <w:numFmt w:val="lowerRoman"/>
+      <w:lvlText w:val="%9."/>
+      <w:lvlJc w:val="right"/>
+      <w:pPr>
+        <w:ind w:left="6480" w:hanging="180"/>
+      </w:pPr>
+    </w:lvl>
+  </w:abstractNum>
+  <w:abstractNum w:abstractNumId="8" w15:restartNumberingAfterBreak="0">
+    <w:nsid w:val="3F491637"/>
+    <w:multiLevelType w:val="hybridMultilevel"/>
+    <w:tmpl w:val="90C69396"/>
+    <w:lvl w:ilvl="0" w:tplc="0409000F">
+      <w:start w:val="1"/>
+      <w:numFmt w:val="decimal"/>
+      <w:lvlText w:val="%1."/>
+      <w:lvlJc w:val="left"/>
+      <w:pPr>
+        <w:ind w:left="720" w:hanging="360"/>
+      </w:pPr>
+      <w:rPr>
+        <w:rFonts w:hint="default"/>
+      </w:rPr>
+    </w:lvl>
+    <w:lvl w:ilvl="1" w:tplc="04090019">
+      <w:start w:val="1"/>
+      <w:numFmt w:val="lowerLetter"/>
+      <w:lvlText w:val="%2."/>
+      <w:lvlJc w:val="left"/>
+      <w:pPr>
+        <w:ind w:left="1440" w:hanging="360"/>
+      </w:pPr>
+    </w:lvl>
+    <w:lvl w:ilvl="2" w:tplc="0409001B">
+      <w:start w:val="1"/>
+      <w:numFmt w:val="lowerRoman"/>
+      <w:lvlText w:val="%3."/>
+      <w:lvlJc w:val="right"/>
+      <w:pPr>
+        <w:ind w:left="2160" w:hanging="180"/>
+      </w:pPr>
+    </w:lvl>
+    <w:lvl w:ilvl="3" w:tplc="0409000F">
+      <w:start w:val="1"/>
+      <w:numFmt w:val="decimal"/>
+      <w:lvlText w:val="%4."/>
+      <w:lvlJc w:val="left"/>
+      <w:pPr>
+        <w:ind w:left="2880" w:hanging="360"/>
+      </w:pPr>
+    </w:lvl>
+    <w:lvl w:ilvl="4" w:tplc="04090019" w:tentative="1">
+      <w:start w:val="1"/>
+      <w:numFmt w:val="lowerLetter"/>
+      <w:lvlText w:val="%5."/>
+      <w:lvlJc w:val="left"/>
+      <w:pPr>
+        <w:ind w:left="3600" w:hanging="360"/>
+      </w:pPr>
+    </w:lvl>
+    <w:lvl w:ilvl="5" w:tplc="0409001B" w:tentative="1">
+      <w:start w:val="1"/>
+      <w:numFmt w:val="lowerRoman"/>
+      <w:lvlText w:val="%6."/>
+      <w:lvlJc w:val="right"/>
+      <w:pPr>
+        <w:ind w:left="4320" w:hanging="180"/>
+      </w:pPr>
+    </w:lvl>
+    <w:lvl w:ilvl="6" w:tplc="0409000F" w:tentative="1">
+      <w:start w:val="1"/>
+      <w:numFmt w:val="decimal"/>
+      <w:lvlText w:val="%7."/>
+      <w:lvlJc w:val="left"/>
+      <w:pPr>
+        <w:ind w:left="5040" w:hanging="360"/>
+      </w:pPr>
+    </w:lvl>
+    <w:lvl w:ilvl="7" w:tplc="04090019" w:tentative="1">
+      <w:start w:val="1"/>
+      <w:numFmt w:val="lowerLetter"/>
+      <w:lvlText w:val="%8."/>
+      <w:lvlJc w:val="left"/>
+      <w:pPr>
+        <w:ind w:left="5760" w:hanging="360"/>
+      </w:pPr>
+    </w:lvl>
+    <w:lvl w:ilvl="8" w:tplc="0409001B" w:tentative="1">
+      <w:start w:val="1"/>
+      <w:numFmt w:val="lowerRoman"/>
+      <w:lvlText w:val="%9."/>
+      <w:lvlJc w:val="right"/>
+      <w:pPr>
+        <w:ind w:left="6480" w:hanging="180"/>
+      </w:pPr>
+    </w:lvl>
+  </w:abstractNum>
+  <w:abstractNum w:abstractNumId="9" w15:restartNumberingAfterBreak="0">
     <w:nsid w:val="447860AD"/>
     <w:multiLevelType w:val="hybridMultilevel"/>
     <w:tmpl w:val="48508472"/>
@@ -3224,7 +7661,7 @@
       </w:pPr>
     </w:lvl>
   </w:abstractNum>
-  <w:abstractNum w:abstractNumId="6" w15:restartNumberingAfterBreak="0">
+  <w:abstractNum w:abstractNumId="10" w15:restartNumberingAfterBreak="0">
     <w:nsid w:val="49C26515"/>
     <w:multiLevelType w:val="hybridMultilevel"/>
     <w:tmpl w:val="6A409BD6"/>
@@ -3337,7 +7774,7 @@
       </w:rPr>
     </w:lvl>
   </w:abstractNum>
-  <w:abstractNum w:abstractNumId="7" w15:restartNumberingAfterBreak="0">
+  <w:abstractNum w:abstractNumId="11" w15:restartNumberingAfterBreak="0">
     <w:nsid w:val="64850E63"/>
     <w:multiLevelType w:val="hybridMultilevel"/>
     <w:tmpl w:val="206423B8"/>
@@ -3450,7 +7887,7 @@
       </w:rPr>
     </w:lvl>
   </w:abstractNum>
-  <w:abstractNum w:abstractNumId="8" w15:restartNumberingAfterBreak="0">
+  <w:abstractNum w:abstractNumId="12" w15:restartNumberingAfterBreak="0">
     <w:nsid w:val="748726A3"/>
     <w:multiLevelType w:val="hybridMultilevel"/>
     <w:tmpl w:val="DC1A8F34"/>
@@ -3537,7 +7974,7 @@
     </w:lvl>
   </w:abstractNum>
   <w:num w:numId="1" w16cid:durableId="599293672">
-    <w:abstractNumId w:val="8"/>
+    <w:abstractNumId w:val="12"/>
     <w:lvlOverride w:ilvl="0">
       <w:startOverride w:val="1"/>
     </w:lvlOverride>
@@ -3567,31 +8004,43 @@
     </w:lvlOverride>
   </w:num>
   <w:num w:numId="2" w16cid:durableId="1903520464">
-    <w:abstractNumId w:val="8"/>
+    <w:abstractNumId w:val="12"/>
   </w:num>
   <w:num w:numId="3" w16cid:durableId="920453466">
     <w:abstractNumId w:val="0"/>
   </w:num>
   <w:num w:numId="4" w16cid:durableId="561327141">
-    <w:abstractNumId w:val="6"/>
+    <w:abstractNumId w:val="10"/>
   </w:num>
   <w:num w:numId="5" w16cid:durableId="228852492">
     <w:abstractNumId w:val="1"/>
   </w:num>
   <w:num w:numId="6" w16cid:durableId="652149932">
-    <w:abstractNumId w:val="7"/>
+    <w:abstractNumId w:val="11"/>
   </w:num>
   <w:num w:numId="7" w16cid:durableId="1589804077">
+    <w:abstractNumId w:val="5"/>
+  </w:num>
+  <w:num w:numId="8" w16cid:durableId="466894606">
+    <w:abstractNumId w:val="9"/>
+  </w:num>
+  <w:num w:numId="9" w16cid:durableId="2080596094">
     <w:abstractNumId w:val="3"/>
   </w:num>
-  <w:num w:numId="8" w16cid:durableId="466894606">
-    <w:abstractNumId w:val="5"/>
+  <w:num w:numId="10" w16cid:durableId="524246126">
+    <w:abstractNumId w:val="6"/>
   </w:num>
-  <w:num w:numId="9" w16cid:durableId="2080596094">
+  <w:num w:numId="11" w16cid:durableId="1132362838">
+    <w:abstractNumId w:val="8"/>
+  </w:num>
+  <w:num w:numId="12" w16cid:durableId="918056164">
+    <w:abstractNumId w:val="4"/>
+  </w:num>
+  <w:num w:numId="13" w16cid:durableId="1419910299">
     <w:abstractNumId w:val="2"/>
   </w:num>
-  <w:num w:numId="10" w16cid:durableId="524246126">
-    <w:abstractNumId w:val="4"/>
+  <w:num w:numId="14" w16cid:durableId="185603461">
+    <w:abstractNumId w:val="7"/>
   </w:num>
 </w:numbering>
 </file>
@@ -4201,6 +8650,7 @@
   <w:style w:type="character" w:default="1" w:styleId="DefaultParagraphFont">
     <w:name w:val="Default Paragraph Font"/>
     <w:uiPriority w:val="1"/>
+    <w:semiHidden/>
     <w:unhideWhenUsed/>
   </w:style>
   <w:style w:type="table" w:default="1" w:styleId="TableNormal">
@@ -4521,6 +8971,25 @@
       <w:color w:val="666666"/>
     </w:rPr>
   </w:style>
+  <w:style w:type="table" w:styleId="TableGrid">
+    <w:name w:val="Table Grid"/>
+    <w:basedOn w:val="TableNormal"/>
+    <w:uiPriority w:val="39"/>
+    <w:rsid w:val="006A4810"/>
+    <w:pPr>
+      <w:spacing w:after="0" w:line="240" w:lineRule="auto"/>
+    </w:pPr>
+    <w:tblPr>
+      <w:tblBorders>
+        <w:top w:val="single" w:sz="4" w:space="0" w:color="auto"/>
+        <w:left w:val="single" w:sz="4" w:space="0" w:color="auto"/>
+        <w:bottom w:val="single" w:sz="4" w:space="0" w:color="auto"/>
+        <w:right w:val="single" w:sz="4" w:space="0" w:color="auto"/>
+        <w:insideH w:val="single" w:sz="4" w:space="0" w:color="auto"/>
+        <w:insideV w:val="single" w:sz="4" w:space="0" w:color="auto"/>
+      </w:tblBorders>
+    </w:tblPr>
+  </w:style>
 </w:styles>
 </file>
 

</xml_diff>

<commit_message>
feat: iris flower prediction done"
</commit_message>
<xml_diff>
--- a/Lab Assignment.docx
+++ b/Lab Assignment.docx
@@ -6,6 +6,9 @@
       <w:pPr>
         <w:pStyle w:val="Heading1"/>
       </w:pPr>
+      <w:r>
+        <w:t xml:space="preserve">Lab Assignment 1 - </w:t>
+      </w:r>
       <w:r>
         <w:t>Lab 1</w:t>
       </w:r>
@@ -433,7 +436,7 @@
                     <pic:cNvPicPr/>
                   </pic:nvPicPr>
                   <pic:blipFill>
-                    <a:blip r:embed="rId5"/>
+                    <a:blip r:embed="rId6"/>
                     <a:stretch>
                       <a:fillRect/>
                     </a:stretch>
@@ -503,6 +506,9 @@
       </w:pPr>
       <w:r>
         <w:lastRenderedPageBreak/>
+        <w:t xml:space="preserve">Lab Assignment 1 - </w:t>
+      </w:r>
+      <w:r>
         <w:t>Lab 2</w:t>
       </w:r>
     </w:p>
@@ -731,7 +737,7 @@
                     </pic:cNvPicPr>
                   </pic:nvPicPr>
                   <pic:blipFill>
-                    <a:blip r:embed="rId6">
+                    <a:blip r:embed="rId7">
                       <a:extLst>
                         <a:ext uri="{28A0092B-C50C-407E-A947-70E740481C1C}">
                           <a14:useLocalDpi xmlns:a14="http://schemas.microsoft.com/office/drawing/2010/main" val="0"/>
@@ -819,7 +825,7 @@
                     </pic:cNvPicPr>
                   </pic:nvPicPr>
                   <pic:blipFill>
-                    <a:blip r:embed="rId7">
+                    <a:blip r:embed="rId8">
                       <a:extLst>
                         <a:ext uri="{28A0092B-C50C-407E-A947-70E740481C1C}">
                           <a14:useLocalDpi xmlns:a14="http://schemas.microsoft.com/office/drawing/2010/main" val="0"/>
@@ -889,7 +895,7 @@
                     </pic:cNvPicPr>
                   </pic:nvPicPr>
                   <pic:blipFill>
-                    <a:blip r:embed="rId8">
+                    <a:blip r:embed="rId9">
                       <a:extLst>
                         <a:ext uri="{28A0092B-C50C-407E-A947-70E740481C1C}">
                           <a14:useLocalDpi xmlns:a14="http://schemas.microsoft.com/office/drawing/2010/main" val="0"/>
@@ -959,7 +965,7 @@
                     </pic:cNvPicPr>
                   </pic:nvPicPr>
                   <pic:blipFill>
-                    <a:blip r:embed="rId9">
+                    <a:blip r:embed="rId10">
                       <a:extLst>
                         <a:ext uri="{28A0092B-C50C-407E-A947-70E740481C1C}">
                           <a14:useLocalDpi xmlns:a14="http://schemas.microsoft.com/office/drawing/2010/main" val="0"/>
@@ -1224,7 +1230,7 @@
                     <pic:cNvPicPr/>
                   </pic:nvPicPr>
                   <pic:blipFill>
-                    <a:blip r:embed="rId10"/>
+                    <a:blip r:embed="rId11"/>
                     <a:stretch>
                       <a:fillRect/>
                     </a:stretch>
@@ -1256,6 +1262,9 @@
       </w:pPr>
       <w:r>
         <w:lastRenderedPageBreak/>
+        <w:t xml:space="preserve">Lab Assignment 1 - </w:t>
+      </w:r>
+      <w:r>
         <w:t>Lab 3</w:t>
       </w:r>
     </w:p>
@@ -1729,7 +1738,7 @@
                     <pic:cNvPicPr/>
                   </pic:nvPicPr>
                   <pic:blipFill>
-                    <a:blip r:embed="rId11"/>
+                    <a:blip r:embed="rId12"/>
                     <a:stretch>
                       <a:fillRect/>
                     </a:stretch>
@@ -1764,6 +1773,9 @@
       </w:pPr>
       <w:r>
         <w:lastRenderedPageBreak/>
+        <w:t xml:space="preserve">Lab Assignment 1 - </w:t>
+      </w:r>
+      <w:r>
         <w:t>Lab 4</w:t>
       </w:r>
     </w:p>
@@ -1991,7 +2003,7 @@
                     <pic:cNvPicPr/>
                   </pic:nvPicPr>
                   <pic:blipFill>
-                    <a:blip r:embed="rId12"/>
+                    <a:blip r:embed="rId13"/>
                     <a:stretch>
                       <a:fillRect/>
                     </a:stretch>
@@ -2023,6 +2035,9 @@
       </w:pPr>
       <w:r>
         <w:lastRenderedPageBreak/>
+        <w:t xml:space="preserve">Lab Assignment 1 - </w:t>
+      </w:r>
+      <w:r>
         <w:t>Lab 5</w:t>
       </w:r>
     </w:p>
@@ -2062,7 +2077,7 @@
                     </pic:cNvPicPr>
                   </pic:nvPicPr>
                   <pic:blipFill>
-                    <a:blip r:embed="rId13">
+                    <a:blip r:embed="rId14">
                       <a:extLst>
                         <a:ext uri="{28A0092B-C50C-407E-A947-70E740481C1C}">
                           <a14:useLocalDpi xmlns:a14="http://schemas.microsoft.com/office/drawing/2010/main" val="0"/>
@@ -2523,7 +2538,7 @@
                     <pic:cNvPicPr/>
                   </pic:nvPicPr>
                   <pic:blipFill>
-                    <a:blip r:embed="rId14"/>
+                    <a:blip r:embed="rId15"/>
                     <a:stretch>
                       <a:fillRect/>
                     </a:stretch>
@@ -2556,6 +2571,15 @@
       </w:pPr>
       <w:r>
         <w:lastRenderedPageBreak/>
+        <w:t xml:space="preserve">Lab Assignment </w:t>
+      </w:r>
+      <w:r>
+        <w:t>2</w:t>
+      </w:r>
+      <w:r>
+        <w:t xml:space="preserve"> - </w:t>
+      </w:r>
+      <w:r>
         <w:t>Lab 6</w:t>
       </w:r>
     </w:p>
@@ -4582,7 +4606,7 @@
                     <pic:cNvPicPr/>
                   </pic:nvPicPr>
                   <pic:blipFill>
-                    <a:blip r:embed="rId15"/>
+                    <a:blip r:embed="rId16"/>
                     <a:stretch>
                       <a:fillRect/>
                     </a:stretch>
@@ -4646,7 +4670,7 @@
                     <pic:cNvPicPr/>
                   </pic:nvPicPr>
                   <pic:blipFill>
-                    <a:blip r:embed="rId16"/>
+                    <a:blip r:embed="rId17"/>
                     <a:stretch>
                       <a:fillRect/>
                     </a:stretch>
@@ -4729,7 +4753,7 @@
                     <pic:cNvPicPr/>
                   </pic:nvPicPr>
                   <pic:blipFill>
-                    <a:blip r:embed="rId17"/>
+                    <a:blip r:embed="rId18"/>
                     <a:stretch>
                       <a:fillRect/>
                     </a:stretch>
@@ -4793,7 +4817,7 @@
                     <pic:cNvPicPr/>
                   </pic:nvPicPr>
                   <pic:blipFill>
-                    <a:blip r:embed="rId18"/>
+                    <a:blip r:embed="rId19"/>
                     <a:stretch>
                       <a:fillRect/>
                     </a:stretch>
@@ -4825,6 +4849,15 @@
       </w:pPr>
       <w:r>
         <w:lastRenderedPageBreak/>
+        <w:t xml:space="preserve">Lab Assignment </w:t>
+      </w:r>
+      <w:r>
+        <w:t>2</w:t>
+      </w:r>
+      <w:r>
+        <w:t xml:space="preserve"> - </w:t>
+      </w:r>
+      <w:r>
         <w:t>Lab 7</w:t>
       </w:r>
     </w:p>
@@ -6373,7 +6406,7 @@
                     <pic:cNvPicPr/>
                   </pic:nvPicPr>
                   <pic:blipFill>
-                    <a:blip r:embed="rId19"/>
+                    <a:blip r:embed="rId20"/>
                     <a:stretch>
                       <a:fillRect/>
                     </a:stretch>
@@ -6455,7 +6488,7 @@
                     <pic:cNvPicPr/>
                   </pic:nvPicPr>
                   <pic:blipFill>
-                    <a:blip r:embed="rId20"/>
+                    <a:blip r:embed="rId21"/>
                     <a:stretch>
                       <a:fillRect/>
                     </a:stretch>
@@ -6537,7 +6570,7 @@
                     <pic:cNvPicPr/>
                   </pic:nvPicPr>
                   <pic:blipFill>
-                    <a:blip r:embed="rId21"/>
+                    <a:blip r:embed="rId22"/>
                     <a:stretch>
                       <a:fillRect/>
                     </a:stretch>
@@ -6594,7 +6627,7 @@
                     <pic:cNvPicPr/>
                   </pic:nvPicPr>
                   <pic:blipFill>
-                    <a:blip r:embed="rId22"/>
+                    <a:blip r:embed="rId23"/>
                     <a:stretch>
                       <a:fillRect/>
                     </a:stretch>
@@ -6614,6 +6647,1585 @@
           </wp:inline>
         </w:drawing>
       </w:r>
+      <w:r>
+        <w:br w:type="page"/>
+      </w:r>
+    </w:p>
+    <w:p>
+      <w:pPr>
+        <w:pStyle w:val="Heading1"/>
+      </w:pPr>
+      <w:r>
+        <w:lastRenderedPageBreak/>
+        <w:t xml:space="preserve">Lab Assignment </w:t>
+      </w:r>
+      <w:r>
+        <w:t>3</w:t>
+      </w:r>
+      <w:r>
+        <w:t xml:space="preserve"> - </w:t>
+      </w:r>
+      <w:r>
+        <w:t>Lab 8</w:t>
+      </w:r>
+    </w:p>
+    <w:p>
+      <w:pPr>
+        <w:pStyle w:val="Heading2"/>
+      </w:pPr>
+      <w:r>
+        <w:t>Problem Statement</w:t>
+      </w:r>
+    </w:p>
+    <w:p>
+      <w:r>
+        <w:t>Heart Disease Prediction Using MLP</w:t>
+      </w:r>
+    </w:p>
+    <w:p>
+      <w:pPr>
+        <w:pStyle w:val="ListParagraph"/>
+        <w:numPr>
+          <w:ilvl w:val="0"/>
+          <w:numId w:val="9"/>
+        </w:numPr>
+      </w:pPr>
+      <w:r>
+        <w:t>Check the dataset for missing values and handle, if any.</w:t>
+      </w:r>
+    </w:p>
+    <w:p>
+      <w:pPr>
+        <w:pStyle w:val="ListParagraph"/>
+        <w:numPr>
+          <w:ilvl w:val="0"/>
+          <w:numId w:val="9"/>
+        </w:numPr>
+      </w:pPr>
+      <w:r>
+        <w:t>Display input and output features of the dataset.</w:t>
+      </w:r>
+    </w:p>
+    <w:p>
+      <w:pPr>
+        <w:pStyle w:val="ListParagraph"/>
+        <w:numPr>
+          <w:ilvl w:val="0"/>
+          <w:numId w:val="9"/>
+        </w:numPr>
+      </w:pPr>
+      <w:r>
+        <w:t>Encode non-numeric input attributes using Label Encoder.</w:t>
+      </w:r>
+    </w:p>
+    <w:p>
+      <w:pPr>
+        <w:pStyle w:val="ListParagraph"/>
+        <w:numPr>
+          <w:ilvl w:val="0"/>
+          <w:numId w:val="9"/>
+        </w:numPr>
+      </w:pPr>
+      <w:r>
+        <w:t>C</w:t>
+      </w:r>
+      <w:r>
+        <w:t>onstruct an MLP with configuration 11x128x64x32x1. Use Adam optimizer</w:t>
+      </w:r>
+      <w:r>
+        <w:t xml:space="preserve"> </w:t>
+      </w:r>
+      <w:r>
+        <w:t>and appropriate activation functions and train the model.</w:t>
+      </w:r>
+    </w:p>
+    <w:p>
+      <w:pPr>
+        <w:pStyle w:val="ListParagraph"/>
+        <w:numPr>
+          <w:ilvl w:val="0"/>
+          <w:numId w:val="9"/>
+        </w:numPr>
+      </w:pPr>
+      <w:r>
+        <w:t>Predict heart disease for test data and display confusion matrix, accuracy,</w:t>
+      </w:r>
+      <w:r>
+        <w:t xml:space="preserve"> </w:t>
+      </w:r>
+      <w:r>
+        <w:t>recall, precision and F1-score.</w:t>
+      </w:r>
+      <w:r>
+        <w:cr/>
+      </w:r>
+    </w:p>
+    <w:p>
+      <w:pPr>
+        <w:pStyle w:val="Heading2"/>
+      </w:pPr>
+      <w:r>
+        <w:t>Theory</w:t>
+      </w:r>
+    </w:p>
+    <w:p>
+      <w:r>
+        <w:t>In this project, we develop a Heart Disease Prediction model using a Multi-Layer Perceptron (MLP), a type of feedforward artificial neural network.</w:t>
+      </w:r>
+    </w:p>
+    <w:p>
+      <w:r>
+        <w:t>The model aims to predict whether a patient has heart disease based on clinical features such as age, cholesterol levels, blood pressure, and more.</w:t>
+      </w:r>
+    </w:p>
+    <w:p>
+      <w:r>
+        <w:t>The dataset was first preprocessed by checking and handling missing values, and encoding categorical attributes using Label Encoding. Feature scaling was applied to standardize numerical inputs, ensuring the model trains efficiently.</w:t>
+      </w:r>
+    </w:p>
+    <w:p>
+      <w:r>
+        <w:t>An MLP model with architecture 11x128x64x32x1 was built using TensorFlow and Keras libraries. The network uses ReLU activation functions in hidden layers and Sigmoid activation in the output layer to perform binary classification. The model is optimized using the Adam optimizer and trained with binary cross-entropy loss.</w:t>
+      </w:r>
+    </w:p>
+    <w:p>
+      <w:r>
+        <w:t>After training, the model's performance was evaluated using metrics such as confusion matrix, accuracy, precision, recall, and F1-score, providing a comprehensive understanding of its prediction capabilities.</w:t>
+      </w:r>
+    </w:p>
+    <w:p/>
+    <w:p>
+      <w:r>
+        <w:t>Program</w:t>
+      </w:r>
+    </w:p>
+    <w:p>
+      <w:r>
+        <w:t xml:space="preserve">The following </w:t>
+      </w:r>
+      <w:r>
+        <w:t xml:space="preserve">link contains </w:t>
+      </w:r>
+      <w:r>
+        <w:t xml:space="preserve">the </w:t>
+      </w:r>
+      <w:r>
+        <w:t>step-by-step</w:t>
+      </w:r>
+      <w:r>
+        <w:t xml:space="preserve"> code snippet from google collab notebook.</w:t>
+      </w:r>
+    </w:p>
+    <w:p>
+      <w:hyperlink r:id="rId24" w:history="1">
+        <w:r>
+          <w:rPr>
+            <w:rStyle w:val="Hyperlink"/>
+          </w:rPr>
+          <w:t>https://colab.research.google.com/drive/1IyI3P3cHUKvgSNNPCC281bashSzpdVQu?usp=drive_link</w:t>
+        </w:r>
+      </w:hyperlink>
+    </w:p>
+    <w:p/>
+    <w:p>
+      <w:r>
+        <w:t>Compiled Code</w:t>
+      </w:r>
+    </w:p>
+    <w:p>
+      <w:r>
+        <w:t>import pandas as pd</w:t>
+      </w:r>
+    </w:p>
+    <w:p>
+      <w:r>
+        <w:lastRenderedPageBreak/>
+        <w:t>import numpy as np</w:t>
+      </w:r>
+    </w:p>
+    <w:p>
+      <w:r>
+        <w:t>from sklearn.model_selection import train_test_split</w:t>
+      </w:r>
+    </w:p>
+    <w:p>
+      <w:r>
+        <w:t>from sklearn.preprocessing import LabelEncoder, StandardScaler</w:t>
+      </w:r>
+    </w:p>
+    <w:p>
+      <w:r>
+        <w:t>from sklearn.metrics import confusion_matrix, accuracy_score, recall_score, precision_score, f1_score</w:t>
+      </w:r>
+    </w:p>
+    <w:p>
+      <w:r>
+        <w:t>import tensorflow as tf</w:t>
+      </w:r>
+    </w:p>
+    <w:p>
+      <w:r>
+        <w:t>from tensorflow.keras.models import Sequential</w:t>
+      </w:r>
+    </w:p>
+    <w:p>
+      <w:r>
+        <w:t>from tensorflow.keras.layers import Dense</w:t>
+      </w:r>
+    </w:p>
+    <w:p/>
+    <w:p>
+      <w:r>
+        <w:t># 1. Load dataset</w:t>
+      </w:r>
+    </w:p>
+    <w:p>
+      <w:r>
+        <w:t xml:space="preserve">df = pd.read_csv('lib/reference_dataset/heart.csv')  </w:t>
+      </w:r>
+    </w:p>
+    <w:p/>
+    <w:p>
+      <w:r>
+        <w:t># 2. Check missing values</w:t>
+      </w:r>
+    </w:p>
+    <w:p>
+      <w:r>
+        <w:t>print("\nChecking for missing values...")</w:t>
+      </w:r>
+    </w:p>
+    <w:p>
+      <w:r>
+        <w:t>print(df.isnull().sum())</w:t>
+      </w:r>
+    </w:p>
+    <w:p/>
+    <w:p>
+      <w:r>
+        <w:t># Fill missing values if any</w:t>
+      </w:r>
+    </w:p>
+    <w:p>
+      <w:r>
+        <w:t>df.fillna(df.select_dtypes(include=[np.number]).mean(), inplace=True)</w:t>
+      </w:r>
+    </w:p>
+    <w:p/>
+    <w:p/>
+    <w:p>
+      <w:r>
+        <w:t># 3. Display input and output features</w:t>
+      </w:r>
+    </w:p>
+    <w:p>
+      <w:r>
+        <w:t>print("\nInput features:")</w:t>
+      </w:r>
+    </w:p>
+    <w:p>
+      <w:r>
+        <w:t>print(df.columns[:-1].tolist())</w:t>
+      </w:r>
+    </w:p>
+    <w:p/>
+    <w:p>
+      <w:r>
+        <w:t>print("\nOutput feature:")</w:t>
+      </w:r>
+    </w:p>
+    <w:p>
+      <w:r>
+        <w:t>print(df.columns[-1])</w:t>
+      </w:r>
+    </w:p>
+    <w:p/>
+    <w:p>
+      <w:r>
+        <w:t># 4. Encode non-numeric input attributes</w:t>
+      </w:r>
+    </w:p>
+    <w:p>
+      <w:r>
+        <w:t>le = LabelEncoder()</w:t>
+      </w:r>
+    </w:p>
+    <w:p>
+      <w:r>
+        <w:lastRenderedPageBreak/>
+        <w:t>for col in df.columns:</w:t>
+      </w:r>
+    </w:p>
+    <w:p>
+      <w:r>
+        <w:t xml:space="preserve">    if df[col].dtype == 'object':</w:t>
+      </w:r>
+    </w:p>
+    <w:p>
+      <w:r>
+        <w:t xml:space="preserve">        df[col] = le.fit_transform(df[col])</w:t>
+      </w:r>
+    </w:p>
+    <w:p/>
+    <w:p>
+      <w:r>
+        <w:t># 5. Split dataset into X and y</w:t>
+      </w:r>
+    </w:p>
+    <w:p>
+      <w:r>
+        <w:t>X = df.drop(columns=[df.columns[-1]])  # all except last column</w:t>
+      </w:r>
+    </w:p>
+    <w:p>
+      <w:r>
+        <w:t>y = df[df.columns[-1]]  # target column</w:t>
+      </w:r>
+    </w:p>
+    <w:p/>
+    <w:p>
+      <w:r>
+        <w:t># Normalize the input features</w:t>
+      </w:r>
+    </w:p>
+    <w:p>
+      <w:r>
+        <w:t>scaler = StandardScaler()</w:t>
+      </w:r>
+    </w:p>
+    <w:p>
+      <w:r>
+        <w:t>X_scaled = scaler.fit_transform(X)</w:t>
+      </w:r>
+    </w:p>
+    <w:p/>
+    <w:p>
+      <w:r>
+        <w:t># 6. Split into train and test sets</w:t>
+      </w:r>
+    </w:p>
+    <w:p>
+      <w:r>
+        <w:t>X_train, X_test, y_train, y_test = train_test_split(X_scaled, y, test_size=0.2, random_state=42)</w:t>
+      </w:r>
+    </w:p>
+    <w:p/>
+    <w:p>
+      <w:r>
+        <w:t># 7. Build MLP Model (11x128x64x32x1)</w:t>
+      </w:r>
+    </w:p>
+    <w:p>
+      <w:r>
+        <w:t>model = Sequential([</w:t>
+      </w:r>
+    </w:p>
+    <w:p>
+      <w:r>
+        <w:t xml:space="preserve">    Dense(128, input_dim=11, activation='relu'),</w:t>
+      </w:r>
+    </w:p>
+    <w:p>
+      <w:r>
+        <w:t xml:space="preserve">    Dense(64, activation='relu'),</w:t>
+      </w:r>
+    </w:p>
+    <w:p>
+      <w:r>
+        <w:t xml:space="preserve">    Dense(32, activation='relu'),</w:t>
+      </w:r>
+    </w:p>
+    <w:p>
+      <w:r>
+        <w:t xml:space="preserve">    Dense(1, activation='sigmoid')</w:t>
+      </w:r>
+    </w:p>
+    <w:p>
+      <w:r>
+        <w:t>])</w:t>
+      </w:r>
+    </w:p>
+    <w:p/>
+    <w:p>
+      <w:r>
+        <w:t>model.compile(optimizer='adam', loss='binary_crossentropy', metrics=['accuracy'])</w:t>
+      </w:r>
+    </w:p>
+    <w:p/>
+    <w:p>
+      <w:r>
+        <w:t># 8. Train the model</w:t>
+      </w:r>
+    </w:p>
+    <w:p>
+      <w:r>
+        <w:t>print("\nTraining the model...")</w:t>
+      </w:r>
+    </w:p>
+    <w:p>
+      <w:r>
+        <w:t>history = model.fit(X_train, y_train, epochs=50, batch_size=32, validation_split=0.1, verbose=1)</w:t>
+      </w:r>
+    </w:p>
+    <w:p/>
+    <w:p>
+      <w:r>
+        <w:t># 9. Predict on test data</w:t>
+      </w:r>
+    </w:p>
+    <w:p>
+      <w:r>
+        <w:t>y_pred_prob = model.predict(X_test)</w:t>
+      </w:r>
+    </w:p>
+    <w:p>
+      <w:r>
+        <w:t>y_pred = (y_pred_prob &gt; 0.5).astype(int).flatten()</w:t>
+      </w:r>
+    </w:p>
+    <w:p/>
+    <w:p>
+      <w:r>
+        <w:t># 10. Evaluate performance</w:t>
+      </w:r>
+    </w:p>
+    <w:p>
+      <w:r>
+        <w:t>conf_matrix = confusion_matrix(y_test, y_pred)</w:t>
+      </w:r>
+    </w:p>
+    <w:p>
+      <w:r>
+        <w:t>accuracy = accuracy_score(y_test, y_pred)</w:t>
+      </w:r>
+    </w:p>
+    <w:p>
+      <w:r>
+        <w:t>recall = recall_score(y_test, y_pred)</w:t>
+      </w:r>
+    </w:p>
+    <w:p>
+      <w:r>
+        <w:t>precision = precision_score(y_test, y_pred)</w:t>
+      </w:r>
+    </w:p>
+    <w:p>
+      <w:r>
+        <w:t>f1 = f1_score(y_test, y_pred)</w:t>
+      </w:r>
+    </w:p>
+    <w:p/>
+    <w:p>
+      <w:r>
+        <w:t>print("\n=== Model Evaluation ===")</w:t>
+      </w:r>
+    </w:p>
+    <w:p>
+      <w:r>
+        <w:t>print("Confusion Matrix:\n", conf_matrix)</w:t>
+      </w:r>
+    </w:p>
+    <w:p>
+      <w:r>
+        <w:t>print(f"Accuracy: {accuracy:.4f}")</w:t>
+      </w:r>
+    </w:p>
+    <w:p>
+      <w:r>
+        <w:t>print(f"Recall: {recall:.4f}")</w:t>
+      </w:r>
+    </w:p>
+    <w:p>
+      <w:r>
+        <w:t>print(f"Precision: {precision:.4f}")</w:t>
+      </w:r>
+    </w:p>
+    <w:p>
+      <w:r>
+        <w:t>print(f"F1-Score: {f1:.4f}")</w:t>
+      </w:r>
+    </w:p>
+    <w:p>
+      <w:r>
+        <w:br w:type="page"/>
+      </w:r>
+    </w:p>
+    <w:p>
+      <w:r>
+        <w:lastRenderedPageBreak/>
+        <w:t>Output</w:t>
+      </w:r>
+    </w:p>
+    <w:p>
+      <w:r>
+        <w:drawing>
+          <wp:inline distT="0" distB="0" distL="0" distR="0" wp14:anchorId="218892E8" wp14:editId="2CBF3919">
+            <wp:extent cx="4787660" cy="3467473"/>
+            <wp:effectExtent l="0" t="0" r="0" b="0"/>
+            <wp:docPr id="1541722870" name="Picture 1"/>
+            <wp:cNvGraphicFramePr>
+              <a:graphicFrameLocks xmlns:a="http://schemas.openxmlformats.org/drawingml/2006/main" noChangeAspect="1"/>
+            </wp:cNvGraphicFramePr>
+            <a:graphic xmlns:a="http://schemas.openxmlformats.org/drawingml/2006/main">
+              <a:graphicData uri="http://schemas.openxmlformats.org/drawingml/2006/picture">
+                <pic:pic xmlns:pic="http://schemas.openxmlformats.org/drawingml/2006/picture">
+                  <pic:nvPicPr>
+                    <pic:cNvPr id="1541722870" name=""/>
+                    <pic:cNvPicPr/>
+                  </pic:nvPicPr>
+                  <pic:blipFill>
+                    <a:blip r:embed="rId25"/>
+                    <a:stretch>
+                      <a:fillRect/>
+                    </a:stretch>
+                  </pic:blipFill>
+                  <pic:spPr>
+                    <a:xfrm>
+                      <a:off x="0" y="0"/>
+                      <a:ext cx="4791155" cy="3470004"/>
+                    </a:xfrm>
+                    <a:prstGeom prst="rect">
+                      <a:avLst/>
+                    </a:prstGeom>
+                  </pic:spPr>
+                </pic:pic>
+              </a:graphicData>
+            </a:graphic>
+          </wp:inline>
+        </w:drawing>
+      </w:r>
+    </w:p>
+    <w:p>
+      <w:r>
+        <w:drawing>
+          <wp:inline distT="0" distB="0" distL="0" distR="0" wp14:anchorId="0381E59F" wp14:editId="2952AF9F">
+            <wp:extent cx="4458322" cy="2581635"/>
+            <wp:effectExtent l="0" t="0" r="0" b="9525"/>
+            <wp:docPr id="1375634293" name="Picture 1"/>
+            <wp:cNvGraphicFramePr>
+              <a:graphicFrameLocks xmlns:a="http://schemas.openxmlformats.org/drawingml/2006/main" noChangeAspect="1"/>
+            </wp:cNvGraphicFramePr>
+            <a:graphic xmlns:a="http://schemas.openxmlformats.org/drawingml/2006/main">
+              <a:graphicData uri="http://schemas.openxmlformats.org/drawingml/2006/picture">
+                <pic:pic xmlns:pic="http://schemas.openxmlformats.org/drawingml/2006/picture">
+                  <pic:nvPicPr>
+                    <pic:cNvPr id="1375634293" name=""/>
+                    <pic:cNvPicPr/>
+                  </pic:nvPicPr>
+                  <pic:blipFill>
+                    <a:blip r:embed="rId26"/>
+                    <a:stretch>
+                      <a:fillRect/>
+                    </a:stretch>
+                  </pic:blipFill>
+                  <pic:spPr>
+                    <a:xfrm>
+                      <a:off x="0" y="0"/>
+                      <a:ext cx="4458322" cy="2581635"/>
+                    </a:xfrm>
+                    <a:prstGeom prst="rect">
+                      <a:avLst/>
+                    </a:prstGeom>
+                  </pic:spPr>
+                </pic:pic>
+              </a:graphicData>
+            </a:graphic>
+          </wp:inline>
+        </w:drawing>
+      </w:r>
+    </w:p>
+    <w:p>
+      <w:r>
+        <w:br w:type="page"/>
+      </w:r>
+    </w:p>
+    <w:p>
+      <w:pPr>
+        <w:pStyle w:val="Heading1"/>
+      </w:pPr>
+      <w:r>
+        <w:lastRenderedPageBreak/>
+        <w:t>Lab Assignment 3 – Lab 9</w:t>
+      </w:r>
+    </w:p>
+    <w:p>
+      <w:pPr>
+        <w:pStyle w:val="Heading2"/>
+      </w:pPr>
+      <w:r>
+        <w:t>Problem Statement</w:t>
+      </w:r>
+    </w:p>
+    <w:p>
+      <w:r>
+        <w:t>Iris Prediction using MLP.</w:t>
+      </w:r>
+    </w:p>
+    <w:p>
+      <w:pPr>
+        <w:pStyle w:val="ListParagraph"/>
+        <w:numPr>
+          <w:ilvl w:val="0"/>
+          <w:numId w:val="15"/>
+        </w:numPr>
+      </w:pPr>
+      <w:r>
+        <w:t>Check the dataset for missing values and handle, if any.</w:t>
+      </w:r>
+    </w:p>
+    <w:p>
+      <w:pPr>
+        <w:pStyle w:val="ListParagraph"/>
+        <w:numPr>
+          <w:ilvl w:val="0"/>
+          <w:numId w:val="15"/>
+        </w:numPr>
+      </w:pPr>
+      <w:r>
+        <w:t>Display input and output features of the dataset.</w:t>
+      </w:r>
+    </w:p>
+    <w:p>
+      <w:pPr>
+        <w:pStyle w:val="ListParagraph"/>
+        <w:numPr>
+          <w:ilvl w:val="0"/>
+          <w:numId w:val="15"/>
+        </w:numPr>
+      </w:pPr>
+      <w:r>
+        <w:t>Encode output attribute using one hot encoder.</w:t>
+      </w:r>
+    </w:p>
+    <w:p>
+      <w:pPr>
+        <w:pStyle w:val="ListParagraph"/>
+        <w:numPr>
+          <w:ilvl w:val="0"/>
+          <w:numId w:val="15"/>
+        </w:numPr>
+      </w:pPr>
+      <w:r>
+        <w:t>Shuffle the dataset and then count and display number of tuples in each class.</w:t>
+      </w:r>
+    </w:p>
+    <w:p>
+      <w:pPr>
+        <w:pStyle w:val="ListParagraph"/>
+        <w:numPr>
+          <w:ilvl w:val="0"/>
+          <w:numId w:val="15"/>
+        </w:numPr>
+      </w:pPr>
+      <w:r>
+        <w:t>Normalize input attributes using standard scalar.</w:t>
+      </w:r>
+    </w:p>
+    <w:p>
+      <w:pPr>
+        <w:pStyle w:val="ListParagraph"/>
+        <w:numPr>
+          <w:ilvl w:val="0"/>
+          <w:numId w:val="15"/>
+        </w:numPr>
+      </w:pPr>
+      <w:r>
+        <w:t>Split dataset into training/validation/test sets in 70:15:15 ratio.</w:t>
+      </w:r>
+    </w:p>
+    <w:p>
+      <w:pPr>
+        <w:pStyle w:val="ListParagraph"/>
+        <w:numPr>
+          <w:ilvl w:val="0"/>
+          <w:numId w:val="15"/>
+        </w:numPr>
+      </w:pPr>
+      <w:r>
+        <w:t>Construct an MLP with configuration 4x32x16x8x3. Use Adam optimizer and</w:t>
+      </w:r>
+      <w:r>
+        <w:t xml:space="preserve"> </w:t>
+      </w:r>
+      <w:r>
+        <w:t>appropriate activation functions and train the model.</w:t>
+      </w:r>
+    </w:p>
+    <w:p>
+      <w:pPr>
+        <w:pStyle w:val="ListParagraph"/>
+        <w:numPr>
+          <w:ilvl w:val="0"/>
+          <w:numId w:val="15"/>
+        </w:numPr>
+      </w:pPr>
+      <w:r>
+        <w:t>Predict species of Iris flower for test data and display confusion matrix,</w:t>
+      </w:r>
+      <w:r>
+        <w:t xml:space="preserve"> </w:t>
+      </w:r>
+      <w:r>
+        <w:t>weighted avg. accuracy, macro &amp; micro recall, macro &amp; micro precision and</w:t>
+      </w:r>
+      <w:r>
+        <w:t xml:space="preserve"> </w:t>
+      </w:r>
+      <w:r>
+        <w:t>macro and micro F1-score.</w:t>
+      </w:r>
+    </w:p>
+    <w:p/>
+    <w:p>
+      <w:pPr>
+        <w:pStyle w:val="Heading2"/>
+      </w:pPr>
+      <w:r>
+        <w:t>Theory</w:t>
+      </w:r>
+    </w:p>
+    <w:p>
+      <w:r>
+        <w:t>The objective of this project is to predict the species of Iris flowers using a Multi-Layer Perceptron (MLP) model. The Iris dataset contains 150 samples of flowers with four input features — sepal length, sepal width, petal length, and petal width — and three output classes: Iris-setosa, Iris-versicolor, and Iris-virginica.</w:t>
+      </w:r>
+    </w:p>
+    <w:p>
+      <w:r>
+        <w:t>The major steps of the project include:</w:t>
+      </w:r>
+    </w:p>
+    <w:p>
+      <w:pPr>
+        <w:pStyle w:val="ListParagraph"/>
+        <w:numPr>
+          <w:ilvl w:val="0"/>
+          <w:numId w:val="17"/>
+        </w:numPr>
+      </w:pPr>
+      <w:r>
+        <w:t>Data Preprocessing</w:t>
+      </w:r>
+    </w:p>
+    <w:p>
+      <w:pPr>
+        <w:pStyle w:val="ListParagraph"/>
+        <w:numPr>
+          <w:ilvl w:val="1"/>
+          <w:numId w:val="17"/>
+        </w:numPr>
+      </w:pPr>
+      <w:r>
+        <w:t>The dataset was checked for missing values (none found).</w:t>
+      </w:r>
+    </w:p>
+    <w:p>
+      <w:pPr>
+        <w:pStyle w:val="ListParagraph"/>
+        <w:numPr>
+          <w:ilvl w:val="1"/>
+          <w:numId w:val="17"/>
+        </w:numPr>
+      </w:pPr>
+      <w:r>
+        <w:t>The target attribute "Species" was one-hot encoded using the OneHotEncoder.</w:t>
+      </w:r>
+    </w:p>
+    <w:p>
+      <w:pPr>
+        <w:pStyle w:val="ListParagraph"/>
+        <w:numPr>
+          <w:ilvl w:val="1"/>
+          <w:numId w:val="17"/>
+        </w:numPr>
+      </w:pPr>
+      <w:r>
+        <w:t>Input features were normalized using StandardScaler to ensure all features are on a similar scale.</w:t>
+      </w:r>
+    </w:p>
+    <w:p>
+      <w:pPr>
+        <w:pStyle w:val="ListParagraph"/>
+        <w:numPr>
+          <w:ilvl w:val="1"/>
+          <w:numId w:val="17"/>
+        </w:numPr>
+      </w:pPr>
+      <w:r>
+        <w:t>The dataset was shuffled and split into training, validation, and test sets in a 70:15:15 ratio.</w:t>
+      </w:r>
+    </w:p>
+    <w:p>
+      <w:pPr>
+        <w:pStyle w:val="ListParagraph"/>
+        <w:numPr>
+          <w:ilvl w:val="0"/>
+          <w:numId w:val="17"/>
+        </w:numPr>
+      </w:pPr>
+      <w:r>
+        <w:t>Model Construction:</w:t>
+      </w:r>
+    </w:p>
+    <w:p>
+      <w:pPr>
+        <w:pStyle w:val="ListParagraph"/>
+        <w:numPr>
+          <w:ilvl w:val="1"/>
+          <w:numId w:val="17"/>
+        </w:numPr>
+      </w:pPr>
+      <w:r>
+        <w:t>A Multi-Layer Perceptron (MLP) model was constructed with an architecture of 4 input neurons, followed by hidden layers of 32, 16, and 8 neurons respectively, and finally 3 output neurons (one for each species).</w:t>
+      </w:r>
+    </w:p>
+    <w:p>
+      <w:pPr>
+        <w:pStyle w:val="ListParagraph"/>
+        <w:numPr>
+          <w:ilvl w:val="1"/>
+          <w:numId w:val="17"/>
+        </w:numPr>
+      </w:pPr>
+      <w:r>
+        <w:t>The hidden layers used the ReLU activation function and the output layer used the softmax activation function.</w:t>
+      </w:r>
+    </w:p>
+    <w:p>
+      <w:pPr>
+        <w:pStyle w:val="ListParagraph"/>
+        <w:numPr>
+          <w:ilvl w:val="1"/>
+          <w:numId w:val="17"/>
+        </w:numPr>
+      </w:pPr>
+      <w:r>
+        <w:t>The model was optimized using the Adam optimizer and trained using the categorical cross-entropy loss function.</w:t>
+      </w:r>
+    </w:p>
+    <w:p>
+      <w:pPr>
+        <w:pStyle w:val="ListParagraph"/>
+        <w:numPr>
+          <w:ilvl w:val="0"/>
+          <w:numId w:val="17"/>
+        </w:numPr>
+      </w:pPr>
+      <w:r>
+        <w:t>Model Evaluation:</w:t>
+      </w:r>
+    </w:p>
+    <w:p>
+      <w:pPr>
+        <w:pStyle w:val="ListParagraph"/>
+        <w:numPr>
+          <w:ilvl w:val="1"/>
+          <w:numId w:val="17"/>
+        </w:numPr>
+      </w:pPr>
+      <w:r>
+        <w:t>After training, predictions were made on the test set.</w:t>
+      </w:r>
+    </w:p>
+    <w:p>
+      <w:pPr>
+        <w:pStyle w:val="ListParagraph"/>
+        <w:numPr>
+          <w:ilvl w:val="1"/>
+          <w:numId w:val="17"/>
+        </w:numPr>
+      </w:pPr>
+      <w:r>
+        <w:lastRenderedPageBreak/>
+        <w:t>A confusion matrix and a detailed classification report (precision, recall, f1-score) were generated to evaluate the model’s performance.</w:t>
+      </w:r>
+    </w:p>
+    <w:p>
+      <w:pPr>
+        <w:jc w:val="both"/>
+      </w:pPr>
+      <w:r>
+        <w:t>This project demonstrates the application of a simple feedforward neural network for multi-class classification problems and highlights the importance of proper preprocessing and evaluation techniques in machine learning workflows.</w:t>
+      </w:r>
+    </w:p>
+    <w:p>
+      <w:pPr>
+        <w:jc w:val="both"/>
+      </w:pPr>
+    </w:p>
+    <w:p>
+      <w:pPr>
+        <w:jc w:val="both"/>
+      </w:pPr>
+      <w:r>
+        <w:t>Program:</w:t>
+      </w:r>
+    </w:p>
+    <w:p>
+      <w:pPr>
+        <w:jc w:val="both"/>
+      </w:pPr>
+      <w:r>
+        <w:t>The following link includes the step-by-step ipynb file for project.</w:t>
+      </w:r>
+    </w:p>
+    <w:p>
+      <w:pPr>
+        <w:jc w:val="both"/>
+      </w:pPr>
+      <w:hyperlink r:id="rId27" w:history="1">
+        <w:r>
+          <w:rPr>
+            <w:rStyle w:val="Hyperlink"/>
+          </w:rPr>
+          <w:t>https://colab.research.google.com/drive/1kWh26q5LpyJ-bvNev5k-pFcHmya9t-jV?usp=sharing</w:t>
+        </w:r>
+      </w:hyperlink>
+    </w:p>
+    <w:p>
+      <w:pPr>
+        <w:jc w:val="both"/>
+      </w:pPr>
+      <w:r>
+        <w:t>Compiled Code:</w:t>
+      </w:r>
+    </w:p>
+    <w:p>
+      <w:pPr>
+        <w:jc w:val="both"/>
+      </w:pPr>
+      <w:r>
+        <w:t>import numpy as np</w:t>
+      </w:r>
+    </w:p>
+    <w:p>
+      <w:pPr>
+        <w:jc w:val="both"/>
+      </w:pPr>
+      <w:r>
+        <w:t>import pandas as pd</w:t>
+      </w:r>
+    </w:p>
+    <w:p>
+      <w:pPr>
+        <w:jc w:val="both"/>
+      </w:pPr>
+      <w:r>
+        <w:t>import tensorflow as tf</w:t>
+      </w:r>
+    </w:p>
+    <w:p>
+      <w:pPr>
+        <w:jc w:val="both"/>
+      </w:pPr>
+      <w:r>
+        <w:t>from sklearn.preprocessing import OneHotEncoder, StandardScaler</w:t>
+      </w:r>
+    </w:p>
+    <w:p>
+      <w:pPr>
+        <w:jc w:val="both"/>
+      </w:pPr>
+      <w:r>
+        <w:t>from sklearn.model_selection import train_test_split</w:t>
+      </w:r>
+    </w:p>
+    <w:p>
+      <w:pPr>
+        <w:jc w:val="both"/>
+      </w:pPr>
+      <w:r>
+        <w:t>from sklearn.metrics import confusion_matrix, classification_report</w:t>
+      </w:r>
+    </w:p>
+    <w:p>
+      <w:pPr>
+        <w:jc w:val="both"/>
+      </w:pPr>
+    </w:p>
+    <w:p>
+      <w:pPr>
+        <w:jc w:val="both"/>
+      </w:pPr>
+      <w:r>
+        <w:t># Load dataset</w:t>
+      </w:r>
+    </w:p>
+    <w:p>
+      <w:pPr>
+        <w:jc w:val="both"/>
+      </w:pPr>
+      <w:r>
+        <w:t>df = pd.read_csv('lib/reference_dataset/iris.csv')  # Change the path if needed</w:t>
+      </w:r>
+    </w:p>
+    <w:p>
+      <w:pPr>
+        <w:jc w:val="both"/>
+      </w:pPr>
+    </w:p>
+    <w:p>
+      <w:pPr>
+        <w:jc w:val="both"/>
+      </w:pPr>
+      <w:r>
+        <w:t># Check missing values</w:t>
+      </w:r>
+    </w:p>
+    <w:p>
+      <w:pPr>
+        <w:jc w:val="both"/>
+      </w:pPr>
+      <w:r>
+        <w:t>print("\nChecking for missing values...")</w:t>
+      </w:r>
+    </w:p>
+    <w:p>
+      <w:pPr>
+        <w:jc w:val="both"/>
+      </w:pPr>
+      <w:r>
+        <w:t>print(df.isnull().sum())</w:t>
+      </w:r>
+    </w:p>
+    <w:p>
+      <w:pPr>
+        <w:jc w:val="both"/>
+      </w:pPr>
+    </w:p>
+    <w:p>
+      <w:pPr>
+        <w:jc w:val="both"/>
+      </w:pPr>
+      <w:r>
+        <w:t># Fill missing values if any</w:t>
+      </w:r>
+    </w:p>
+    <w:p>
+      <w:pPr>
+        <w:jc w:val="both"/>
+      </w:pPr>
+      <w:r>
+        <w:t>df.fillna(df.select_dtypes(include=['number']).mean(), inplace=True)</w:t>
+      </w:r>
+    </w:p>
+    <w:p>
+      <w:pPr>
+        <w:jc w:val="both"/>
+      </w:pPr>
+      <w:r>
+        <w:t># Display input and output features</w:t>
+      </w:r>
+    </w:p>
+    <w:p>
+      <w:pPr>
+        <w:jc w:val="both"/>
+      </w:pPr>
+      <w:r>
+        <w:t>print("\nInput features:")</w:t>
+      </w:r>
+    </w:p>
+    <w:p>
+      <w:pPr>
+        <w:jc w:val="both"/>
+      </w:pPr>
+      <w:r>
+        <w:t>print(df.columns[:-1].tolist())</w:t>
+      </w:r>
+    </w:p>
+    <w:p>
+      <w:pPr>
+        <w:jc w:val="both"/>
+      </w:pPr>
+    </w:p>
+    <w:p>
+      <w:pPr>
+        <w:jc w:val="both"/>
+      </w:pPr>
+      <w:r>
+        <w:t>print("\nOutput feature:")</w:t>
+      </w:r>
+    </w:p>
+    <w:p>
+      <w:pPr>
+        <w:jc w:val="both"/>
+      </w:pPr>
+      <w:r>
+        <w:t>print(df.columns[-1])</w:t>
+      </w:r>
+    </w:p>
+    <w:p>
+      <w:pPr>
+        <w:jc w:val="both"/>
+      </w:pPr>
+    </w:p>
+    <w:p>
+      <w:pPr>
+        <w:jc w:val="both"/>
+      </w:pPr>
+      <w:r>
+        <w:t># Display counts for each class</w:t>
+      </w:r>
+    </w:p>
+    <w:p>
+      <w:pPr>
+        <w:jc w:val="both"/>
+      </w:pPr>
+      <w:r>
+        <w:t>print("Class distribution:\n", df['Species '].value_counts())</w:t>
+      </w:r>
+    </w:p>
+    <w:p>
+      <w:pPr>
+        <w:jc w:val="both"/>
+      </w:pPr>
+    </w:p>
+    <w:p>
+      <w:pPr>
+        <w:jc w:val="both"/>
+      </w:pPr>
+      <w:r>
+        <w:t># Encode output feature using OneHotEncoder</w:t>
+      </w:r>
+    </w:p>
+    <w:p>
+      <w:pPr>
+        <w:jc w:val="both"/>
+      </w:pPr>
+      <w:r>
+        <w:t>encoder = OneHotEncoder(sparse_output=False)</w:t>
+      </w:r>
+    </w:p>
+    <w:p>
+      <w:pPr>
+        <w:jc w:val="both"/>
+      </w:pPr>
+      <w:r>
+        <w:t>y = encoder.fit_transform(df[['Species ']])</w:t>
+      </w:r>
+    </w:p>
+    <w:p>
+      <w:pPr>
+        <w:jc w:val="both"/>
+      </w:pPr>
+    </w:p>
+    <w:p>
+      <w:pPr>
+        <w:jc w:val="both"/>
+      </w:pPr>
+      <w:r>
+        <w:t># Separate input and output</w:t>
+      </w:r>
+    </w:p>
+    <w:p>
+      <w:pPr>
+        <w:jc w:val="both"/>
+      </w:pPr>
+      <w:r>
+        <w:t>X = df.drop('Species ', axis=1).values</w:t>
+      </w:r>
+    </w:p>
+    <w:p>
+      <w:pPr>
+        <w:jc w:val="both"/>
+      </w:pPr>
+    </w:p>
+    <w:p>
+      <w:pPr>
+        <w:jc w:val="both"/>
+      </w:pPr>
+      <w:r>
+        <w:t># Normalize input features</w:t>
+      </w:r>
+    </w:p>
+    <w:p>
+      <w:pPr>
+        <w:jc w:val="both"/>
+      </w:pPr>
+      <w:r>
+        <w:t>scaler = StandardScaler()</w:t>
+      </w:r>
+    </w:p>
+    <w:p>
+      <w:pPr>
+        <w:jc w:val="both"/>
+      </w:pPr>
+      <w:r>
+        <w:t>X_scaled = scaler.fit_transform(X)</w:t>
+      </w:r>
+    </w:p>
+    <w:p>
+      <w:pPr>
+        <w:jc w:val="both"/>
+      </w:pPr>
+    </w:p>
+    <w:p>
+      <w:pPr>
+        <w:jc w:val="both"/>
+      </w:pPr>
+      <w:r>
+        <w:t># Shuffle and Split data (70:15:15)</w:t>
+      </w:r>
+    </w:p>
+    <w:p>
+      <w:pPr>
+        <w:jc w:val="both"/>
+      </w:pPr>
+      <w:r>
+        <w:t>X_temp, X_test, y_temp, y_test = train_test_split(X_scaled, y, test_size=0.15, random_state=42, stratify=y)</w:t>
+      </w:r>
+    </w:p>
+    <w:p>
+      <w:pPr>
+        <w:jc w:val="both"/>
+      </w:pPr>
+      <w:r>
+        <w:t>X_train, X_val, y_train, y_val = train_test_split(X_temp, y_temp, test_size=(0.15/0.85), random_state=42, stratify=y_temp)</w:t>
+      </w:r>
+    </w:p>
+    <w:p>
+      <w:pPr>
+        <w:jc w:val="both"/>
+      </w:pPr>
+    </w:p>
+    <w:p>
+      <w:pPr>
+        <w:jc w:val="both"/>
+      </w:pPr>
+      <w:r>
+        <w:t>print(f"Training samples: {len(X_train)}")</w:t>
+      </w:r>
+    </w:p>
+    <w:p>
+      <w:pPr>
+        <w:jc w:val="both"/>
+      </w:pPr>
+      <w:r>
+        <w:t>print(f"Validation samples: {len(X_val)}")</w:t>
+      </w:r>
+    </w:p>
+    <w:p>
+      <w:pPr>
+        <w:jc w:val="both"/>
+      </w:pPr>
+      <w:r>
+        <w:t>print(f"Test samples: {len(X_test)}")</w:t>
+      </w:r>
+    </w:p>
+    <w:p>
+      <w:pPr>
+        <w:jc w:val="both"/>
+      </w:pPr>
+    </w:p>
+    <w:p>
+      <w:pPr>
+        <w:jc w:val="both"/>
+      </w:pPr>
+      <w:r>
+        <w:t># Build MLP model</w:t>
+      </w:r>
+    </w:p>
+    <w:p>
+      <w:pPr>
+        <w:jc w:val="both"/>
+      </w:pPr>
+      <w:r>
+        <w:lastRenderedPageBreak/>
+        <w:t>model = tf.keras.Sequential([</w:t>
+      </w:r>
+    </w:p>
+    <w:p>
+      <w:pPr>
+        <w:jc w:val="both"/>
+      </w:pPr>
+      <w:r>
+        <w:t xml:space="preserve">    tf.keras.layers.Input(shape=(4,)),</w:t>
+      </w:r>
+    </w:p>
+    <w:p>
+      <w:pPr>
+        <w:jc w:val="both"/>
+      </w:pPr>
+      <w:r>
+        <w:t xml:space="preserve">    tf.keras.layers.Dense(32, activation='relu'),</w:t>
+      </w:r>
+    </w:p>
+    <w:p>
+      <w:pPr>
+        <w:jc w:val="both"/>
+      </w:pPr>
+      <w:r>
+        <w:t xml:space="preserve">    tf.keras.layers.Dense(16, activation='relu'),</w:t>
+      </w:r>
+    </w:p>
+    <w:p>
+      <w:pPr>
+        <w:jc w:val="both"/>
+      </w:pPr>
+      <w:r>
+        <w:t xml:space="preserve">    tf.keras.layers.Dense(8, activation='relu'),</w:t>
+      </w:r>
+    </w:p>
+    <w:p>
+      <w:pPr>
+        <w:jc w:val="both"/>
+      </w:pPr>
+      <w:r>
+        <w:t xml:space="preserve">    tf.keras.layers.Dense(3, activation='softmax')</w:t>
+      </w:r>
+    </w:p>
+    <w:p>
+      <w:pPr>
+        <w:jc w:val="both"/>
+      </w:pPr>
+      <w:r>
+        <w:t>])</w:t>
+      </w:r>
+    </w:p>
+    <w:p>
+      <w:pPr>
+        <w:jc w:val="both"/>
+      </w:pPr>
+    </w:p>
+    <w:p>
+      <w:pPr>
+        <w:jc w:val="both"/>
+      </w:pPr>
+      <w:r>
+        <w:t>model.compile(optimizer='adam', loss='categorical_crossentropy', metrics=['accuracy'])</w:t>
+      </w:r>
+    </w:p>
+    <w:p>
+      <w:pPr>
+        <w:jc w:val="both"/>
+      </w:pPr>
+    </w:p>
+    <w:p>
+      <w:pPr>
+        <w:jc w:val="both"/>
+      </w:pPr>
+      <w:r>
+        <w:t># Train model</w:t>
+      </w:r>
+    </w:p>
+    <w:p>
+      <w:pPr>
+        <w:jc w:val="both"/>
+      </w:pPr>
+      <w:r>
+        <w:t>history = model.fit(X_train, y_train, epochs=50, batch_size=16, validation_data=(X_val, y_val), verbose=1)</w:t>
+      </w:r>
+    </w:p>
+    <w:p>
+      <w:pPr>
+        <w:jc w:val="both"/>
+      </w:pPr>
+    </w:p>
+    <w:p>
+      <w:pPr>
+        <w:jc w:val="both"/>
+      </w:pPr>
+      <w:r>
+        <w:t># Evaluate and predict</w:t>
+      </w:r>
+    </w:p>
+    <w:p>
+      <w:pPr>
+        <w:jc w:val="both"/>
+      </w:pPr>
+      <w:r>
+        <w:t>y_pred = model.predict(X_test)</w:t>
+      </w:r>
+    </w:p>
+    <w:p>
+      <w:pPr>
+        <w:jc w:val="both"/>
+      </w:pPr>
+      <w:r>
+        <w:t>y_pred_classes = np.argmax(y_pred, axis=1)</w:t>
+      </w:r>
+    </w:p>
+    <w:p>
+      <w:pPr>
+        <w:jc w:val="both"/>
+      </w:pPr>
+      <w:r>
+        <w:t>y_true = np.argmax(y_test, axis=1)</w:t>
+      </w:r>
+    </w:p>
+    <w:p>
+      <w:pPr>
+        <w:jc w:val="both"/>
+      </w:pPr>
+    </w:p>
+    <w:p>
+      <w:pPr>
+        <w:jc w:val="both"/>
+      </w:pPr>
+      <w:r>
+        <w:t># Confusion matrix and classification report</w:t>
+      </w:r>
+    </w:p>
+    <w:p>
+      <w:pPr>
+        <w:jc w:val="both"/>
+      </w:pPr>
+      <w:r>
+        <w:t>print("\nConfusion Matrix:")</w:t>
+      </w:r>
+    </w:p>
+    <w:p>
+      <w:pPr>
+        <w:jc w:val="both"/>
+      </w:pPr>
+      <w:r>
+        <w:t>print(confusion_matrix(y_true, y_pred_classes))</w:t>
+      </w:r>
+    </w:p>
+    <w:p>
+      <w:pPr>
+        <w:jc w:val="both"/>
+      </w:pPr>
+    </w:p>
+    <w:p>
+      <w:pPr>
+        <w:jc w:val="both"/>
+      </w:pPr>
+      <w:r>
+        <w:t>print("\nClassification Report:")</w:t>
+      </w:r>
+    </w:p>
+    <w:p>
+      <w:pPr>
+        <w:jc w:val="both"/>
+      </w:pPr>
+      <w:r>
+        <w:t>print(classification_report(y_true, y_pred_classes, digits=4))</w:t>
+      </w:r>
+    </w:p>
+    <w:p>
+      <w:pPr>
+        <w:jc w:val="both"/>
+      </w:pPr>
+    </w:p>
+    <w:p>
+      <w:pPr>
+        <w:jc w:val="both"/>
+      </w:pPr>
+    </w:p>
+    <w:p>
+      <w:pPr>
+        <w:jc w:val="both"/>
+      </w:pPr>
+    </w:p>
+    <w:p>
+      <w:pPr>
+        <w:jc w:val="both"/>
+      </w:pPr>
+    </w:p>
+    <w:p>
+      <w:pPr>
+        <w:jc w:val="both"/>
+      </w:pPr>
+      <w:r>
+        <w:lastRenderedPageBreak/>
+        <w:t>Output</w:t>
+      </w:r>
+    </w:p>
+    <w:p>
+      <w:pPr>
+        <w:jc w:val="both"/>
+      </w:pPr>
+      <w:r>
+        <w:drawing>
+          <wp:inline distT="0" distB="0" distL="0" distR="0" wp14:anchorId="28F4DC60" wp14:editId="02CFB734">
+            <wp:extent cx="4235570" cy="4258648"/>
+            <wp:effectExtent l="0" t="0" r="0" b="8890"/>
+            <wp:docPr id="501816004" name="Picture 1"/>
+            <wp:cNvGraphicFramePr>
+              <a:graphicFrameLocks xmlns:a="http://schemas.openxmlformats.org/drawingml/2006/main" noChangeAspect="1"/>
+            </wp:cNvGraphicFramePr>
+            <a:graphic xmlns:a="http://schemas.openxmlformats.org/drawingml/2006/main">
+              <a:graphicData uri="http://schemas.openxmlformats.org/drawingml/2006/picture">
+                <pic:pic xmlns:pic="http://schemas.openxmlformats.org/drawingml/2006/picture">
+                  <pic:nvPicPr>
+                    <pic:cNvPr id="501816004" name=""/>
+                    <pic:cNvPicPr/>
+                  </pic:nvPicPr>
+                  <pic:blipFill>
+                    <a:blip r:embed="rId28"/>
+                    <a:stretch>
+                      <a:fillRect/>
+                    </a:stretch>
+                  </pic:blipFill>
+                  <pic:spPr>
+                    <a:xfrm>
+                      <a:off x="0" y="0"/>
+                      <a:ext cx="4265990" cy="4289233"/>
+                    </a:xfrm>
+                    <a:prstGeom prst="rect">
+                      <a:avLst/>
+                    </a:prstGeom>
+                  </pic:spPr>
+                </pic:pic>
+              </a:graphicData>
+            </a:graphic>
+          </wp:inline>
+        </w:drawing>
+      </w:r>
+    </w:p>
+    <w:p>
+      <w:pPr>
+        <w:jc w:val="both"/>
+      </w:pPr>
+      <w:r>
+        <w:drawing>
+          <wp:inline distT="0" distB="0" distL="0" distR="0" wp14:anchorId="46DC4157" wp14:editId="799E02E0">
+            <wp:extent cx="3579962" cy="3425590"/>
+            <wp:effectExtent l="0" t="0" r="1905" b="3810"/>
+            <wp:docPr id="1231159998" name="Picture 1"/>
+            <wp:cNvGraphicFramePr>
+              <a:graphicFrameLocks xmlns:a="http://schemas.openxmlformats.org/drawingml/2006/main" noChangeAspect="1"/>
+            </wp:cNvGraphicFramePr>
+            <a:graphic xmlns:a="http://schemas.openxmlformats.org/drawingml/2006/main">
+              <a:graphicData uri="http://schemas.openxmlformats.org/drawingml/2006/picture">
+                <pic:pic xmlns:pic="http://schemas.openxmlformats.org/drawingml/2006/picture">
+                  <pic:nvPicPr>
+                    <pic:cNvPr id="1231159998" name=""/>
+                    <pic:cNvPicPr/>
+                  </pic:nvPicPr>
+                  <pic:blipFill>
+                    <a:blip r:embed="rId29"/>
+                    <a:stretch>
+                      <a:fillRect/>
+                    </a:stretch>
+                  </pic:blipFill>
+                  <pic:spPr>
+                    <a:xfrm>
+                      <a:off x="0" y="0"/>
+                      <a:ext cx="3594714" cy="3439706"/>
+                    </a:xfrm>
+                    <a:prstGeom prst="rect">
+                      <a:avLst/>
+                    </a:prstGeom>
+                  </pic:spPr>
+                </pic:pic>
+              </a:graphicData>
+            </a:graphic>
+          </wp:inline>
+        </w:drawing>
+      </w:r>
+      <w:r>
+        <w:br w:type="page"/>
+      </w:r>
+    </w:p>
+    <w:p>
+      <w:pPr>
+        <w:pStyle w:val="Heading1"/>
+      </w:pPr>
+      <w:r>
+        <w:lastRenderedPageBreak/>
+        <w:t>Lab Assin</w:t>
+      </w:r>
     </w:p>
     <w:sectPr>
       <w:pgSz w:w="12240" w:h="15840"/>
@@ -6854,6 +8466,119 @@
     </w:lvl>
   </w:abstractNum>
   <w:abstractNum w:abstractNumId="2" w15:restartNumberingAfterBreak="0">
+    <w:nsid w:val="033C4C21"/>
+    <w:multiLevelType w:val="hybridMultilevel"/>
+    <w:tmpl w:val="8CB0B258"/>
+    <w:lvl w:ilvl="0" w:tplc="04090001">
+      <w:start w:val="1"/>
+      <w:numFmt w:val="bullet"/>
+      <w:lvlText w:val=""/>
+      <w:lvlJc w:val="left"/>
+      <w:pPr>
+        <w:ind w:left="720" w:hanging="360"/>
+      </w:pPr>
+      <w:rPr>
+        <w:rFonts w:ascii="Symbol" w:hAnsi="Symbol" w:hint="default"/>
+      </w:rPr>
+    </w:lvl>
+    <w:lvl w:ilvl="1" w:tplc="04090003" w:tentative="1">
+      <w:start w:val="1"/>
+      <w:numFmt w:val="bullet"/>
+      <w:lvlText w:val="o"/>
+      <w:lvlJc w:val="left"/>
+      <w:pPr>
+        <w:ind w:left="1440" w:hanging="360"/>
+      </w:pPr>
+      <w:rPr>
+        <w:rFonts w:ascii="Courier New" w:hAnsi="Courier New" w:cs="Courier New" w:hint="default"/>
+      </w:rPr>
+    </w:lvl>
+    <w:lvl w:ilvl="2" w:tplc="04090005" w:tentative="1">
+      <w:start w:val="1"/>
+      <w:numFmt w:val="bullet"/>
+      <w:lvlText w:val=""/>
+      <w:lvlJc w:val="left"/>
+      <w:pPr>
+        <w:ind w:left="2160" w:hanging="360"/>
+      </w:pPr>
+      <w:rPr>
+        <w:rFonts w:ascii="Wingdings" w:hAnsi="Wingdings" w:hint="default"/>
+      </w:rPr>
+    </w:lvl>
+    <w:lvl w:ilvl="3" w:tplc="04090001" w:tentative="1">
+      <w:start w:val="1"/>
+      <w:numFmt w:val="bullet"/>
+      <w:lvlText w:val=""/>
+      <w:lvlJc w:val="left"/>
+      <w:pPr>
+        <w:ind w:left="2880" w:hanging="360"/>
+      </w:pPr>
+      <w:rPr>
+        <w:rFonts w:ascii="Symbol" w:hAnsi="Symbol" w:hint="default"/>
+      </w:rPr>
+    </w:lvl>
+    <w:lvl w:ilvl="4" w:tplc="04090003" w:tentative="1">
+      <w:start w:val="1"/>
+      <w:numFmt w:val="bullet"/>
+      <w:lvlText w:val="o"/>
+      <w:lvlJc w:val="left"/>
+      <w:pPr>
+        <w:ind w:left="3600" w:hanging="360"/>
+      </w:pPr>
+      <w:rPr>
+        <w:rFonts w:ascii="Courier New" w:hAnsi="Courier New" w:cs="Courier New" w:hint="default"/>
+      </w:rPr>
+    </w:lvl>
+    <w:lvl w:ilvl="5" w:tplc="04090005" w:tentative="1">
+      <w:start w:val="1"/>
+      <w:numFmt w:val="bullet"/>
+      <w:lvlText w:val=""/>
+      <w:lvlJc w:val="left"/>
+      <w:pPr>
+        <w:ind w:left="4320" w:hanging="360"/>
+      </w:pPr>
+      <w:rPr>
+        <w:rFonts w:ascii="Wingdings" w:hAnsi="Wingdings" w:hint="default"/>
+      </w:rPr>
+    </w:lvl>
+    <w:lvl w:ilvl="6" w:tplc="04090001" w:tentative="1">
+      <w:start w:val="1"/>
+      <w:numFmt w:val="bullet"/>
+      <w:lvlText w:val=""/>
+      <w:lvlJc w:val="left"/>
+      <w:pPr>
+        <w:ind w:left="5040" w:hanging="360"/>
+      </w:pPr>
+      <w:rPr>
+        <w:rFonts w:ascii="Symbol" w:hAnsi="Symbol" w:hint="default"/>
+      </w:rPr>
+    </w:lvl>
+    <w:lvl w:ilvl="7" w:tplc="04090003" w:tentative="1">
+      <w:start w:val="1"/>
+      <w:numFmt w:val="bullet"/>
+      <w:lvlText w:val="o"/>
+      <w:lvlJc w:val="left"/>
+      <w:pPr>
+        <w:ind w:left="5760" w:hanging="360"/>
+      </w:pPr>
+      <w:rPr>
+        <w:rFonts w:ascii="Courier New" w:hAnsi="Courier New" w:cs="Courier New" w:hint="default"/>
+      </w:rPr>
+    </w:lvl>
+    <w:lvl w:ilvl="8" w:tplc="04090005" w:tentative="1">
+      <w:start w:val="1"/>
+      <w:numFmt w:val="bullet"/>
+      <w:lvlText w:val=""/>
+      <w:lvlJc w:val="left"/>
+      <w:pPr>
+        <w:ind w:left="6480" w:hanging="360"/>
+      </w:pPr>
+      <w:rPr>
+        <w:rFonts w:ascii="Wingdings" w:hAnsi="Wingdings" w:hint="default"/>
+      </w:rPr>
+    </w:lvl>
+  </w:abstractNum>
+  <w:abstractNum w:abstractNumId="3" w15:restartNumberingAfterBreak="0">
     <w:nsid w:val="123412B1"/>
     <w:multiLevelType w:val="hybridMultilevel"/>
     <w:tmpl w:val="90C69396"/>
@@ -6942,10 +8667,10 @@
       </w:pPr>
     </w:lvl>
   </w:abstractNum>
-  <w:abstractNum w:abstractNumId="3" w15:restartNumberingAfterBreak="0">
+  <w:abstractNum w:abstractNumId="4" w15:restartNumberingAfterBreak="0">
     <w:nsid w:val="19FA4130"/>
     <w:multiLevelType w:val="hybridMultilevel"/>
-    <w:tmpl w:val="43E8AAE6"/>
+    <w:tmpl w:val="E4CABEAC"/>
     <w:lvl w:ilvl="0" w:tplc="04090001">
       <w:start w:val="1"/>
       <w:numFmt w:val="bullet"/>
@@ -7055,7 +8780,7 @@
       </w:rPr>
     </w:lvl>
   </w:abstractNum>
-  <w:abstractNum w:abstractNumId="4" w15:restartNumberingAfterBreak="0">
+  <w:abstractNum w:abstractNumId="5" w15:restartNumberingAfterBreak="0">
     <w:nsid w:val="2E37399F"/>
     <w:multiLevelType w:val="hybridMultilevel"/>
     <w:tmpl w:val="90C69396"/>
@@ -7144,7 +8869,7 @@
       </w:pPr>
     </w:lvl>
   </w:abstractNum>
-  <w:abstractNum w:abstractNumId="5" w15:restartNumberingAfterBreak="0">
+  <w:abstractNum w:abstractNumId="6" w15:restartNumberingAfterBreak="0">
     <w:nsid w:val="2E96628B"/>
     <w:multiLevelType w:val="hybridMultilevel"/>
     <w:tmpl w:val="8E420126"/>
@@ -7284,7 +9009,7 @@
       </w:rPr>
     </w:lvl>
   </w:abstractNum>
-  <w:abstractNum w:abstractNumId="6" w15:restartNumberingAfterBreak="0">
+  <w:abstractNum w:abstractNumId="7" w15:restartNumberingAfterBreak="0">
     <w:nsid w:val="36A92C23"/>
     <w:multiLevelType w:val="hybridMultilevel"/>
     <w:tmpl w:val="115408CC"/>
@@ -7397,10 +9122,10 @@
       </w:rPr>
     </w:lvl>
   </w:abstractNum>
-  <w:abstractNum w:abstractNumId="7" w15:restartNumberingAfterBreak="0">
+  <w:abstractNum w:abstractNumId="8" w15:restartNumberingAfterBreak="0">
     <w:nsid w:val="3ADD6D62"/>
     <w:multiLevelType w:val="hybridMultilevel"/>
-    <w:tmpl w:val="90C69396"/>
+    <w:tmpl w:val="67FEECCE"/>
     <w:lvl w:ilvl="0" w:tplc="FFFFFFFF">
       <w:start w:val="1"/>
       <w:numFmt w:val="decimal"/>
@@ -7415,12 +9140,15 @@
     </w:lvl>
     <w:lvl w:ilvl="1" w:tplc="FFFFFFFF">
       <w:start w:val="1"/>
-      <w:numFmt w:val="lowerLetter"/>
+      <w:numFmt w:val="decimal"/>
       <w:lvlText w:val="%2."/>
       <w:lvlJc w:val="left"/>
       <w:pPr>
         <w:ind w:left="1440" w:hanging="360"/>
       </w:pPr>
+      <w:rPr>
+        <w:rFonts w:hint="default"/>
+      </w:rPr>
     </w:lvl>
     <w:lvl w:ilvl="2" w:tplc="FFFFFFFF">
       <w:start w:val="1"/>
@@ -7486,7 +9214,7 @@
       </w:pPr>
     </w:lvl>
   </w:abstractNum>
-  <w:abstractNum w:abstractNumId="8" w15:restartNumberingAfterBreak="0">
+  <w:abstractNum w:abstractNumId="9" w15:restartNumberingAfterBreak="0">
     <w:nsid w:val="3F491637"/>
     <w:multiLevelType w:val="hybridMultilevel"/>
     <w:tmpl w:val="90C69396"/>
@@ -7575,7 +9303,7 @@
       </w:pPr>
     </w:lvl>
   </w:abstractNum>
-  <w:abstractNum w:abstractNumId="9" w15:restartNumberingAfterBreak="0">
+  <w:abstractNum w:abstractNumId="10" w15:restartNumberingAfterBreak="0">
     <w:nsid w:val="447860AD"/>
     <w:multiLevelType w:val="hybridMultilevel"/>
     <w:tmpl w:val="48508472"/>
@@ -7661,7 +9389,7 @@
       </w:pPr>
     </w:lvl>
   </w:abstractNum>
-  <w:abstractNum w:abstractNumId="10" w15:restartNumberingAfterBreak="0">
+  <w:abstractNum w:abstractNumId="11" w15:restartNumberingAfterBreak="0">
     <w:nsid w:val="49C26515"/>
     <w:multiLevelType w:val="hybridMultilevel"/>
     <w:tmpl w:val="6A409BD6"/>
@@ -7774,7 +9502,99 @@
       </w:rPr>
     </w:lvl>
   </w:abstractNum>
-  <w:abstractNum w:abstractNumId="11" w15:restartNumberingAfterBreak="0">
+  <w:abstractNum w:abstractNumId="12" w15:restartNumberingAfterBreak="0">
+    <w:nsid w:val="4BF3608D"/>
+    <w:multiLevelType w:val="hybridMultilevel"/>
+    <w:tmpl w:val="67FEECCE"/>
+    <w:lvl w:ilvl="0" w:tplc="FFFFFFFF">
+      <w:start w:val="1"/>
+      <w:numFmt w:val="decimal"/>
+      <w:lvlText w:val="%1."/>
+      <w:lvlJc w:val="left"/>
+      <w:pPr>
+        <w:ind w:left="720" w:hanging="360"/>
+      </w:pPr>
+      <w:rPr>
+        <w:rFonts w:hint="default"/>
+      </w:rPr>
+    </w:lvl>
+    <w:lvl w:ilvl="1" w:tplc="FFFFFFFF">
+      <w:start w:val="1"/>
+      <w:numFmt w:val="decimal"/>
+      <w:lvlText w:val="%2."/>
+      <w:lvlJc w:val="left"/>
+      <w:pPr>
+        <w:ind w:left="1440" w:hanging="360"/>
+      </w:pPr>
+      <w:rPr>
+        <w:rFonts w:hint="default"/>
+      </w:rPr>
+    </w:lvl>
+    <w:lvl w:ilvl="2" w:tplc="FFFFFFFF">
+      <w:start w:val="1"/>
+      <w:numFmt w:val="lowerRoman"/>
+      <w:lvlText w:val="%3."/>
+      <w:lvlJc w:val="right"/>
+      <w:pPr>
+        <w:ind w:left="2160" w:hanging="180"/>
+      </w:pPr>
+    </w:lvl>
+    <w:lvl w:ilvl="3" w:tplc="FFFFFFFF">
+      <w:start w:val="1"/>
+      <w:numFmt w:val="decimal"/>
+      <w:lvlText w:val="%4."/>
+      <w:lvlJc w:val="left"/>
+      <w:pPr>
+        <w:ind w:left="2880" w:hanging="360"/>
+      </w:pPr>
+    </w:lvl>
+    <w:lvl w:ilvl="4" w:tplc="FFFFFFFF" w:tentative="1">
+      <w:start w:val="1"/>
+      <w:numFmt w:val="lowerLetter"/>
+      <w:lvlText w:val="%5."/>
+      <w:lvlJc w:val="left"/>
+      <w:pPr>
+        <w:ind w:left="3600" w:hanging="360"/>
+      </w:pPr>
+    </w:lvl>
+    <w:lvl w:ilvl="5" w:tplc="FFFFFFFF" w:tentative="1">
+      <w:start w:val="1"/>
+      <w:numFmt w:val="lowerRoman"/>
+      <w:lvlText w:val="%6."/>
+      <w:lvlJc w:val="right"/>
+      <w:pPr>
+        <w:ind w:left="4320" w:hanging="180"/>
+      </w:pPr>
+    </w:lvl>
+    <w:lvl w:ilvl="6" w:tplc="FFFFFFFF" w:tentative="1">
+      <w:start w:val="1"/>
+      <w:numFmt w:val="decimal"/>
+      <w:lvlText w:val="%7."/>
+      <w:lvlJc w:val="left"/>
+      <w:pPr>
+        <w:ind w:left="5040" w:hanging="360"/>
+      </w:pPr>
+    </w:lvl>
+    <w:lvl w:ilvl="7" w:tplc="FFFFFFFF" w:tentative="1">
+      <w:start w:val="1"/>
+      <w:numFmt w:val="lowerLetter"/>
+      <w:lvlText w:val="%8."/>
+      <w:lvlJc w:val="left"/>
+      <w:pPr>
+        <w:ind w:left="5760" w:hanging="360"/>
+      </w:pPr>
+    </w:lvl>
+    <w:lvl w:ilvl="8" w:tplc="FFFFFFFF" w:tentative="1">
+      <w:start w:val="1"/>
+      <w:numFmt w:val="lowerRoman"/>
+      <w:lvlText w:val="%9."/>
+      <w:lvlJc w:val="right"/>
+      <w:pPr>
+        <w:ind w:left="6480" w:hanging="180"/>
+      </w:pPr>
+    </w:lvl>
+  </w:abstractNum>
+  <w:abstractNum w:abstractNumId="13" w15:restartNumberingAfterBreak="0">
     <w:nsid w:val="64850E63"/>
     <w:multiLevelType w:val="hybridMultilevel"/>
     <w:tmpl w:val="206423B8"/>
@@ -7887,7 +9707,96 @@
       </w:rPr>
     </w:lvl>
   </w:abstractNum>
-  <w:abstractNum w:abstractNumId="12" w15:restartNumberingAfterBreak="0">
+  <w:abstractNum w:abstractNumId="14" w15:restartNumberingAfterBreak="0">
+    <w:nsid w:val="73DA321E"/>
+    <w:multiLevelType w:val="hybridMultilevel"/>
+    <w:tmpl w:val="90C69396"/>
+    <w:lvl w:ilvl="0" w:tplc="FFFFFFFF">
+      <w:start w:val="1"/>
+      <w:numFmt w:val="decimal"/>
+      <w:lvlText w:val="%1."/>
+      <w:lvlJc w:val="left"/>
+      <w:pPr>
+        <w:ind w:left="720" w:hanging="360"/>
+      </w:pPr>
+      <w:rPr>
+        <w:rFonts w:hint="default"/>
+      </w:rPr>
+    </w:lvl>
+    <w:lvl w:ilvl="1" w:tplc="FFFFFFFF">
+      <w:start w:val="1"/>
+      <w:numFmt w:val="lowerLetter"/>
+      <w:lvlText w:val="%2."/>
+      <w:lvlJc w:val="left"/>
+      <w:pPr>
+        <w:ind w:left="1440" w:hanging="360"/>
+      </w:pPr>
+    </w:lvl>
+    <w:lvl w:ilvl="2" w:tplc="FFFFFFFF">
+      <w:start w:val="1"/>
+      <w:numFmt w:val="lowerRoman"/>
+      <w:lvlText w:val="%3."/>
+      <w:lvlJc w:val="right"/>
+      <w:pPr>
+        <w:ind w:left="2160" w:hanging="180"/>
+      </w:pPr>
+    </w:lvl>
+    <w:lvl w:ilvl="3" w:tplc="FFFFFFFF">
+      <w:start w:val="1"/>
+      <w:numFmt w:val="decimal"/>
+      <w:lvlText w:val="%4."/>
+      <w:lvlJc w:val="left"/>
+      <w:pPr>
+        <w:ind w:left="2880" w:hanging="360"/>
+      </w:pPr>
+    </w:lvl>
+    <w:lvl w:ilvl="4" w:tplc="FFFFFFFF" w:tentative="1">
+      <w:start w:val="1"/>
+      <w:numFmt w:val="lowerLetter"/>
+      <w:lvlText w:val="%5."/>
+      <w:lvlJc w:val="left"/>
+      <w:pPr>
+        <w:ind w:left="3600" w:hanging="360"/>
+      </w:pPr>
+    </w:lvl>
+    <w:lvl w:ilvl="5" w:tplc="FFFFFFFF" w:tentative="1">
+      <w:start w:val="1"/>
+      <w:numFmt w:val="lowerRoman"/>
+      <w:lvlText w:val="%6."/>
+      <w:lvlJc w:val="right"/>
+      <w:pPr>
+        <w:ind w:left="4320" w:hanging="180"/>
+      </w:pPr>
+    </w:lvl>
+    <w:lvl w:ilvl="6" w:tplc="FFFFFFFF" w:tentative="1">
+      <w:start w:val="1"/>
+      <w:numFmt w:val="decimal"/>
+      <w:lvlText w:val="%7."/>
+      <w:lvlJc w:val="left"/>
+      <w:pPr>
+        <w:ind w:left="5040" w:hanging="360"/>
+      </w:pPr>
+    </w:lvl>
+    <w:lvl w:ilvl="7" w:tplc="FFFFFFFF" w:tentative="1">
+      <w:start w:val="1"/>
+      <w:numFmt w:val="lowerLetter"/>
+      <w:lvlText w:val="%8."/>
+      <w:lvlJc w:val="left"/>
+      <w:pPr>
+        <w:ind w:left="5760" w:hanging="360"/>
+      </w:pPr>
+    </w:lvl>
+    <w:lvl w:ilvl="8" w:tplc="FFFFFFFF" w:tentative="1">
+      <w:start w:val="1"/>
+      <w:numFmt w:val="lowerRoman"/>
+      <w:lvlText w:val="%9."/>
+      <w:lvlJc w:val="right"/>
+      <w:pPr>
+        <w:ind w:left="6480" w:hanging="180"/>
+      </w:pPr>
+    </w:lvl>
+  </w:abstractNum>
+  <w:abstractNum w:abstractNumId="15" w15:restartNumberingAfterBreak="0">
     <w:nsid w:val="748726A3"/>
     <w:multiLevelType w:val="hybridMultilevel"/>
     <w:tmpl w:val="DC1A8F34"/>
@@ -7974,7 +9883,7 @@
     </w:lvl>
   </w:abstractNum>
   <w:num w:numId="1" w16cid:durableId="599293672">
-    <w:abstractNumId w:val="12"/>
+    <w:abstractNumId w:val="15"/>
     <w:lvlOverride w:ilvl="0">
       <w:startOverride w:val="1"/>
     </w:lvlOverride>
@@ -8004,43 +9913,52 @@
     </w:lvlOverride>
   </w:num>
   <w:num w:numId="2" w16cid:durableId="1903520464">
-    <w:abstractNumId w:val="12"/>
+    <w:abstractNumId w:val="15"/>
   </w:num>
   <w:num w:numId="3" w16cid:durableId="920453466">
     <w:abstractNumId w:val="0"/>
   </w:num>
   <w:num w:numId="4" w16cid:durableId="561327141">
-    <w:abstractNumId w:val="10"/>
+    <w:abstractNumId w:val="11"/>
   </w:num>
   <w:num w:numId="5" w16cid:durableId="228852492">
     <w:abstractNumId w:val="1"/>
   </w:num>
   <w:num w:numId="6" w16cid:durableId="652149932">
-    <w:abstractNumId w:val="11"/>
+    <w:abstractNumId w:val="13"/>
   </w:num>
   <w:num w:numId="7" w16cid:durableId="1589804077">
+    <w:abstractNumId w:val="6"/>
+  </w:num>
+  <w:num w:numId="8" w16cid:durableId="466894606">
+    <w:abstractNumId w:val="10"/>
+  </w:num>
+  <w:num w:numId="9" w16cid:durableId="2080596094">
+    <w:abstractNumId w:val="4"/>
+  </w:num>
+  <w:num w:numId="10" w16cid:durableId="524246126">
+    <w:abstractNumId w:val="7"/>
+  </w:num>
+  <w:num w:numId="11" w16cid:durableId="1132362838">
+    <w:abstractNumId w:val="9"/>
+  </w:num>
+  <w:num w:numId="12" w16cid:durableId="918056164">
     <w:abstractNumId w:val="5"/>
   </w:num>
-  <w:num w:numId="8" w16cid:durableId="466894606">
-    <w:abstractNumId w:val="9"/>
-  </w:num>
-  <w:num w:numId="9" w16cid:durableId="2080596094">
+  <w:num w:numId="13" w16cid:durableId="1419910299">
     <w:abstractNumId w:val="3"/>
   </w:num>
-  <w:num w:numId="10" w16cid:durableId="524246126">
-    <w:abstractNumId w:val="6"/>
-  </w:num>
-  <w:num w:numId="11" w16cid:durableId="1132362838">
+  <w:num w:numId="14" w16cid:durableId="185603461">
     <w:abstractNumId w:val="8"/>
   </w:num>
-  <w:num w:numId="12" w16cid:durableId="918056164">
-    <w:abstractNumId w:val="4"/>
-  </w:num>
-  <w:num w:numId="13" w16cid:durableId="1419910299">
+  <w:num w:numId="15" w16cid:durableId="1673340383">
     <w:abstractNumId w:val="2"/>
   </w:num>
-  <w:num w:numId="14" w16cid:durableId="185603461">
-    <w:abstractNumId w:val="7"/>
+  <w:num w:numId="16" w16cid:durableId="1158887474">
+    <w:abstractNumId w:val="12"/>
+  </w:num>
+  <w:num w:numId="17" w16cid:durableId="1791515539">
+    <w:abstractNumId w:val="14"/>
   </w:num>
 </w:numbering>
 </file>
@@ -8990,6 +10908,29 @@
       </w:tblBorders>
     </w:tblPr>
   </w:style>
+  <w:style w:type="character" w:styleId="Hyperlink">
+    <w:name w:val="Hyperlink"/>
+    <w:basedOn w:val="DefaultParagraphFont"/>
+    <w:uiPriority w:val="99"/>
+    <w:unhideWhenUsed/>
+    <w:rsid w:val="00F50BD7"/>
+    <w:rPr>
+      <w:color w:val="0563C1" w:themeColor="hyperlink"/>
+      <w:u w:val="single"/>
+    </w:rPr>
+  </w:style>
+  <w:style w:type="character" w:styleId="UnresolvedMention">
+    <w:name w:val="Unresolved Mention"/>
+    <w:basedOn w:val="DefaultParagraphFont"/>
+    <w:uiPriority w:val="99"/>
+    <w:semiHidden/>
+    <w:unhideWhenUsed/>
+    <w:rsid w:val="00F50BD7"/>
+    <w:rPr>
+      <w:color w:val="605E5C"/>
+      <w:shd w:val="clear" w:color="auto" w:fill="E1DFDD"/>
+    </w:rPr>
+  </w:style>
 </w:styles>
 </file>
 
@@ -9286,4 +11227,16 @@
     </a:ext>
   </a:extLst>
 </a:theme>
+</file>
+
+<file path=customXml/item1.xml><?xml version="1.0" encoding="utf-8"?>
+<b:Sources xmlns:b="http://schemas.openxmlformats.org/officeDocument/2006/bibliography" xmlns="http://schemas.openxmlformats.org/officeDocument/2006/bibliography" SelectedStyle="\APASixthEditionOfficeOnline.xsl" StyleName="APA" Version="6"/>
+</file>
+
+<file path=customXml/itemProps1.xml><?xml version="1.0" encoding="utf-8"?>
+<ds:datastoreItem xmlns:ds="http://schemas.openxmlformats.org/officeDocument/2006/customXml" ds:itemID="{7AEC70EB-44E5-4048-BB95-56340C7A1BC6}">
+  <ds:schemaRefs>
+    <ds:schemaRef ds:uri="http://schemas.openxmlformats.org/officeDocument/2006/bibliography"/>
+  </ds:schemaRefs>
+</ds:datastoreItem>
 </file>
</xml_diff>

<commit_message>
:star: feat: qn 10 housing updated
</commit_message>
<xml_diff>
--- a/Lab Assignment.docx
+++ b/Lab Assignment.docx
@@ -8224,7 +8224,1940 @@
       </w:pPr>
       <w:r>
         <w:lastRenderedPageBreak/>
-        <w:t>Lab Assin</w:t>
+        <w:t>Lab Assi</w:t>
+      </w:r>
+      <w:r>
+        <w:t>gnment</w:t>
+      </w:r>
+    </w:p>
+    <w:p>
+      <w:pPr>
+        <w:pStyle w:val="Heading2"/>
+      </w:pPr>
+      <w:r>
+        <w:t>Problem Statement</w:t>
+      </w:r>
+    </w:p>
+    <w:p>
+      <w:pPr>
+        <w:pStyle w:val="ListParagraph"/>
+        <w:numPr>
+          <w:ilvl w:val="0"/>
+          <w:numId w:val="18"/>
+        </w:numPr>
+      </w:pPr>
+      <w:r>
+        <w:t>Housing Price Prediction</w:t>
+      </w:r>
+    </w:p>
+    <w:p>
+      <w:pPr>
+        <w:pStyle w:val="ListParagraph"/>
+        <w:numPr>
+          <w:ilvl w:val="0"/>
+          <w:numId w:val="18"/>
+        </w:numPr>
+      </w:pPr>
+      <w:r>
+        <w:t>Check the dataset for missing values and handle, if any.</w:t>
+      </w:r>
+    </w:p>
+    <w:p>
+      <w:pPr>
+        <w:pStyle w:val="ListParagraph"/>
+        <w:numPr>
+          <w:ilvl w:val="0"/>
+          <w:numId w:val="18"/>
+        </w:numPr>
+      </w:pPr>
+      <w:r>
+        <w:t>Display input and output features of the dataset.</w:t>
+      </w:r>
+    </w:p>
+    <w:p>
+      <w:pPr>
+        <w:pStyle w:val="ListParagraph"/>
+        <w:numPr>
+          <w:ilvl w:val="0"/>
+          <w:numId w:val="18"/>
+        </w:numPr>
+      </w:pPr>
+      <w:r>
+        <w:t>Encode non-numeric input attributes using label encoder.</w:t>
+      </w:r>
+    </w:p>
+    <w:p>
+      <w:pPr>
+        <w:pStyle w:val="ListParagraph"/>
+        <w:numPr>
+          <w:ilvl w:val="0"/>
+          <w:numId w:val="18"/>
+        </w:numPr>
+      </w:pPr>
+      <w:r>
+        <w:t>Normalize input and output attributes using standard scalar.</w:t>
+      </w:r>
+    </w:p>
+    <w:p>
+      <w:pPr>
+        <w:pStyle w:val="ListParagraph"/>
+        <w:numPr>
+          <w:ilvl w:val="0"/>
+          <w:numId w:val="18"/>
+        </w:numPr>
+      </w:pPr>
+      <w:r>
+        <w:t>Split dataset into training/validation/test sets in 70:15:15 ratio.</w:t>
+      </w:r>
+    </w:p>
+    <w:p>
+      <w:pPr>
+        <w:pStyle w:val="ListParagraph"/>
+        <w:numPr>
+          <w:ilvl w:val="0"/>
+          <w:numId w:val="18"/>
+        </w:numPr>
+      </w:pPr>
+      <w:r>
+        <w:t>Construct an MLP with configuration 12x128x64x32x16x1. Use Adam</w:t>
+      </w:r>
+      <w:r>
+        <w:t xml:space="preserve"> </w:t>
+      </w:r>
+      <w:r>
+        <w:t>optimizer and appropriate activation functions and train the model.</w:t>
+      </w:r>
+    </w:p>
+    <w:p>
+      <w:pPr>
+        <w:pStyle w:val="ListParagraph"/>
+        <w:numPr>
+          <w:ilvl w:val="0"/>
+          <w:numId w:val="18"/>
+        </w:numPr>
+      </w:pPr>
+      <w:r>
+        <w:t>Predict house price for test data.</w:t>
+      </w:r>
+    </w:p>
+    <w:p>
+      <w:pPr>
+        <w:pStyle w:val="ListParagraph"/>
+        <w:numPr>
+          <w:ilvl w:val="0"/>
+          <w:numId w:val="18"/>
+        </w:numPr>
+      </w:pPr>
+      <w:r>
+        <w:t>Perform inverse transformation of predicted and actual house price.</w:t>
+      </w:r>
+    </w:p>
+    <w:p>
+      <w:pPr>
+        <w:pStyle w:val="ListParagraph"/>
+        <w:numPr>
+          <w:ilvl w:val="0"/>
+          <w:numId w:val="18"/>
+        </w:numPr>
+      </w:pPr>
+      <w:r>
+        <w:t>Compute and display RMSE, MAE and MAPE.</w:t>
+      </w:r>
+    </w:p>
+    <w:p>
+      <w:pPr>
+        <w:pStyle w:val="Heading2"/>
+      </w:pPr>
+      <w:r>
+        <w:t>Theory</w:t>
+      </w:r>
+    </w:p>
+    <w:p>
+      <w:r>
+        <w:t>The goal of this project is to predict housing prices using a Machine Learning model. The dataset is preprocessed by handling missing values, encoding categorical features using Label Encoding, and normalizing the data with Standard Scaler to ensure features have a mean of 0 and standard deviation of 1.</w:t>
+      </w:r>
+    </w:p>
+    <w:p>
+      <w:r>
+        <w:t>The dataset is then split into training, validation, and test sets in a 70:15:15 ratio.</w:t>
+      </w:r>
+    </w:p>
+    <w:p>
+      <w:r>
+        <w:t>A Multi-Layer Perceptron (MLP) with the architecture 12x128x64x32x16x1 is constructed, where hidden layers use the ReLU activation function and the output layer uses a linear activation (since price prediction is a regression task). The Adam optimizer is used to train the model efficiently.</w:t>
+      </w:r>
+    </w:p>
+    <w:p>
+      <w:r>
+        <w:t>After training, predictions are made on the test set, and an inverse transformation is applied to convert scaled outputs back to actual price values. The model's performance is evaluated using three error metrics: RMSE, MAE, and MAPE.</w:t>
+      </w:r>
+    </w:p>
+    <w:p>
+      <w:r>
+        <w:t>The formulas for the metrics are:</w:t>
+      </w:r>
+    </w:p>
+    <w:p>
+      <w:pPr>
+        <w:pStyle w:val="ListParagraph"/>
+        <w:numPr>
+          <w:ilvl w:val="0"/>
+          <w:numId w:val="19"/>
+        </w:numPr>
+      </w:pPr>
+      <w:r>
+        <w:t>Root Means Square (RMSE):</w:t>
+      </w:r>
+    </w:p>
+    <w:p>
+      <w:pPr>
+        <w:pStyle w:val="ListParagraph"/>
+        <w:numPr>
+          <w:ilvl w:val="1"/>
+          <w:numId w:val="19"/>
+        </w:numPr>
+      </w:pPr>
+      <m:oMath>
+        <m:r>
+          <w:rPr>
+            <w:rFonts w:ascii="Cambria Math" w:hAnsi="Cambria Math"/>
+          </w:rPr>
+          <m:t xml:space="preserve">RMSE= </m:t>
+        </m:r>
+        <m:rad>
+          <m:radPr>
+            <m:degHide m:val="1"/>
+            <m:ctrlPr>
+              <w:rPr>
+                <w:rFonts w:ascii="Cambria Math" w:hAnsi="Cambria Math"/>
+                <w:i/>
+              </w:rPr>
+            </m:ctrlPr>
+          </m:radPr>
+          <m:deg/>
+          <m:e>
+            <m:f>
+              <m:fPr>
+                <m:ctrlPr>
+                  <w:rPr>
+                    <w:rFonts w:ascii="Cambria Math" w:hAnsi="Cambria Math"/>
+                    <w:i/>
+                  </w:rPr>
+                </m:ctrlPr>
+              </m:fPr>
+              <m:num>
+                <m:r>
+                  <w:rPr>
+                    <w:rFonts w:ascii="Cambria Math" w:hAnsi="Cambria Math"/>
+                  </w:rPr>
+                  <m:t>1</m:t>
+                </m:r>
+              </m:num>
+              <m:den>
+                <m:r>
+                  <w:rPr>
+                    <w:rFonts w:ascii="Cambria Math" w:hAnsi="Cambria Math"/>
+                  </w:rPr>
+                  <m:t>n</m:t>
+                </m:r>
+              </m:den>
+            </m:f>
+            <m:nary>
+              <m:naryPr>
+                <m:chr m:val="∑"/>
+                <m:limLoc m:val="undOvr"/>
+                <m:ctrlPr>
+                  <w:rPr>
+                    <w:rFonts w:ascii="Cambria Math" w:hAnsi="Cambria Math"/>
+                    <w:i/>
+                  </w:rPr>
+                </m:ctrlPr>
+              </m:naryPr>
+              <m:sub>
+                <m:r>
+                  <w:rPr>
+                    <w:rFonts w:ascii="Cambria Math" w:hAnsi="Cambria Math"/>
+                  </w:rPr>
+                  <m:t>i=1</m:t>
+                </m:r>
+              </m:sub>
+              <m:sup>
+                <m:r>
+                  <w:rPr>
+                    <w:rFonts w:ascii="Cambria Math" w:hAnsi="Cambria Math"/>
+                  </w:rPr>
+                  <m:t>n</m:t>
+                </m:r>
+              </m:sup>
+              <m:e>
+                <m:sSup>
+                  <m:sSupPr>
+                    <m:ctrlPr>
+                      <w:rPr>
+                        <w:rFonts w:ascii="Cambria Math" w:hAnsi="Cambria Math"/>
+                        <w:i/>
+                      </w:rPr>
+                    </m:ctrlPr>
+                  </m:sSupPr>
+                  <m:e>
+                    <m:r>
+                      <w:rPr>
+                        <w:rFonts w:ascii="Cambria Math" w:hAnsi="Cambria Math"/>
+                      </w:rPr>
+                      <m:t>(</m:t>
+                    </m:r>
+                    <m:sSub>
+                      <m:sSubPr>
+                        <m:ctrlPr>
+                          <w:rPr>
+                            <w:rFonts w:ascii="Cambria Math" w:hAnsi="Cambria Math"/>
+                            <w:i/>
+                          </w:rPr>
+                        </m:ctrlPr>
+                      </m:sSubPr>
+                      <m:e>
+                        <m:r>
+                          <w:rPr>
+                            <w:rFonts w:ascii="Cambria Math" w:hAnsi="Cambria Math"/>
+                          </w:rPr>
+                          <m:t>y</m:t>
+                        </m:r>
+                      </m:e>
+                      <m:sub>
+                        <m:r>
+                          <w:rPr>
+                            <w:rFonts w:ascii="Cambria Math" w:hAnsi="Cambria Math"/>
+                          </w:rPr>
+                          <m:t>i</m:t>
+                        </m:r>
+                      </m:sub>
+                    </m:sSub>
+                    <m:r>
+                      <w:rPr>
+                        <w:rFonts w:ascii="Cambria Math" w:hAnsi="Cambria Math"/>
+                      </w:rPr>
+                      <m:t>-</m:t>
+                    </m:r>
+                    <m:acc>
+                      <m:accPr>
+                        <m:ctrlPr>
+                          <w:rPr>
+                            <w:rFonts w:ascii="Cambria Math" w:hAnsi="Cambria Math"/>
+                            <w:i/>
+                          </w:rPr>
+                        </m:ctrlPr>
+                      </m:accPr>
+                      <m:e>
+                        <m:sSub>
+                          <m:sSubPr>
+                            <m:ctrlPr>
+                              <w:rPr>
+                                <w:rFonts w:ascii="Cambria Math" w:hAnsi="Cambria Math"/>
+                                <w:i/>
+                              </w:rPr>
+                            </m:ctrlPr>
+                          </m:sSubPr>
+                          <m:e>
+                            <m:r>
+                              <w:rPr>
+                                <w:rFonts w:ascii="Cambria Math" w:hAnsi="Cambria Math"/>
+                              </w:rPr>
+                              <m:t>y</m:t>
+                            </m:r>
+                          </m:e>
+                          <m:sub>
+                            <m:r>
+                              <w:rPr>
+                                <w:rFonts w:ascii="Cambria Math" w:hAnsi="Cambria Math"/>
+                              </w:rPr>
+                              <m:t>i</m:t>
+                            </m:r>
+                          </m:sub>
+                        </m:sSub>
+                      </m:e>
+                    </m:acc>
+                    <m:r>
+                      <w:rPr>
+                        <w:rFonts w:ascii="Cambria Math" w:hAnsi="Cambria Math"/>
+                      </w:rPr>
+                      <m:t>)</m:t>
+                    </m:r>
+                  </m:e>
+                  <m:sup>
+                    <m:r>
+                      <w:rPr>
+                        <w:rFonts w:ascii="Cambria Math" w:hAnsi="Cambria Math"/>
+                      </w:rPr>
+                      <m:t>2</m:t>
+                    </m:r>
+                  </m:sup>
+                </m:sSup>
+              </m:e>
+            </m:nary>
+          </m:e>
+        </m:rad>
+      </m:oMath>
+    </w:p>
+    <w:p>
+      <w:pPr>
+        <w:pStyle w:val="ListParagraph"/>
+        <w:numPr>
+          <w:ilvl w:val="0"/>
+          <w:numId w:val="19"/>
+        </w:numPr>
+      </w:pPr>
+      <w:r>
+        <w:t>Mean Absolute Error (MAE):</w:t>
+      </w:r>
+    </w:p>
+    <w:p>
+      <w:pPr>
+        <w:pStyle w:val="ListParagraph"/>
+        <w:numPr>
+          <w:ilvl w:val="1"/>
+          <w:numId w:val="19"/>
+        </w:numPr>
+      </w:pPr>
+      <m:oMath>
+        <m:r>
+          <w:rPr>
+            <w:rFonts w:ascii="Cambria Math" w:hAnsi="Cambria Math"/>
+          </w:rPr>
+          <m:t xml:space="preserve">MAE= </m:t>
+        </m:r>
+        <m:f>
+          <m:fPr>
+            <m:ctrlPr>
+              <w:rPr>
+                <w:rFonts w:ascii="Cambria Math" w:hAnsi="Cambria Math"/>
+                <w:i/>
+              </w:rPr>
+            </m:ctrlPr>
+          </m:fPr>
+          <m:num>
+            <m:r>
+              <w:rPr>
+                <w:rFonts w:ascii="Cambria Math" w:hAnsi="Cambria Math"/>
+              </w:rPr>
+              <m:t>1</m:t>
+            </m:r>
+          </m:num>
+          <m:den>
+            <m:r>
+              <w:rPr>
+                <w:rFonts w:ascii="Cambria Math" w:hAnsi="Cambria Math"/>
+              </w:rPr>
+              <m:t>n</m:t>
+            </m:r>
+          </m:den>
+        </m:f>
+        <m:nary>
+          <m:naryPr>
+            <m:chr m:val="∑"/>
+            <m:limLoc m:val="undOvr"/>
+            <m:ctrlPr>
+              <w:rPr>
+                <w:rFonts w:ascii="Cambria Math" w:hAnsi="Cambria Math"/>
+                <w:i/>
+              </w:rPr>
+            </m:ctrlPr>
+          </m:naryPr>
+          <m:sub>
+            <m:r>
+              <w:rPr>
+                <w:rFonts w:ascii="Cambria Math" w:hAnsi="Cambria Math"/>
+              </w:rPr>
+              <m:t>i=1</m:t>
+            </m:r>
+          </m:sub>
+          <m:sup>
+            <m:r>
+              <w:rPr>
+                <w:rFonts w:ascii="Cambria Math" w:hAnsi="Cambria Math"/>
+              </w:rPr>
+              <m:t>n</m:t>
+            </m:r>
+          </m:sup>
+          <m:e>
+            <m:d>
+              <m:dPr>
+                <m:begChr m:val="|"/>
+                <m:endChr m:val="|"/>
+                <m:ctrlPr>
+                  <w:rPr>
+                    <w:rFonts w:ascii="Cambria Math" w:hAnsi="Cambria Math"/>
+                    <w:i/>
+                  </w:rPr>
+                </m:ctrlPr>
+              </m:dPr>
+              <m:e>
+                <m:sSub>
+                  <m:sSubPr>
+                    <m:ctrlPr>
+                      <w:rPr>
+                        <w:rFonts w:ascii="Cambria Math" w:hAnsi="Cambria Math"/>
+                        <w:i/>
+                      </w:rPr>
+                    </m:ctrlPr>
+                  </m:sSubPr>
+                  <m:e>
+                    <m:r>
+                      <w:rPr>
+                        <w:rFonts w:ascii="Cambria Math" w:hAnsi="Cambria Math"/>
+                      </w:rPr>
+                      <m:t>y</m:t>
+                    </m:r>
+                  </m:e>
+                  <m:sub>
+                    <m:r>
+                      <w:rPr>
+                        <w:rFonts w:ascii="Cambria Math" w:hAnsi="Cambria Math"/>
+                      </w:rPr>
+                      <m:t>i</m:t>
+                    </m:r>
+                  </m:sub>
+                </m:sSub>
+                <m:r>
+                  <w:rPr>
+                    <w:rFonts w:ascii="Cambria Math" w:hAnsi="Cambria Math"/>
+                  </w:rPr>
+                  <m:t>-</m:t>
+                </m:r>
+                <m:acc>
+                  <m:accPr>
+                    <m:ctrlPr>
+                      <w:rPr>
+                        <w:rFonts w:ascii="Cambria Math" w:hAnsi="Cambria Math"/>
+                        <w:i/>
+                      </w:rPr>
+                    </m:ctrlPr>
+                  </m:accPr>
+                  <m:e>
+                    <m:sSub>
+                      <m:sSubPr>
+                        <m:ctrlPr>
+                          <w:rPr>
+                            <w:rFonts w:ascii="Cambria Math" w:hAnsi="Cambria Math"/>
+                            <w:i/>
+                          </w:rPr>
+                        </m:ctrlPr>
+                      </m:sSubPr>
+                      <m:e>
+                        <m:r>
+                          <w:rPr>
+                            <w:rFonts w:ascii="Cambria Math" w:hAnsi="Cambria Math"/>
+                          </w:rPr>
+                          <m:t>y</m:t>
+                        </m:r>
+                      </m:e>
+                      <m:sub>
+                        <m:r>
+                          <w:rPr>
+                            <w:rFonts w:ascii="Cambria Math" w:hAnsi="Cambria Math"/>
+                          </w:rPr>
+                          <m:t>i</m:t>
+                        </m:r>
+                      </m:sub>
+                    </m:sSub>
+                  </m:e>
+                </m:acc>
+              </m:e>
+            </m:d>
+          </m:e>
+        </m:nary>
+      </m:oMath>
+    </w:p>
+    <w:p>
+      <w:pPr>
+        <w:pStyle w:val="ListParagraph"/>
+        <w:numPr>
+          <w:ilvl w:val="0"/>
+          <w:numId w:val="19"/>
+        </w:numPr>
+        <w:rPr>
+          <w:rFonts w:eastAsiaTheme="minorEastAsia"/>
+        </w:rPr>
+      </w:pPr>
+      <m:oMath>
+        <m:r>
+          <w:rPr>
+            <w:rFonts w:ascii="Cambria Math" w:hAnsi="Cambria Math"/>
+          </w:rPr>
+          <m:t xml:space="preserve">Mean Absoulte Percentage Error </m:t>
+        </m:r>
+        <m:d>
+          <m:dPr>
+            <m:ctrlPr>
+              <w:rPr>
+                <w:rFonts w:ascii="Cambria Math" w:hAnsi="Cambria Math"/>
+                <w:i/>
+              </w:rPr>
+            </m:ctrlPr>
+          </m:dPr>
+          <m:e>
+            <m:r>
+              <w:rPr>
+                <w:rFonts w:ascii="Cambria Math" w:hAnsi="Cambria Math"/>
+              </w:rPr>
+              <m:t>MAPE</m:t>
+            </m:r>
+          </m:e>
+        </m:d>
+        <m:r>
+          <w:rPr>
+            <w:rFonts w:ascii="Cambria Math" w:hAnsi="Cambria Math"/>
+          </w:rPr>
+          <m:t>:</m:t>
+        </m:r>
+      </m:oMath>
+    </w:p>
+    <w:p>
+      <w:pPr>
+        <w:pStyle w:val="ListParagraph"/>
+        <w:numPr>
+          <w:ilvl w:val="1"/>
+          <w:numId w:val="19"/>
+        </w:numPr>
+        <w:rPr>
+          <w:rFonts w:eastAsiaTheme="minorEastAsia"/>
+        </w:rPr>
+      </w:pPr>
+      <w:r>
+        <w:rPr>
+          <w:rFonts w:eastAsiaTheme="minorEastAsia"/>
+        </w:rPr>
+        <w:t xml:space="preserve">MAPE = </w:t>
+      </w:r>
+      <m:oMath>
+        <m:f>
+          <m:fPr>
+            <m:ctrlPr>
+              <w:rPr>
+                <w:rFonts w:ascii="Cambria Math" w:eastAsiaTheme="minorEastAsia" w:hAnsi="Cambria Math"/>
+                <w:i/>
+              </w:rPr>
+            </m:ctrlPr>
+          </m:fPr>
+          <m:num>
+            <m:r>
+              <w:rPr>
+                <w:rFonts w:ascii="Cambria Math" w:eastAsiaTheme="minorEastAsia" w:hAnsi="Cambria Math"/>
+              </w:rPr>
+              <m:t>100%</m:t>
+            </m:r>
+          </m:num>
+          <m:den>
+            <m:r>
+              <w:rPr>
+                <w:rFonts w:ascii="Cambria Math" w:eastAsiaTheme="minorEastAsia" w:hAnsi="Cambria Math"/>
+              </w:rPr>
+              <m:t>n</m:t>
+            </m:r>
+          </m:den>
+        </m:f>
+        <m:nary>
+          <m:naryPr>
+            <m:chr m:val="∑"/>
+            <m:limLoc m:val="undOvr"/>
+            <m:ctrlPr>
+              <w:rPr>
+                <w:rFonts w:ascii="Cambria Math" w:eastAsiaTheme="minorEastAsia" w:hAnsi="Cambria Math"/>
+                <w:i/>
+              </w:rPr>
+            </m:ctrlPr>
+          </m:naryPr>
+          <m:sub>
+            <m:r>
+              <w:rPr>
+                <w:rFonts w:ascii="Cambria Math" w:eastAsiaTheme="minorEastAsia" w:hAnsi="Cambria Math"/>
+              </w:rPr>
+              <m:t>i=1</m:t>
+            </m:r>
+          </m:sub>
+          <m:sup>
+            <m:r>
+              <w:rPr>
+                <w:rFonts w:ascii="Cambria Math" w:eastAsiaTheme="minorEastAsia" w:hAnsi="Cambria Math"/>
+              </w:rPr>
+              <m:t>n</m:t>
+            </m:r>
+          </m:sup>
+          <m:e>
+            <m:d>
+              <m:dPr>
+                <m:begChr m:val="|"/>
+                <m:endChr m:val="|"/>
+                <m:ctrlPr>
+                  <w:rPr>
+                    <w:rFonts w:ascii="Cambria Math" w:eastAsiaTheme="minorEastAsia" w:hAnsi="Cambria Math"/>
+                    <w:i/>
+                  </w:rPr>
+                </m:ctrlPr>
+              </m:dPr>
+              <m:e>
+                <m:f>
+                  <m:fPr>
+                    <m:ctrlPr>
+                      <w:rPr>
+                        <w:rFonts w:ascii="Cambria Math" w:eastAsiaTheme="minorEastAsia" w:hAnsi="Cambria Math"/>
+                        <w:i/>
+                      </w:rPr>
+                    </m:ctrlPr>
+                  </m:fPr>
+                  <m:num>
+                    <m:sSub>
+                      <m:sSubPr>
+                        <m:ctrlPr>
+                          <w:rPr>
+                            <w:rFonts w:ascii="Cambria Math" w:eastAsiaTheme="minorEastAsia" w:hAnsi="Cambria Math"/>
+                            <w:i/>
+                          </w:rPr>
+                        </m:ctrlPr>
+                      </m:sSubPr>
+                      <m:e>
+                        <m:r>
+                          <w:rPr>
+                            <w:rFonts w:ascii="Cambria Math" w:eastAsiaTheme="minorEastAsia" w:hAnsi="Cambria Math"/>
+                          </w:rPr>
+                          <m:t>y</m:t>
+                        </m:r>
+                      </m:e>
+                      <m:sub>
+                        <m:r>
+                          <w:rPr>
+                            <w:rFonts w:ascii="Cambria Math" w:eastAsiaTheme="minorEastAsia" w:hAnsi="Cambria Math"/>
+                          </w:rPr>
+                          <m:t>i</m:t>
+                        </m:r>
+                      </m:sub>
+                    </m:sSub>
+                    <m:r>
+                      <w:rPr>
+                        <w:rFonts w:ascii="Cambria Math" w:eastAsiaTheme="minorEastAsia" w:hAnsi="Cambria Math"/>
+                      </w:rPr>
+                      <m:t xml:space="preserve">- </m:t>
+                    </m:r>
+                    <m:acc>
+                      <m:accPr>
+                        <m:ctrlPr>
+                          <w:rPr>
+                            <w:rFonts w:ascii="Cambria Math" w:eastAsiaTheme="minorEastAsia" w:hAnsi="Cambria Math"/>
+                            <w:i/>
+                          </w:rPr>
+                        </m:ctrlPr>
+                      </m:accPr>
+                      <m:e>
+                        <m:sSub>
+                          <m:sSubPr>
+                            <m:ctrlPr>
+                              <w:rPr>
+                                <w:rFonts w:ascii="Cambria Math" w:eastAsiaTheme="minorEastAsia" w:hAnsi="Cambria Math"/>
+                                <w:i/>
+                              </w:rPr>
+                            </m:ctrlPr>
+                          </m:sSubPr>
+                          <m:e>
+                            <m:r>
+                              <w:rPr>
+                                <w:rFonts w:ascii="Cambria Math" w:eastAsiaTheme="minorEastAsia" w:hAnsi="Cambria Math"/>
+                              </w:rPr>
+                              <m:t>y</m:t>
+                            </m:r>
+                          </m:e>
+                          <m:sub>
+                            <m:r>
+                              <w:rPr>
+                                <w:rFonts w:ascii="Cambria Math" w:eastAsiaTheme="minorEastAsia" w:hAnsi="Cambria Math"/>
+                              </w:rPr>
+                              <m:t>i</m:t>
+                            </m:r>
+                          </m:sub>
+                        </m:sSub>
+                      </m:e>
+                    </m:acc>
+                  </m:num>
+                  <m:den>
+                    <m:sSub>
+                      <m:sSubPr>
+                        <m:ctrlPr>
+                          <w:rPr>
+                            <w:rFonts w:ascii="Cambria Math" w:eastAsiaTheme="minorEastAsia" w:hAnsi="Cambria Math"/>
+                            <w:i/>
+                          </w:rPr>
+                        </m:ctrlPr>
+                      </m:sSubPr>
+                      <m:e>
+                        <m:r>
+                          <w:rPr>
+                            <w:rFonts w:ascii="Cambria Math" w:eastAsiaTheme="minorEastAsia" w:hAnsi="Cambria Math"/>
+                          </w:rPr>
+                          <m:t>y</m:t>
+                        </m:r>
+                      </m:e>
+                      <m:sub>
+                        <m:r>
+                          <w:rPr>
+                            <w:rFonts w:ascii="Cambria Math" w:eastAsiaTheme="minorEastAsia" w:hAnsi="Cambria Math"/>
+                          </w:rPr>
+                          <m:t>i</m:t>
+                        </m:r>
+                      </m:sub>
+                    </m:sSub>
+                  </m:den>
+                </m:f>
+              </m:e>
+            </m:d>
+          </m:e>
+        </m:nary>
+      </m:oMath>
+    </w:p>
+    <w:p>
+      <w:pPr>
+        <w:rPr>
+          <w:rFonts w:eastAsiaTheme="minorEastAsia"/>
+        </w:rPr>
+      </w:pPr>
+      <w:r>
+        <w:rPr>
+          <w:rFonts w:eastAsiaTheme="minorEastAsia"/>
+        </w:rPr>
+        <w:t>(Note: MAPE can be undefined or infinite if any tru</w:t>
+      </w:r>
+      <w:r>
+        <w:rPr>
+          <w:rFonts w:eastAsiaTheme="minorEastAsia"/>
+        </w:rPr>
+        <w:t>e value y</w:t>
+      </w:r>
+      <w:r>
+        <w:rPr>
+          <w:rFonts w:eastAsiaTheme="minorEastAsia"/>
+          <w:vertAlign w:val="subscript"/>
+        </w:rPr>
+        <w:t>i</w:t>
+      </w:r>
+      <w:r>
+        <w:rPr>
+          <w:rFonts w:eastAsiaTheme="minorEastAsia"/>
+        </w:rPr>
+        <w:t xml:space="preserve"> </w:t>
+      </w:r>
+      <w:r>
+        <w:rPr>
+          <w:rFonts w:eastAsiaTheme="minorEastAsia"/>
+        </w:rPr>
+        <w:t>is zero.)</w:t>
+      </w:r>
+    </w:p>
+    <w:p>
+      <w:pPr>
+        <w:rPr>
+          <w:rFonts w:eastAsiaTheme="minorEastAsia"/>
+        </w:rPr>
+      </w:pPr>
+      <w:r>
+        <w:rPr>
+          <w:rFonts w:eastAsiaTheme="minorEastAsia"/>
+        </w:rPr>
+        <w:lastRenderedPageBreak/>
+        <w:t>Program:</w:t>
+      </w:r>
+    </w:p>
+    <w:p>
+      <w:pPr>
+        <w:jc w:val="both"/>
+      </w:pPr>
+      <w:r>
+        <w:t>The following link includes the step-by-step ipynb file for project.</w:t>
+      </w:r>
+    </w:p>
+    <w:p>
+      <w:pPr>
+        <w:rPr>
+          <w:rFonts w:eastAsiaTheme="minorEastAsia"/>
+        </w:rPr>
+      </w:pPr>
+      <w:hyperlink r:id="rId30" w:history="1">
+        <w:r>
+          <w:rPr>
+            <w:rStyle w:val="Hyperlink"/>
+            <w:rFonts w:eastAsiaTheme="minorEastAsia"/>
+          </w:rPr>
+          <w:t>https://colab.research.google.com/drive/1mdjkwLqPkV5TDgBvn4Nfn5PlzL-b8gSe?usp=sharing</w:t>
+        </w:r>
+      </w:hyperlink>
+    </w:p>
+    <w:p>
+      <w:pPr>
+        <w:rPr>
+          <w:rFonts w:eastAsiaTheme="minorEastAsia"/>
+        </w:rPr>
+      </w:pPr>
+      <w:r>
+        <w:rPr>
+          <w:rFonts w:eastAsiaTheme="minorEastAsia"/>
+        </w:rPr>
+        <w:t>Compiled Code:</w:t>
+      </w:r>
+      <w:r>
+        <w:rPr>
+          <w:rFonts w:eastAsiaTheme="minorEastAsia"/>
+        </w:rPr>
+        <w:br/>
+      </w:r>
+      <w:r>
+        <w:rPr>
+          <w:rFonts w:eastAsiaTheme="minorEastAsia"/>
+        </w:rPr>
+        <w:t>import numpy as np</w:t>
+      </w:r>
+    </w:p>
+    <w:p>
+      <w:pPr>
+        <w:rPr>
+          <w:rFonts w:eastAsiaTheme="minorEastAsia"/>
+        </w:rPr>
+      </w:pPr>
+      <w:r>
+        <w:rPr>
+          <w:rFonts w:eastAsiaTheme="minorEastAsia"/>
+        </w:rPr>
+        <w:t>import pandas as pd</w:t>
+      </w:r>
+    </w:p>
+    <w:p>
+      <w:pPr>
+        <w:rPr>
+          <w:rFonts w:eastAsiaTheme="minorEastAsia"/>
+        </w:rPr>
+      </w:pPr>
+      <w:r>
+        <w:rPr>
+          <w:rFonts w:eastAsiaTheme="minorEastAsia"/>
+        </w:rPr>
+        <w:t>from sklearn.model_selection import train_test_split</w:t>
+      </w:r>
+    </w:p>
+    <w:p>
+      <w:pPr>
+        <w:rPr>
+          <w:rFonts w:eastAsiaTheme="minorEastAsia"/>
+        </w:rPr>
+      </w:pPr>
+      <w:r>
+        <w:rPr>
+          <w:rFonts w:eastAsiaTheme="minorEastAsia"/>
+        </w:rPr>
+        <w:t>from sklearn.preprocessing import LabelEncoder, StandardScaler</w:t>
+      </w:r>
+    </w:p>
+    <w:p>
+      <w:pPr>
+        <w:rPr>
+          <w:rFonts w:eastAsiaTheme="minorEastAsia"/>
+        </w:rPr>
+      </w:pPr>
+      <w:r>
+        <w:rPr>
+          <w:rFonts w:eastAsiaTheme="minorEastAsia"/>
+        </w:rPr>
+        <w:t>from sklearn.metrics import mean_squared_error, mean_absolute_error</w:t>
+      </w:r>
+    </w:p>
+    <w:p>
+      <w:pPr>
+        <w:rPr>
+          <w:rFonts w:eastAsiaTheme="minorEastAsia"/>
+        </w:rPr>
+      </w:pPr>
+      <w:r>
+        <w:rPr>
+          <w:rFonts w:eastAsiaTheme="minorEastAsia"/>
+        </w:rPr>
+        <w:t>import tensorflow as tf</w:t>
+      </w:r>
+    </w:p>
+    <w:p>
+      <w:pPr>
+        <w:rPr>
+          <w:rFonts w:eastAsiaTheme="minorEastAsia"/>
+        </w:rPr>
+      </w:pPr>
+    </w:p>
+    <w:p>
+      <w:pPr>
+        <w:rPr>
+          <w:rFonts w:eastAsiaTheme="minorEastAsia"/>
+        </w:rPr>
+      </w:pPr>
+      <w:r>
+        <w:rPr>
+          <w:rFonts w:eastAsiaTheme="minorEastAsia"/>
+        </w:rPr>
+        <w:t># Load your dataset</w:t>
+      </w:r>
+    </w:p>
+    <w:p>
+      <w:pPr>
+        <w:rPr>
+          <w:rFonts w:eastAsiaTheme="minorEastAsia"/>
+        </w:rPr>
+      </w:pPr>
+      <w:r>
+        <w:rPr>
+          <w:rFonts w:eastAsiaTheme="minorEastAsia"/>
+        </w:rPr>
+        <w:t>df = pd.read_csv('lib/reference_dataset/Housing.csv')</w:t>
+      </w:r>
+    </w:p>
+    <w:p>
+      <w:pPr>
+        <w:rPr>
+          <w:rFonts w:eastAsiaTheme="minorEastAsia"/>
+        </w:rPr>
+      </w:pPr>
+    </w:p>
+    <w:p>
+      <w:pPr>
+        <w:rPr>
+          <w:rFonts w:eastAsiaTheme="minorEastAsia"/>
+        </w:rPr>
+      </w:pPr>
+      <w:r>
+        <w:rPr>
+          <w:rFonts w:eastAsiaTheme="minorEastAsia"/>
+        </w:rPr>
+        <w:t># 1. Check for missing values and handle them</w:t>
+      </w:r>
+    </w:p>
+    <w:p>
+      <w:pPr>
+        <w:rPr>
+          <w:rFonts w:eastAsiaTheme="minorEastAsia"/>
+        </w:rPr>
+      </w:pPr>
+      <w:r>
+        <w:rPr>
+          <w:rFonts w:eastAsiaTheme="minorEastAsia"/>
+        </w:rPr>
+        <w:t>print("Missing Values:\n", df.isnull().sum())</w:t>
+      </w:r>
+    </w:p>
+    <w:p>
+      <w:pPr>
+        <w:rPr>
+          <w:rFonts w:eastAsiaTheme="minorEastAsia"/>
+        </w:rPr>
+      </w:pPr>
+      <w:r>
+        <w:rPr>
+          <w:rFonts w:eastAsiaTheme="minorEastAsia"/>
+        </w:rPr>
+        <w:t>df = df.dropna()  # or you can use df.fillna() for imputation</w:t>
+      </w:r>
+    </w:p>
+    <w:p>
+      <w:pPr>
+        <w:rPr>
+          <w:rFonts w:eastAsiaTheme="minorEastAsia"/>
+        </w:rPr>
+      </w:pPr>
+    </w:p>
+    <w:p>
+      <w:pPr>
+        <w:rPr>
+          <w:rFonts w:eastAsiaTheme="minorEastAsia"/>
+        </w:rPr>
+      </w:pPr>
+      <w:r>
+        <w:rPr>
+          <w:rFonts w:eastAsiaTheme="minorEastAsia"/>
+        </w:rPr>
+        <w:t># 2. Display input and output features</w:t>
+      </w:r>
+    </w:p>
+    <w:p>
+      <w:pPr>
+        <w:rPr>
+          <w:rFonts w:eastAsiaTheme="minorEastAsia"/>
+        </w:rPr>
+      </w:pPr>
+      <w:r>
+        <w:rPr>
+          <w:rFonts w:eastAsiaTheme="minorEastAsia"/>
+        </w:rPr>
+        <w:t>print("\nInput Features:\n", df.columns[:-1])</w:t>
+      </w:r>
+    </w:p>
+    <w:p>
+      <w:pPr>
+        <w:rPr>
+          <w:rFonts w:eastAsiaTheme="minorEastAsia"/>
+        </w:rPr>
+      </w:pPr>
+      <w:r>
+        <w:rPr>
+          <w:rFonts w:eastAsiaTheme="minorEastAsia"/>
+        </w:rPr>
+        <w:t>print("\nOutput Feature:\n", df.columns[-1])</w:t>
+      </w:r>
+    </w:p>
+    <w:p>
+      <w:pPr>
+        <w:rPr>
+          <w:rFonts w:eastAsiaTheme="minorEastAsia"/>
+        </w:rPr>
+      </w:pPr>
+    </w:p>
+    <w:p>
+      <w:pPr>
+        <w:rPr>
+          <w:rFonts w:eastAsiaTheme="minorEastAsia"/>
+        </w:rPr>
+      </w:pPr>
+      <w:r>
+        <w:rPr>
+          <w:rFonts w:eastAsiaTheme="minorEastAsia"/>
+        </w:rPr>
+        <w:t># 3. Encode non-numeric input attributes</w:t>
+      </w:r>
+    </w:p>
+    <w:p>
+      <w:pPr>
+        <w:rPr>
+          <w:rFonts w:eastAsiaTheme="minorEastAsia"/>
+        </w:rPr>
+      </w:pPr>
+      <w:r>
+        <w:rPr>
+          <w:rFonts w:eastAsiaTheme="minorEastAsia"/>
+        </w:rPr>
+        <w:t>label_encoders = {}</w:t>
+      </w:r>
+    </w:p>
+    <w:p>
+      <w:pPr>
+        <w:rPr>
+          <w:rFonts w:eastAsiaTheme="minorEastAsia"/>
+        </w:rPr>
+      </w:pPr>
+      <w:r>
+        <w:rPr>
+          <w:rFonts w:eastAsiaTheme="minorEastAsia"/>
+        </w:rPr>
+        <w:t>for column in df.select_dtypes(include=['object']).columns:</w:t>
+      </w:r>
+    </w:p>
+    <w:p>
+      <w:pPr>
+        <w:rPr>
+          <w:rFonts w:eastAsiaTheme="minorEastAsia"/>
+        </w:rPr>
+      </w:pPr>
+      <w:r>
+        <w:rPr>
+          <w:rFonts w:eastAsiaTheme="minorEastAsia"/>
+        </w:rPr>
+        <w:t xml:space="preserve">    le = LabelEncoder()</w:t>
+      </w:r>
+    </w:p>
+    <w:p>
+      <w:pPr>
+        <w:rPr>
+          <w:rFonts w:eastAsiaTheme="minorEastAsia"/>
+        </w:rPr>
+      </w:pPr>
+      <w:r>
+        <w:rPr>
+          <w:rFonts w:eastAsiaTheme="minorEastAsia"/>
+        </w:rPr>
+        <w:t xml:space="preserve">    df[column] = le.fit_transform(df[column])</w:t>
+      </w:r>
+    </w:p>
+    <w:p>
+      <w:pPr>
+        <w:rPr>
+          <w:rFonts w:eastAsiaTheme="minorEastAsia"/>
+        </w:rPr>
+      </w:pPr>
+      <w:r>
+        <w:rPr>
+          <w:rFonts w:eastAsiaTheme="minorEastAsia"/>
+        </w:rPr>
+        <w:t xml:space="preserve">    label_encoders[column] = le</w:t>
+      </w:r>
+    </w:p>
+    <w:p>
+      <w:pPr>
+        <w:rPr>
+          <w:rFonts w:eastAsiaTheme="minorEastAsia"/>
+        </w:rPr>
+      </w:pPr>
+    </w:p>
+    <w:p>
+      <w:pPr>
+        <w:rPr>
+          <w:rFonts w:eastAsiaTheme="minorEastAsia"/>
+        </w:rPr>
+      </w:pPr>
+      <w:r>
+        <w:rPr>
+          <w:rFonts w:eastAsiaTheme="minorEastAsia"/>
+        </w:rPr>
+        <w:lastRenderedPageBreak/>
+        <w:t># 4. Normalize input and output attributes</w:t>
+      </w:r>
+    </w:p>
+    <w:p>
+      <w:pPr>
+        <w:rPr>
+          <w:rFonts w:eastAsiaTheme="minorEastAsia"/>
+        </w:rPr>
+      </w:pPr>
+      <w:r>
+        <w:rPr>
+          <w:rFonts w:eastAsiaTheme="minorEastAsia"/>
+        </w:rPr>
+        <w:t>scaler_X = StandardScaler()</w:t>
+      </w:r>
+    </w:p>
+    <w:p>
+      <w:pPr>
+        <w:rPr>
+          <w:rFonts w:eastAsiaTheme="minorEastAsia"/>
+        </w:rPr>
+      </w:pPr>
+      <w:r>
+        <w:rPr>
+          <w:rFonts w:eastAsiaTheme="minorEastAsia"/>
+        </w:rPr>
+        <w:t>scaler_y = StandardScaler()</w:t>
+      </w:r>
+    </w:p>
+    <w:p>
+      <w:pPr>
+        <w:rPr>
+          <w:rFonts w:eastAsiaTheme="minorEastAsia"/>
+        </w:rPr>
+      </w:pPr>
+    </w:p>
+    <w:p>
+      <w:pPr>
+        <w:rPr>
+          <w:rFonts w:eastAsiaTheme="minorEastAsia"/>
+        </w:rPr>
+      </w:pPr>
+      <w:r>
+        <w:rPr>
+          <w:rFonts w:eastAsiaTheme="minorEastAsia"/>
+        </w:rPr>
+        <w:t>X = df.iloc[:, :-1].values  # All columns except last</w:t>
+      </w:r>
+    </w:p>
+    <w:p>
+      <w:pPr>
+        <w:rPr>
+          <w:rFonts w:eastAsiaTheme="minorEastAsia"/>
+        </w:rPr>
+      </w:pPr>
+      <w:r>
+        <w:rPr>
+          <w:rFonts w:eastAsiaTheme="minorEastAsia"/>
+        </w:rPr>
+        <w:t>y = df.iloc[:, -1].values.reshape(-1, 1)  # Last column (target)</w:t>
+      </w:r>
+    </w:p>
+    <w:p>
+      <w:pPr>
+        <w:rPr>
+          <w:rFonts w:eastAsiaTheme="minorEastAsia"/>
+        </w:rPr>
+      </w:pPr>
+    </w:p>
+    <w:p>
+      <w:pPr>
+        <w:rPr>
+          <w:rFonts w:eastAsiaTheme="minorEastAsia"/>
+        </w:rPr>
+      </w:pPr>
+      <w:r>
+        <w:rPr>
+          <w:rFonts w:eastAsiaTheme="minorEastAsia"/>
+        </w:rPr>
+        <w:t>X_scaled = scaler_X.fit_transform(X)</w:t>
+      </w:r>
+    </w:p>
+    <w:p>
+      <w:pPr>
+        <w:rPr>
+          <w:rFonts w:eastAsiaTheme="minorEastAsia"/>
+        </w:rPr>
+      </w:pPr>
+      <w:r>
+        <w:rPr>
+          <w:rFonts w:eastAsiaTheme="minorEastAsia"/>
+        </w:rPr>
+        <w:t>y_scaled = scaler_y.fit_transform(y)</w:t>
+      </w:r>
+    </w:p>
+    <w:p>
+      <w:pPr>
+        <w:rPr>
+          <w:rFonts w:eastAsiaTheme="minorEastAsia"/>
+        </w:rPr>
+      </w:pPr>
+    </w:p>
+    <w:p>
+      <w:pPr>
+        <w:rPr>
+          <w:rFonts w:eastAsiaTheme="minorEastAsia"/>
+        </w:rPr>
+      </w:pPr>
+      <w:r>
+        <w:rPr>
+          <w:rFonts w:eastAsiaTheme="minorEastAsia"/>
+        </w:rPr>
+        <w:t># 5. Split dataset into 70:15:15</w:t>
+      </w:r>
+    </w:p>
+    <w:p>
+      <w:pPr>
+        <w:rPr>
+          <w:rFonts w:eastAsiaTheme="minorEastAsia"/>
+        </w:rPr>
+      </w:pPr>
+      <w:r>
+        <w:rPr>
+          <w:rFonts w:eastAsiaTheme="minorEastAsia"/>
+        </w:rPr>
+        <w:t>X_train, X_temp, y_train, y_temp = train_test_split(X_scaled, y_scaled, test_size=0.30, random_state=42)</w:t>
+      </w:r>
+    </w:p>
+    <w:p>
+      <w:pPr>
+        <w:rPr>
+          <w:rFonts w:eastAsiaTheme="minorEastAsia"/>
+        </w:rPr>
+      </w:pPr>
+      <w:r>
+        <w:rPr>
+          <w:rFonts w:eastAsiaTheme="minorEastAsia"/>
+        </w:rPr>
+        <w:t>X_val, X_test, y_val, y_test = train_test_split(X_temp, y_temp, test_size=0.5, random_state=42)</w:t>
+      </w:r>
+    </w:p>
+    <w:p>
+      <w:pPr>
+        <w:rPr>
+          <w:rFonts w:eastAsiaTheme="minorEastAsia"/>
+        </w:rPr>
+      </w:pPr>
+    </w:p>
+    <w:p>
+      <w:pPr>
+        <w:rPr>
+          <w:rFonts w:eastAsiaTheme="minorEastAsia"/>
+        </w:rPr>
+      </w:pPr>
+      <w:r>
+        <w:rPr>
+          <w:rFonts w:eastAsiaTheme="minorEastAsia"/>
+        </w:rPr>
+        <w:t>print(f"\nTrain set size: {X_train.shape}")</w:t>
+      </w:r>
+    </w:p>
+    <w:p>
+      <w:pPr>
+        <w:rPr>
+          <w:rFonts w:eastAsiaTheme="minorEastAsia"/>
+        </w:rPr>
+      </w:pPr>
+      <w:r>
+        <w:rPr>
+          <w:rFonts w:eastAsiaTheme="minorEastAsia"/>
+        </w:rPr>
+        <w:t>print(f"Validation set size: {X_val.shape}")</w:t>
+      </w:r>
+    </w:p>
+    <w:p>
+      <w:pPr>
+        <w:rPr>
+          <w:rFonts w:eastAsiaTheme="minorEastAsia"/>
+        </w:rPr>
+      </w:pPr>
+      <w:r>
+        <w:rPr>
+          <w:rFonts w:eastAsiaTheme="minorEastAsia"/>
+        </w:rPr>
+        <w:t>print(f"Test set size: {X_test.shape}")</w:t>
+      </w:r>
+    </w:p>
+    <w:p>
+      <w:pPr>
+        <w:rPr>
+          <w:rFonts w:eastAsiaTheme="minorEastAsia"/>
+        </w:rPr>
+      </w:pPr>
+    </w:p>
+    <w:p>
+      <w:pPr>
+        <w:rPr>
+          <w:rFonts w:eastAsiaTheme="minorEastAsia"/>
+        </w:rPr>
+      </w:pPr>
+      <w:r>
+        <w:rPr>
+          <w:rFonts w:eastAsiaTheme="minorEastAsia"/>
+        </w:rPr>
+        <w:t># 6. Construct the MLP model</w:t>
+      </w:r>
+    </w:p>
+    <w:p>
+      <w:pPr>
+        <w:rPr>
+          <w:rFonts w:eastAsiaTheme="minorEastAsia"/>
+        </w:rPr>
+      </w:pPr>
+      <w:r>
+        <w:rPr>
+          <w:rFonts w:eastAsiaTheme="minorEastAsia"/>
+        </w:rPr>
+        <w:t>model = tf.keras.Sequential([</w:t>
+      </w:r>
+    </w:p>
+    <w:p>
+      <w:pPr>
+        <w:rPr>
+          <w:rFonts w:eastAsiaTheme="minorEastAsia"/>
+        </w:rPr>
+      </w:pPr>
+      <w:r>
+        <w:rPr>
+          <w:rFonts w:eastAsiaTheme="minorEastAsia"/>
+        </w:rPr>
+        <w:t xml:space="preserve">    tf.keras.layers.Input(shape=(X_train.shape[1],)),  # input layer</w:t>
+      </w:r>
+    </w:p>
+    <w:p>
+      <w:pPr>
+        <w:rPr>
+          <w:rFonts w:eastAsiaTheme="minorEastAsia"/>
+        </w:rPr>
+      </w:pPr>
+      <w:r>
+        <w:rPr>
+          <w:rFonts w:eastAsiaTheme="minorEastAsia"/>
+        </w:rPr>
+        <w:t xml:space="preserve">    tf.keras.layers.Dense(128, activation='relu'),</w:t>
+      </w:r>
+    </w:p>
+    <w:p>
+      <w:pPr>
+        <w:rPr>
+          <w:rFonts w:eastAsiaTheme="minorEastAsia"/>
+        </w:rPr>
+      </w:pPr>
+      <w:r>
+        <w:rPr>
+          <w:rFonts w:eastAsiaTheme="minorEastAsia"/>
+        </w:rPr>
+        <w:t xml:space="preserve">    tf.keras.layers.Dense(64, activation='relu'),</w:t>
+      </w:r>
+    </w:p>
+    <w:p>
+      <w:pPr>
+        <w:rPr>
+          <w:rFonts w:eastAsiaTheme="minorEastAsia"/>
+        </w:rPr>
+      </w:pPr>
+      <w:r>
+        <w:rPr>
+          <w:rFonts w:eastAsiaTheme="minorEastAsia"/>
+        </w:rPr>
+        <w:t xml:space="preserve">    tf.keras.layers.Dense(32, activation='relu'),</w:t>
+      </w:r>
+    </w:p>
+    <w:p>
+      <w:pPr>
+        <w:rPr>
+          <w:rFonts w:eastAsiaTheme="minorEastAsia"/>
+        </w:rPr>
+      </w:pPr>
+      <w:r>
+        <w:rPr>
+          <w:rFonts w:eastAsiaTheme="minorEastAsia"/>
+        </w:rPr>
+        <w:t xml:space="preserve">    tf.keras.layers.Dense(16, activation='relu'),</w:t>
+      </w:r>
+    </w:p>
+    <w:p>
+      <w:pPr>
+        <w:rPr>
+          <w:rFonts w:eastAsiaTheme="minorEastAsia"/>
+        </w:rPr>
+      </w:pPr>
+      <w:r>
+        <w:rPr>
+          <w:rFonts w:eastAsiaTheme="minorEastAsia"/>
+        </w:rPr>
+        <w:t xml:space="preserve">    tf.keras.layers.Dense(1)  # output layer (no activation)</w:t>
+      </w:r>
+    </w:p>
+    <w:p>
+      <w:pPr>
+        <w:rPr>
+          <w:rFonts w:eastAsiaTheme="minorEastAsia"/>
+        </w:rPr>
+      </w:pPr>
+      <w:r>
+        <w:rPr>
+          <w:rFonts w:eastAsiaTheme="minorEastAsia"/>
+        </w:rPr>
+        <w:t>])</w:t>
+      </w:r>
+    </w:p>
+    <w:p>
+      <w:pPr>
+        <w:rPr>
+          <w:rFonts w:eastAsiaTheme="minorEastAsia"/>
+        </w:rPr>
+      </w:pPr>
+    </w:p>
+    <w:p>
+      <w:pPr>
+        <w:rPr>
+          <w:rFonts w:eastAsiaTheme="minorEastAsia"/>
+        </w:rPr>
+      </w:pPr>
+      <w:r>
+        <w:rPr>
+          <w:rFonts w:eastAsiaTheme="minorEastAsia"/>
+        </w:rPr>
+        <w:lastRenderedPageBreak/>
+        <w:t>model.compile(optimizer='adam', loss='mse')</w:t>
+      </w:r>
+    </w:p>
+    <w:p>
+      <w:pPr>
+        <w:rPr>
+          <w:rFonts w:eastAsiaTheme="minorEastAsia"/>
+        </w:rPr>
+      </w:pPr>
+    </w:p>
+    <w:p>
+      <w:pPr>
+        <w:rPr>
+          <w:rFonts w:eastAsiaTheme="minorEastAsia"/>
+        </w:rPr>
+      </w:pPr>
+      <w:r>
+        <w:rPr>
+          <w:rFonts w:eastAsiaTheme="minorEastAsia"/>
+        </w:rPr>
+        <w:t># 7. Train the model</w:t>
+      </w:r>
+    </w:p>
+    <w:p>
+      <w:pPr>
+        <w:rPr>
+          <w:rFonts w:eastAsiaTheme="minorEastAsia"/>
+        </w:rPr>
+      </w:pPr>
+      <w:r>
+        <w:rPr>
+          <w:rFonts w:eastAsiaTheme="minorEastAsia"/>
+        </w:rPr>
+        <w:t>history = model.fit(</w:t>
+      </w:r>
+    </w:p>
+    <w:p>
+      <w:pPr>
+        <w:rPr>
+          <w:rFonts w:eastAsiaTheme="minorEastAsia"/>
+        </w:rPr>
+      </w:pPr>
+      <w:r>
+        <w:rPr>
+          <w:rFonts w:eastAsiaTheme="minorEastAsia"/>
+        </w:rPr>
+        <w:t xml:space="preserve">    X_train, y_train,</w:t>
+      </w:r>
+    </w:p>
+    <w:p>
+      <w:pPr>
+        <w:rPr>
+          <w:rFonts w:eastAsiaTheme="minorEastAsia"/>
+        </w:rPr>
+      </w:pPr>
+      <w:r>
+        <w:rPr>
+          <w:rFonts w:eastAsiaTheme="minorEastAsia"/>
+        </w:rPr>
+        <w:t xml:space="preserve">    validation_data=(X_val, y_val),</w:t>
+      </w:r>
+    </w:p>
+    <w:p>
+      <w:pPr>
+        <w:rPr>
+          <w:rFonts w:eastAsiaTheme="minorEastAsia"/>
+        </w:rPr>
+      </w:pPr>
+      <w:r>
+        <w:rPr>
+          <w:rFonts w:eastAsiaTheme="minorEastAsia"/>
+        </w:rPr>
+        <w:t xml:space="preserve">    epochs=100,</w:t>
+      </w:r>
+    </w:p>
+    <w:p>
+      <w:pPr>
+        <w:rPr>
+          <w:rFonts w:eastAsiaTheme="minorEastAsia"/>
+        </w:rPr>
+      </w:pPr>
+      <w:r>
+        <w:rPr>
+          <w:rFonts w:eastAsiaTheme="minorEastAsia"/>
+        </w:rPr>
+        <w:t xml:space="preserve">    batch_size=32,</w:t>
+      </w:r>
+    </w:p>
+    <w:p>
+      <w:pPr>
+        <w:rPr>
+          <w:rFonts w:eastAsiaTheme="minorEastAsia"/>
+        </w:rPr>
+      </w:pPr>
+      <w:r>
+        <w:rPr>
+          <w:rFonts w:eastAsiaTheme="minorEastAsia"/>
+        </w:rPr>
+        <w:t xml:space="preserve">    verbose=1</w:t>
+      </w:r>
+    </w:p>
+    <w:p>
+      <w:pPr>
+        <w:rPr>
+          <w:rFonts w:eastAsiaTheme="minorEastAsia"/>
+        </w:rPr>
+      </w:pPr>
+      <w:r>
+        <w:rPr>
+          <w:rFonts w:eastAsiaTheme="minorEastAsia"/>
+        </w:rPr>
+        <w:t>)</w:t>
+      </w:r>
+    </w:p>
+    <w:p>
+      <w:pPr>
+        <w:rPr>
+          <w:rFonts w:eastAsiaTheme="minorEastAsia"/>
+        </w:rPr>
+      </w:pPr>
+    </w:p>
+    <w:p>
+      <w:pPr>
+        <w:rPr>
+          <w:rFonts w:eastAsiaTheme="minorEastAsia"/>
+        </w:rPr>
+      </w:pPr>
+      <w:r>
+        <w:rPr>
+          <w:rFonts w:eastAsiaTheme="minorEastAsia"/>
+        </w:rPr>
+        <w:t># 8. Predict house price for test data</w:t>
+      </w:r>
+    </w:p>
+    <w:p>
+      <w:pPr>
+        <w:rPr>
+          <w:rFonts w:eastAsiaTheme="minorEastAsia"/>
+        </w:rPr>
+      </w:pPr>
+      <w:r>
+        <w:rPr>
+          <w:rFonts w:eastAsiaTheme="minorEastAsia"/>
+        </w:rPr>
+        <w:t>y_pred_scaled = model.predict(X_test)</w:t>
+      </w:r>
+    </w:p>
+    <w:p>
+      <w:pPr>
+        <w:rPr>
+          <w:rFonts w:eastAsiaTheme="minorEastAsia"/>
+        </w:rPr>
+      </w:pPr>
+    </w:p>
+    <w:p>
+      <w:pPr>
+        <w:rPr>
+          <w:rFonts w:eastAsiaTheme="minorEastAsia"/>
+        </w:rPr>
+      </w:pPr>
+      <w:r>
+        <w:rPr>
+          <w:rFonts w:eastAsiaTheme="minorEastAsia"/>
+        </w:rPr>
+        <w:t># 9. Perform inverse transformation</w:t>
+      </w:r>
+    </w:p>
+    <w:p>
+      <w:pPr>
+        <w:rPr>
+          <w:rFonts w:eastAsiaTheme="minorEastAsia"/>
+        </w:rPr>
+      </w:pPr>
+      <w:r>
+        <w:rPr>
+          <w:rFonts w:eastAsiaTheme="minorEastAsia"/>
+        </w:rPr>
+        <w:t>y_pred = scaler_y.inverse_transform(y_pred_scaled)</w:t>
+      </w:r>
+    </w:p>
+    <w:p>
+      <w:pPr>
+        <w:rPr>
+          <w:rFonts w:eastAsiaTheme="minorEastAsia"/>
+        </w:rPr>
+      </w:pPr>
+      <w:r>
+        <w:rPr>
+          <w:rFonts w:eastAsiaTheme="minorEastAsia"/>
+        </w:rPr>
+        <w:t>y_true = scaler_y.inverse_transform(y_test)</w:t>
+      </w:r>
+    </w:p>
+    <w:p>
+      <w:pPr>
+        <w:rPr>
+          <w:rFonts w:eastAsiaTheme="minorEastAsia"/>
+        </w:rPr>
+      </w:pPr>
+    </w:p>
+    <w:p>
+      <w:pPr>
+        <w:rPr>
+          <w:rFonts w:eastAsiaTheme="minorEastAsia"/>
+        </w:rPr>
+      </w:pPr>
+      <w:r>
+        <w:rPr>
+          <w:rFonts w:eastAsiaTheme="minorEastAsia"/>
+        </w:rPr>
+        <w:t># 10. Compute and display RMSE, MAE and MAPE</w:t>
+      </w:r>
+    </w:p>
+    <w:p>
+      <w:pPr>
+        <w:rPr>
+          <w:rFonts w:eastAsiaTheme="minorEastAsia"/>
+        </w:rPr>
+      </w:pPr>
+      <w:r>
+        <w:rPr>
+          <w:rFonts w:eastAsiaTheme="minorEastAsia"/>
+        </w:rPr>
+        <w:t>rmse = np.sqrt(mean_squared_error(y_true, y_pred))</w:t>
+      </w:r>
+    </w:p>
+    <w:p>
+      <w:pPr>
+        <w:rPr>
+          <w:rFonts w:eastAsiaTheme="minorEastAsia"/>
+        </w:rPr>
+      </w:pPr>
+      <w:r>
+        <w:rPr>
+          <w:rFonts w:eastAsiaTheme="minorEastAsia"/>
+        </w:rPr>
+        <w:t>mae = mean_absolute_error(y_true, y_pred)</w:t>
+      </w:r>
+    </w:p>
+    <w:p>
+      <w:pPr>
+        <w:rPr>
+          <w:rFonts w:eastAsiaTheme="minorEastAsia"/>
+        </w:rPr>
+      </w:pPr>
+      <w:r>
+        <w:rPr>
+          <w:rFonts w:eastAsiaTheme="minorEastAsia"/>
+        </w:rPr>
+        <w:t>epsilon = 1e-8  # Small value to prevent division by zero</w:t>
+      </w:r>
+    </w:p>
+    <w:p>
+      <w:pPr>
+        <w:rPr>
+          <w:rFonts w:eastAsiaTheme="minorEastAsia"/>
+        </w:rPr>
+      </w:pPr>
+      <w:r>
+        <w:rPr>
+          <w:rFonts w:eastAsiaTheme="minorEastAsia"/>
+        </w:rPr>
+        <w:t>mape = np.mean(np.abs((y_true - y_pred) / (y_true + epsilon))) * 100</w:t>
+      </w:r>
+    </w:p>
+    <w:p>
+      <w:pPr>
+        <w:rPr>
+          <w:rFonts w:eastAsiaTheme="minorEastAsia"/>
+        </w:rPr>
+      </w:pPr>
+    </w:p>
+    <w:p>
+      <w:pPr>
+        <w:rPr>
+          <w:rFonts w:eastAsiaTheme="minorEastAsia"/>
+        </w:rPr>
+      </w:pPr>
+      <w:r>
+        <w:rPr>
+          <w:rFonts w:eastAsiaTheme="minorEastAsia"/>
+        </w:rPr>
+        <w:t>print(f"\nRMSE: {rmse:.2f}")</w:t>
+      </w:r>
+    </w:p>
+    <w:p>
+      <w:pPr>
+        <w:rPr>
+          <w:rFonts w:eastAsiaTheme="minorEastAsia"/>
+        </w:rPr>
+      </w:pPr>
+      <w:r>
+        <w:rPr>
+          <w:rFonts w:eastAsiaTheme="minorEastAsia"/>
+        </w:rPr>
+        <w:t>print(f"MAE: {mae:.2f}")</w:t>
+      </w:r>
+    </w:p>
+    <w:p>
+      <w:pPr>
+        <w:rPr>
+          <w:rFonts w:eastAsiaTheme="minorEastAsia"/>
+        </w:rPr>
+      </w:pPr>
+      <w:r>
+        <w:rPr>
+          <w:rFonts w:eastAsiaTheme="minorEastAsia"/>
+        </w:rPr>
+        <w:t>print(f"MAPE: {mape:.2f}%")</w:t>
+      </w:r>
+    </w:p>
+    <w:p>
+      <w:pPr>
+        <w:rPr>
+          <w:rFonts w:eastAsiaTheme="minorEastAsia"/>
+        </w:rPr>
+      </w:pPr>
+    </w:p>
+    <w:p>
+      <w:pPr>
+        <w:rPr>
+          <w:rFonts w:eastAsiaTheme="minorEastAsia"/>
+        </w:rPr>
+      </w:pPr>
+      <w:r>
+        <w:rPr>
+          <w:rFonts w:eastAsiaTheme="minorEastAsia"/>
+        </w:rPr>
+        <w:lastRenderedPageBreak/>
+        <w:t>Output:</w:t>
+      </w:r>
+    </w:p>
+    <w:p>
+      <w:pPr>
+        <w:rPr>
+          <w:rFonts w:eastAsiaTheme="minorEastAsia"/>
+        </w:rPr>
+      </w:pPr>
+      <w:r>
+        <w:rPr>
+          <w:rFonts w:eastAsiaTheme="minorEastAsia"/>
+        </w:rPr>
+        <w:drawing>
+          <wp:inline distT="0" distB="0" distL="0" distR="0" wp14:anchorId="4BB80E67" wp14:editId="75928264">
+            <wp:extent cx="5943600" cy="5989320"/>
+            <wp:effectExtent l="0" t="0" r="0" b="0"/>
+            <wp:docPr id="1566207662" name="Picture 1"/>
+            <wp:cNvGraphicFramePr>
+              <a:graphicFrameLocks xmlns:a="http://schemas.openxmlformats.org/drawingml/2006/main" noChangeAspect="1"/>
+            </wp:cNvGraphicFramePr>
+            <a:graphic xmlns:a="http://schemas.openxmlformats.org/drawingml/2006/main">
+              <a:graphicData uri="http://schemas.openxmlformats.org/drawingml/2006/picture">
+                <pic:pic xmlns:pic="http://schemas.openxmlformats.org/drawingml/2006/picture">
+                  <pic:nvPicPr>
+                    <pic:cNvPr id="1566207662" name=""/>
+                    <pic:cNvPicPr/>
+                  </pic:nvPicPr>
+                  <pic:blipFill>
+                    <a:blip r:embed="rId31"/>
+                    <a:stretch>
+                      <a:fillRect/>
+                    </a:stretch>
+                  </pic:blipFill>
+                  <pic:spPr>
+                    <a:xfrm>
+                      <a:off x="0" y="0"/>
+                      <a:ext cx="5943600" cy="5989320"/>
+                    </a:xfrm>
+                    <a:prstGeom prst="rect">
+                      <a:avLst/>
+                    </a:prstGeom>
+                  </pic:spPr>
+                </pic:pic>
+              </a:graphicData>
+            </a:graphic>
+          </wp:inline>
+        </w:drawing>
+      </w:r>
+    </w:p>
+    <w:p>
+      <w:pPr>
+        <w:rPr>
+          <w:rFonts w:eastAsiaTheme="minorEastAsia"/>
+        </w:rPr>
+      </w:pPr>
+      <w:r>
+        <w:rPr>
+          <w:rFonts w:eastAsiaTheme="minorEastAsia"/>
+        </w:rPr>
+        <w:drawing>
+          <wp:inline distT="0" distB="0" distL="0" distR="0" wp14:anchorId="4EFB4E92" wp14:editId="1A021335">
+            <wp:extent cx="5811061" cy="1705213"/>
+            <wp:effectExtent l="0" t="0" r="0" b="9525"/>
+            <wp:docPr id="882780662" name="Picture 1"/>
+            <wp:cNvGraphicFramePr>
+              <a:graphicFrameLocks xmlns:a="http://schemas.openxmlformats.org/drawingml/2006/main" noChangeAspect="1"/>
+            </wp:cNvGraphicFramePr>
+            <a:graphic xmlns:a="http://schemas.openxmlformats.org/drawingml/2006/main">
+              <a:graphicData uri="http://schemas.openxmlformats.org/drawingml/2006/picture">
+                <pic:pic xmlns:pic="http://schemas.openxmlformats.org/drawingml/2006/picture">
+                  <pic:nvPicPr>
+                    <pic:cNvPr id="882780662" name=""/>
+                    <pic:cNvPicPr/>
+                  </pic:nvPicPr>
+                  <pic:blipFill>
+                    <a:blip r:embed="rId32"/>
+                    <a:stretch>
+                      <a:fillRect/>
+                    </a:stretch>
+                  </pic:blipFill>
+                  <pic:spPr>
+                    <a:xfrm>
+                      <a:off x="0" y="0"/>
+                      <a:ext cx="5811061" cy="1705213"/>
+                    </a:xfrm>
+                    <a:prstGeom prst="rect">
+                      <a:avLst/>
+                    </a:prstGeom>
+                  </pic:spPr>
+                </pic:pic>
+              </a:graphicData>
+            </a:graphic>
+          </wp:inline>
+        </w:drawing>
       </w:r>
     </w:p>
     <w:sectPr>
@@ -9010,6 +10943,119 @@
     </w:lvl>
   </w:abstractNum>
   <w:abstractNum w:abstractNumId="7" w15:restartNumberingAfterBreak="0">
+    <w:nsid w:val="34AC789C"/>
+    <w:multiLevelType w:val="hybridMultilevel"/>
+    <w:tmpl w:val="79FE877C"/>
+    <w:lvl w:ilvl="0" w:tplc="04090001">
+      <w:start w:val="1"/>
+      <w:numFmt w:val="bullet"/>
+      <w:lvlText w:val=""/>
+      <w:lvlJc w:val="left"/>
+      <w:pPr>
+        <w:ind w:left="720" w:hanging="360"/>
+      </w:pPr>
+      <w:rPr>
+        <w:rFonts w:ascii="Symbol" w:hAnsi="Symbol" w:hint="default"/>
+      </w:rPr>
+    </w:lvl>
+    <w:lvl w:ilvl="1" w:tplc="04090003" w:tentative="1">
+      <w:start w:val="1"/>
+      <w:numFmt w:val="bullet"/>
+      <w:lvlText w:val="o"/>
+      <w:lvlJc w:val="left"/>
+      <w:pPr>
+        <w:ind w:left="1440" w:hanging="360"/>
+      </w:pPr>
+      <w:rPr>
+        <w:rFonts w:ascii="Courier New" w:hAnsi="Courier New" w:cs="Courier New" w:hint="default"/>
+      </w:rPr>
+    </w:lvl>
+    <w:lvl w:ilvl="2" w:tplc="04090005" w:tentative="1">
+      <w:start w:val="1"/>
+      <w:numFmt w:val="bullet"/>
+      <w:lvlText w:val=""/>
+      <w:lvlJc w:val="left"/>
+      <w:pPr>
+        <w:ind w:left="2160" w:hanging="360"/>
+      </w:pPr>
+      <w:rPr>
+        <w:rFonts w:ascii="Wingdings" w:hAnsi="Wingdings" w:hint="default"/>
+      </w:rPr>
+    </w:lvl>
+    <w:lvl w:ilvl="3" w:tplc="04090001" w:tentative="1">
+      <w:start w:val="1"/>
+      <w:numFmt w:val="bullet"/>
+      <w:lvlText w:val=""/>
+      <w:lvlJc w:val="left"/>
+      <w:pPr>
+        <w:ind w:left="2880" w:hanging="360"/>
+      </w:pPr>
+      <w:rPr>
+        <w:rFonts w:ascii="Symbol" w:hAnsi="Symbol" w:hint="default"/>
+      </w:rPr>
+    </w:lvl>
+    <w:lvl w:ilvl="4" w:tplc="04090003" w:tentative="1">
+      <w:start w:val="1"/>
+      <w:numFmt w:val="bullet"/>
+      <w:lvlText w:val="o"/>
+      <w:lvlJc w:val="left"/>
+      <w:pPr>
+        <w:ind w:left="3600" w:hanging="360"/>
+      </w:pPr>
+      <w:rPr>
+        <w:rFonts w:ascii="Courier New" w:hAnsi="Courier New" w:cs="Courier New" w:hint="default"/>
+      </w:rPr>
+    </w:lvl>
+    <w:lvl w:ilvl="5" w:tplc="04090005" w:tentative="1">
+      <w:start w:val="1"/>
+      <w:numFmt w:val="bullet"/>
+      <w:lvlText w:val=""/>
+      <w:lvlJc w:val="left"/>
+      <w:pPr>
+        <w:ind w:left="4320" w:hanging="360"/>
+      </w:pPr>
+      <w:rPr>
+        <w:rFonts w:ascii="Wingdings" w:hAnsi="Wingdings" w:hint="default"/>
+      </w:rPr>
+    </w:lvl>
+    <w:lvl w:ilvl="6" w:tplc="04090001" w:tentative="1">
+      <w:start w:val="1"/>
+      <w:numFmt w:val="bullet"/>
+      <w:lvlText w:val=""/>
+      <w:lvlJc w:val="left"/>
+      <w:pPr>
+        <w:ind w:left="5040" w:hanging="360"/>
+      </w:pPr>
+      <w:rPr>
+        <w:rFonts w:ascii="Symbol" w:hAnsi="Symbol" w:hint="default"/>
+      </w:rPr>
+    </w:lvl>
+    <w:lvl w:ilvl="7" w:tplc="04090003" w:tentative="1">
+      <w:start w:val="1"/>
+      <w:numFmt w:val="bullet"/>
+      <w:lvlText w:val="o"/>
+      <w:lvlJc w:val="left"/>
+      <w:pPr>
+        <w:ind w:left="5760" w:hanging="360"/>
+      </w:pPr>
+      <w:rPr>
+        <w:rFonts w:ascii="Courier New" w:hAnsi="Courier New" w:cs="Courier New" w:hint="default"/>
+      </w:rPr>
+    </w:lvl>
+    <w:lvl w:ilvl="8" w:tplc="04090005" w:tentative="1">
+      <w:start w:val="1"/>
+      <w:numFmt w:val="bullet"/>
+      <w:lvlText w:val=""/>
+      <w:lvlJc w:val="left"/>
+      <w:pPr>
+        <w:ind w:left="6480" w:hanging="360"/>
+      </w:pPr>
+      <w:rPr>
+        <w:rFonts w:ascii="Wingdings" w:hAnsi="Wingdings" w:hint="default"/>
+      </w:rPr>
+    </w:lvl>
+  </w:abstractNum>
+  <w:abstractNum w:abstractNumId="8" w15:restartNumberingAfterBreak="0">
     <w:nsid w:val="36A92C23"/>
     <w:multiLevelType w:val="hybridMultilevel"/>
     <w:tmpl w:val="115408CC"/>
@@ -9122,7 +11168,7 @@
       </w:rPr>
     </w:lvl>
   </w:abstractNum>
-  <w:abstractNum w:abstractNumId="8" w15:restartNumberingAfterBreak="0">
+  <w:abstractNum w:abstractNumId="9" w15:restartNumberingAfterBreak="0">
     <w:nsid w:val="3ADD6D62"/>
     <w:multiLevelType w:val="hybridMultilevel"/>
     <w:tmpl w:val="67FEECCE"/>
@@ -9214,7 +11260,7 @@
       </w:pPr>
     </w:lvl>
   </w:abstractNum>
-  <w:abstractNum w:abstractNumId="9" w15:restartNumberingAfterBreak="0">
+  <w:abstractNum w:abstractNumId="10" w15:restartNumberingAfterBreak="0">
     <w:nsid w:val="3F491637"/>
     <w:multiLevelType w:val="hybridMultilevel"/>
     <w:tmpl w:val="90C69396"/>
@@ -9303,7 +11349,7 @@
       </w:pPr>
     </w:lvl>
   </w:abstractNum>
-  <w:abstractNum w:abstractNumId="10" w15:restartNumberingAfterBreak="0">
+  <w:abstractNum w:abstractNumId="11" w15:restartNumberingAfterBreak="0">
     <w:nsid w:val="447860AD"/>
     <w:multiLevelType w:val="hybridMultilevel"/>
     <w:tmpl w:val="48508472"/>
@@ -9389,7 +11435,96 @@
       </w:pPr>
     </w:lvl>
   </w:abstractNum>
-  <w:abstractNum w:abstractNumId="11" w15:restartNumberingAfterBreak="0">
+  <w:abstractNum w:abstractNumId="12" w15:restartNumberingAfterBreak="0">
+    <w:nsid w:val="453A10E6"/>
+    <w:multiLevelType w:val="hybridMultilevel"/>
+    <w:tmpl w:val="00228F3A"/>
+    <w:lvl w:ilvl="0" w:tplc="FFFFFFFF">
+      <w:start w:val="1"/>
+      <w:numFmt w:val="decimal"/>
+      <w:lvlText w:val="%1."/>
+      <w:lvlJc w:val="left"/>
+      <w:pPr>
+        <w:ind w:left="720" w:hanging="360"/>
+      </w:pPr>
+      <w:rPr>
+        <w:rFonts w:hint="default"/>
+      </w:rPr>
+    </w:lvl>
+    <w:lvl w:ilvl="1" w:tplc="04090019">
+      <w:start w:val="1"/>
+      <w:numFmt w:val="lowerLetter"/>
+      <w:lvlText w:val="%2."/>
+      <w:lvlJc w:val="left"/>
+      <w:pPr>
+        <w:ind w:left="1440" w:hanging="360"/>
+      </w:pPr>
+    </w:lvl>
+    <w:lvl w:ilvl="2" w:tplc="0409001B" w:tentative="1">
+      <w:start w:val="1"/>
+      <w:numFmt w:val="lowerRoman"/>
+      <w:lvlText w:val="%3."/>
+      <w:lvlJc w:val="right"/>
+      <w:pPr>
+        <w:ind w:left="2160" w:hanging="180"/>
+      </w:pPr>
+    </w:lvl>
+    <w:lvl w:ilvl="3" w:tplc="0409000F" w:tentative="1">
+      <w:start w:val="1"/>
+      <w:numFmt w:val="decimal"/>
+      <w:lvlText w:val="%4."/>
+      <w:lvlJc w:val="left"/>
+      <w:pPr>
+        <w:ind w:left="2880" w:hanging="360"/>
+      </w:pPr>
+    </w:lvl>
+    <w:lvl w:ilvl="4" w:tplc="04090019" w:tentative="1">
+      <w:start w:val="1"/>
+      <w:numFmt w:val="lowerLetter"/>
+      <w:lvlText w:val="%5."/>
+      <w:lvlJc w:val="left"/>
+      <w:pPr>
+        <w:ind w:left="3600" w:hanging="360"/>
+      </w:pPr>
+    </w:lvl>
+    <w:lvl w:ilvl="5" w:tplc="0409001B" w:tentative="1">
+      <w:start w:val="1"/>
+      <w:numFmt w:val="lowerRoman"/>
+      <w:lvlText w:val="%6."/>
+      <w:lvlJc w:val="right"/>
+      <w:pPr>
+        <w:ind w:left="4320" w:hanging="180"/>
+      </w:pPr>
+    </w:lvl>
+    <w:lvl w:ilvl="6" w:tplc="0409000F" w:tentative="1">
+      <w:start w:val="1"/>
+      <w:numFmt w:val="decimal"/>
+      <w:lvlText w:val="%7."/>
+      <w:lvlJc w:val="left"/>
+      <w:pPr>
+        <w:ind w:left="5040" w:hanging="360"/>
+      </w:pPr>
+    </w:lvl>
+    <w:lvl w:ilvl="7" w:tplc="04090019" w:tentative="1">
+      <w:start w:val="1"/>
+      <w:numFmt w:val="lowerLetter"/>
+      <w:lvlText w:val="%8."/>
+      <w:lvlJc w:val="left"/>
+      <w:pPr>
+        <w:ind w:left="5760" w:hanging="360"/>
+      </w:pPr>
+    </w:lvl>
+    <w:lvl w:ilvl="8" w:tplc="0409001B" w:tentative="1">
+      <w:start w:val="1"/>
+      <w:numFmt w:val="lowerRoman"/>
+      <w:lvlText w:val="%9."/>
+      <w:lvlJc w:val="right"/>
+      <w:pPr>
+        <w:ind w:left="6480" w:hanging="180"/>
+      </w:pPr>
+    </w:lvl>
+  </w:abstractNum>
+  <w:abstractNum w:abstractNumId="13" w15:restartNumberingAfterBreak="0">
     <w:nsid w:val="49C26515"/>
     <w:multiLevelType w:val="hybridMultilevel"/>
     <w:tmpl w:val="6A409BD6"/>
@@ -9502,7 +11637,7 @@
       </w:rPr>
     </w:lvl>
   </w:abstractNum>
-  <w:abstractNum w:abstractNumId="12" w15:restartNumberingAfterBreak="0">
+  <w:abstractNum w:abstractNumId="14" w15:restartNumberingAfterBreak="0">
     <w:nsid w:val="4BF3608D"/>
     <w:multiLevelType w:val="hybridMultilevel"/>
     <w:tmpl w:val="67FEECCE"/>
@@ -9594,7 +11729,7 @@
       </w:pPr>
     </w:lvl>
   </w:abstractNum>
-  <w:abstractNum w:abstractNumId="13" w15:restartNumberingAfterBreak="0">
+  <w:abstractNum w:abstractNumId="15" w15:restartNumberingAfterBreak="0">
     <w:nsid w:val="64850E63"/>
     <w:multiLevelType w:val="hybridMultilevel"/>
     <w:tmpl w:val="206423B8"/>
@@ -9707,7 +11842,7 @@
       </w:rPr>
     </w:lvl>
   </w:abstractNum>
-  <w:abstractNum w:abstractNumId="14" w15:restartNumberingAfterBreak="0">
+  <w:abstractNum w:abstractNumId="16" w15:restartNumberingAfterBreak="0">
     <w:nsid w:val="73DA321E"/>
     <w:multiLevelType w:val="hybridMultilevel"/>
     <w:tmpl w:val="90C69396"/>
@@ -9796,7 +11931,7 @@
       </w:pPr>
     </w:lvl>
   </w:abstractNum>
-  <w:abstractNum w:abstractNumId="15" w15:restartNumberingAfterBreak="0">
+  <w:abstractNum w:abstractNumId="17" w15:restartNumberingAfterBreak="0">
     <w:nsid w:val="748726A3"/>
     <w:multiLevelType w:val="hybridMultilevel"/>
     <w:tmpl w:val="DC1A8F34"/>
@@ -9883,7 +12018,7 @@
     </w:lvl>
   </w:abstractNum>
   <w:num w:numId="1" w16cid:durableId="599293672">
-    <w:abstractNumId w:val="15"/>
+    <w:abstractNumId w:val="17"/>
     <w:lvlOverride w:ilvl="0">
       <w:startOverride w:val="1"/>
     </w:lvlOverride>
@@ -9913,34 +12048,34 @@
     </w:lvlOverride>
   </w:num>
   <w:num w:numId="2" w16cid:durableId="1903520464">
-    <w:abstractNumId w:val="15"/>
+    <w:abstractNumId w:val="17"/>
   </w:num>
   <w:num w:numId="3" w16cid:durableId="920453466">
     <w:abstractNumId w:val="0"/>
   </w:num>
   <w:num w:numId="4" w16cid:durableId="561327141">
-    <w:abstractNumId w:val="11"/>
+    <w:abstractNumId w:val="13"/>
   </w:num>
   <w:num w:numId="5" w16cid:durableId="228852492">
     <w:abstractNumId w:val="1"/>
   </w:num>
   <w:num w:numId="6" w16cid:durableId="652149932">
-    <w:abstractNumId w:val="13"/>
+    <w:abstractNumId w:val="15"/>
   </w:num>
   <w:num w:numId="7" w16cid:durableId="1589804077">
     <w:abstractNumId w:val="6"/>
   </w:num>
   <w:num w:numId="8" w16cid:durableId="466894606">
-    <w:abstractNumId w:val="10"/>
+    <w:abstractNumId w:val="11"/>
   </w:num>
   <w:num w:numId="9" w16cid:durableId="2080596094">
     <w:abstractNumId w:val="4"/>
   </w:num>
   <w:num w:numId="10" w16cid:durableId="524246126">
-    <w:abstractNumId w:val="7"/>
+    <w:abstractNumId w:val="8"/>
   </w:num>
   <w:num w:numId="11" w16cid:durableId="1132362838">
-    <w:abstractNumId w:val="9"/>
+    <w:abstractNumId w:val="10"/>
   </w:num>
   <w:num w:numId="12" w16cid:durableId="918056164">
     <w:abstractNumId w:val="5"/>
@@ -9949,16 +12084,22 @@
     <w:abstractNumId w:val="3"/>
   </w:num>
   <w:num w:numId="14" w16cid:durableId="185603461">
-    <w:abstractNumId w:val="8"/>
+    <w:abstractNumId w:val="9"/>
   </w:num>
   <w:num w:numId="15" w16cid:durableId="1673340383">
     <w:abstractNumId w:val="2"/>
   </w:num>
   <w:num w:numId="16" w16cid:durableId="1158887474">
-    <w:abstractNumId w:val="12"/>
+    <w:abstractNumId w:val="14"/>
   </w:num>
   <w:num w:numId="17" w16cid:durableId="1791515539">
-    <w:abstractNumId w:val="14"/>
+    <w:abstractNumId w:val="16"/>
+  </w:num>
+  <w:num w:numId="18" w16cid:durableId="1418213387">
+    <w:abstractNumId w:val="7"/>
+  </w:num>
+  <w:num w:numId="19" w16cid:durableId="694885549">
+    <w:abstractNumId w:val="12"/>
   </w:num>
 </w:numbering>
 </file>
@@ -10363,7 +12504,7 @@
   <w:style w:type="paragraph" w:default="1" w:styleId="Normal">
     <w:name w:val="Normal"/>
     <w:qFormat/>
-    <w:rsid w:val="001C4A47"/>
+    <w:rsid w:val="00886D26"/>
     <w:rPr>
       <w:rFonts w:ascii="Times New Roman" w:hAnsi="Times New Roman"/>
       <w:sz w:val="24"/>

</xml_diff>